<commit_message>
Corrected server side test table.
</commit_message>
<xml_diff>
--- a/DOCS/Drafts/Test Spec/Test Spec Doc.docx
+++ b/DOCS/Drafts/Test Spec/Test Spec Doc.docx
@@ -1,6 +1,6 @@
 
 <file path=word/document.xml><?xml version="1.0" encoding="utf-8"?>
-<w:document xmlns:wpc="http://schemas.microsoft.com/office/word/2010/wordprocessingCanvas" xmlns:mc="http://schemas.openxmlformats.org/markup-compatibility/2006" xmlns:o="urn:schemas-microsoft-com:office:office" xmlns:r="http://schemas.openxmlformats.org/officeDocument/2006/relationships" xmlns:m="http://schemas.openxmlformats.org/officeDocument/2006/math" xmlns:v="urn:schemas-microsoft-com:vml" xmlns:wp14="http://schemas.microsoft.com/office/word/2010/wordprocessingDrawing" xmlns:wp="http://schemas.openxmlformats.org/drawingml/2006/wordprocessingDrawing" xmlns:w10="urn:schemas-microsoft-com:office:word" xmlns:w="http://schemas.openxmlformats.org/wordprocessingml/2006/main" xmlns:w14="http://schemas.microsoft.com/office/word/2010/wordml" xmlns:w15="http://schemas.microsoft.com/office/word/2012/wordml" xmlns:wpg="http://schemas.microsoft.com/office/word/2010/wordprocessingGroup" xmlns:wpi="http://schemas.microsoft.com/office/word/2010/wordprocessingInk" xmlns:wne="http://schemas.microsoft.com/office/word/2006/wordml" xmlns:wps="http://schemas.microsoft.com/office/word/2010/wordprocessingShape" mc:Ignorable="w14 w15 wp14">
+<w:document xmlns:wpc="http://schemas.microsoft.com/office/word/2010/wordprocessingCanvas" xmlns:mo="http://schemas.microsoft.com/office/mac/office/2008/main" xmlns:mc="http://schemas.openxmlformats.org/markup-compatibility/2006" xmlns:mv="urn:schemas-microsoft-com:mac:vml" xmlns:o="urn:schemas-microsoft-com:office:office" xmlns:r="http://schemas.openxmlformats.org/officeDocument/2006/relationships" xmlns:m="http://schemas.openxmlformats.org/officeDocument/2006/math" xmlns:v="urn:schemas-microsoft-com:vml" xmlns:wp14="http://schemas.microsoft.com/office/word/2010/wordprocessingDrawing" xmlns:wp="http://schemas.openxmlformats.org/drawingml/2006/wordprocessingDrawing" xmlns:w10="urn:schemas-microsoft-com:office:word" xmlns:w="http://schemas.openxmlformats.org/wordprocessingml/2006/main" xmlns:w14="http://schemas.microsoft.com/office/word/2010/wordml" xmlns:wpg="http://schemas.microsoft.com/office/word/2010/wordprocessingGroup" xmlns:wpi="http://schemas.microsoft.com/office/word/2010/wordprocessingInk" xmlns:wne="http://schemas.microsoft.com/office/word/2006/wordml" xmlns:wps="http://schemas.microsoft.com/office/word/2010/wordprocessingShape" mc:Ignorable="w14 wp14">
   <w:body>
     <w:p>
       <w:pPr>
@@ -1992,10 +1992,10 @@
       <w:r>
         <w:rPr>
           <w:noProof/>
-          <w:lang w:val="bg-BG" w:eastAsia="bg-BG" w:bidi="ar-SA"/>
+          <w:lang w:val="en-US" w:eastAsia="en-US" w:bidi="ar-SA"/>
         </w:rPr>
         <w:drawing>
-          <wp:inline distT="0" distB="0" distL="0" distR="0">
+          <wp:inline distT="0" distB="0" distL="0" distR="0" wp14:anchorId="521310F9" wp14:editId="407F107A">
             <wp:extent cx="6389649" cy="3879821"/>
             <wp:effectExtent l="0" t="0" r="0" b="6985"/>
             <wp:docPr id="5" name="Picture 5"/>
@@ -2010,7 +2010,7 @@
                     <pic:cNvPicPr/>
                   </pic:nvPicPr>
                   <pic:blipFill>
-                    <a:blip r:embed="rId8">
+                    <a:blip r:embed="rId9">
                       <a:extLst>
                         <a:ext uri="{28A0092B-C50C-407E-A947-70E740481C1C}">
                           <a14:useLocalDpi xmlns:a14="http://schemas.microsoft.com/office/drawing/2010/main" val="0"/>
@@ -2044,10 +2044,10 @@
       <w:r>
         <w:rPr>
           <w:noProof/>
-          <w:lang w:val="bg-BG" w:eastAsia="bg-BG" w:bidi="ar-SA"/>
+          <w:lang w:val="en-US" w:eastAsia="en-US" w:bidi="ar-SA"/>
         </w:rPr>
         <w:drawing>
-          <wp:inline distT="0" distB="0" distL="0" distR="0">
+          <wp:inline distT="0" distB="0" distL="0" distR="0" wp14:anchorId="65A7E100" wp14:editId="746F9E2E">
             <wp:extent cx="6389370" cy="2619313"/>
             <wp:effectExtent l="0" t="0" r="0" b="0"/>
             <wp:docPr id="6" name="Picture 6"/>
@@ -2062,7 +2062,7 @@
                     <pic:cNvPicPr/>
                   </pic:nvPicPr>
                   <pic:blipFill>
-                    <a:blip r:embed="rId9">
+                    <a:blip r:embed="rId10">
                       <a:extLst>
                         <a:ext uri="{28A0092B-C50C-407E-A947-70E740481C1C}">
                           <a14:useLocalDpi xmlns:a14="http://schemas.microsoft.com/office/drawing/2010/main" val="0"/>
@@ -2149,10 +2149,10 @@
       <w:r>
         <w:rPr>
           <w:noProof/>
-          <w:lang w:val="bg-BG" w:eastAsia="bg-BG" w:bidi="ar-SA"/>
+          <w:lang w:val="en-US" w:eastAsia="en-US" w:bidi="ar-SA"/>
         </w:rPr>
         <w:drawing>
-          <wp:inline distT="0" distB="0" distL="0" distR="0">
+          <wp:inline distT="0" distB="0" distL="0" distR="0" wp14:anchorId="79143B1A" wp14:editId="182C3FF8">
             <wp:extent cx="8866524" cy="5437852"/>
             <wp:effectExtent l="0" t="0" r="0" b="0"/>
             <wp:docPr id="7" name="Picture 7"/>
@@ -2167,7 +2167,7 @@
                     <pic:cNvPicPr/>
                   </pic:nvPicPr>
                   <pic:blipFill>
-                    <a:blip r:embed="rId10">
+                    <a:blip r:embed="rId11">
                       <a:extLst>
                         <a:ext uri="{28A0092B-C50C-407E-A947-70E740481C1C}">
                           <a14:useLocalDpi xmlns:a14="http://schemas.microsoft.com/office/drawing/2010/main" val="0"/>
@@ -2181,7 +2181,7 @@
                   <pic:spPr>
                     <a:xfrm rot="5400000">
                       <a:off x="0" y="0"/>
-                      <a:ext cx="8916692" cy="5468620"/>
+                      <a:ext cx="8866524" cy="5437852"/>
                     </a:xfrm>
                     <a:prstGeom prst="rect">
                       <a:avLst/>
@@ -3024,6 +3024,7 @@
       </w:pPr>
       <w:bookmarkStart w:id="9" w:name="_Toc372200620"/>
       <w:r>
+        <w:lastRenderedPageBreak/>
         <w:t>Server side testing</w:t>
       </w:r>
       <w:bookmarkEnd w:id="9"/>
@@ -3051,17 +3052,17 @@
     <w:tbl>
       <w:tblPr>
         <w:tblStyle w:val="TableGrid"/>
-        <w:tblW w:w="11653" w:type="dxa"/>
-        <w:tblInd w:w="-1026" w:type="dxa"/>
+        <w:tblW w:w="10031" w:type="dxa"/>
+        <w:tblLayout w:type="fixed"/>
         <w:tblLook w:val="04A0" w:firstRow="1" w:lastRow="0" w:firstColumn="1" w:lastColumn="0" w:noHBand="0" w:noVBand="1"/>
       </w:tblPr>
       <w:tblGrid>
-        <w:gridCol w:w="1305"/>
-        <w:gridCol w:w="1276"/>
-        <w:gridCol w:w="1984"/>
-        <w:gridCol w:w="2693"/>
-        <w:gridCol w:w="2127"/>
+        <w:gridCol w:w="1101"/>
+        <w:gridCol w:w="1275"/>
+        <w:gridCol w:w="1573"/>
+        <w:gridCol w:w="1971"/>
         <w:gridCol w:w="2268"/>
+        <w:gridCol w:w="1843"/>
       </w:tblGrid>
       <w:tr>
         <w:trPr>
@@ -3069,8 +3070,7 @@
         </w:trPr>
         <w:tc>
           <w:tcPr>
-            <w:tcW w:w="1305" w:type="dxa"/>
-            <w:shd w:val="clear" w:color="auto" w:fill="92D050"/>
+            <w:tcW w:w="1101" w:type="dxa"/>
           </w:tcPr>
           <w:p>
             <w:r>
@@ -3080,8 +3080,7 @@
         </w:tc>
         <w:tc>
           <w:tcPr>
-            <w:tcW w:w="1276" w:type="dxa"/>
-            <w:shd w:val="clear" w:color="auto" w:fill="92D050"/>
+            <w:tcW w:w="1275" w:type="dxa"/>
           </w:tcPr>
           <w:p>
             <w:proofErr w:type="spellStart"/>
@@ -3090,14 +3089,25 @@
             </w:r>
             <w:proofErr w:type="spellEnd"/>
             <w:r>
-              <w:t xml:space="preserve"> being tested</w:t>
-            </w:r>
-          </w:p>
-        </w:tc>
-        <w:tc>
-          <w:tcPr>
-            <w:tcW w:w="1984" w:type="dxa"/>
-            <w:shd w:val="clear" w:color="auto" w:fill="92D050"/>
+              <w:t xml:space="preserve"> b</w:t>
+            </w:r>
+            <w:r>
+              <w:t>e</w:t>
+            </w:r>
+            <w:r>
+              <w:t>ing tes</w:t>
+            </w:r>
+            <w:r>
+              <w:t>t</w:t>
+            </w:r>
+            <w:r>
+              <w:t>ed</w:t>
+            </w:r>
+          </w:p>
+        </w:tc>
+        <w:tc>
+          <w:tcPr>
+            <w:tcW w:w="1573" w:type="dxa"/>
           </w:tcPr>
           <w:p>
             <w:r>
@@ -3107,8 +3117,7 @@
         </w:tc>
         <w:tc>
           <w:tcPr>
-            <w:tcW w:w="2693" w:type="dxa"/>
-            <w:shd w:val="clear" w:color="auto" w:fill="92D050"/>
+            <w:tcW w:w="1971" w:type="dxa"/>
           </w:tcPr>
           <w:p>
             <w:r>
@@ -3118,8 +3127,7 @@
         </w:tc>
         <w:tc>
           <w:tcPr>
-            <w:tcW w:w="2127" w:type="dxa"/>
-            <w:shd w:val="clear" w:color="auto" w:fill="92D050"/>
+            <w:tcW w:w="2268" w:type="dxa"/>
           </w:tcPr>
           <w:p>
             <w:r>
@@ -3129,125 +3137,11 @@
         </w:tc>
         <w:tc>
           <w:tcPr>
-            <w:tcW w:w="2268" w:type="dxa"/>
-            <w:shd w:val="clear" w:color="auto" w:fill="92D050"/>
+            <w:tcW w:w="1843" w:type="dxa"/>
           </w:tcPr>
           <w:p>
             <w:r>
               <w:t xml:space="preserve">Pass Criteria </w:t>
-            </w:r>
-          </w:p>
-        </w:tc>
-      </w:tr>
-      <w:tr>
-        <w:trPr>
-          <w:trHeight w:val="951"/>
-        </w:trPr>
-        <w:tc>
-          <w:tcPr>
-            <w:tcW w:w="1305" w:type="dxa"/>
-          </w:tcPr>
-          <w:p>
-            <w:pPr>
-              <w:rPr>
-                <w:sz w:val="22"/>
-              </w:rPr>
-            </w:pPr>
-            <w:r>
-              <w:rPr>
-                <w:sz w:val="22"/>
-              </w:rPr>
-              <w:t>SE-05-TEST-001</w:t>
-            </w:r>
-          </w:p>
-        </w:tc>
-        <w:tc>
-          <w:tcPr>
-            <w:tcW w:w="1276" w:type="dxa"/>
-          </w:tcPr>
-          <w:p>
-            <w:pPr>
-              <w:rPr>
-                <w:sz w:val="22"/>
-              </w:rPr>
-            </w:pPr>
-            <w:r>
-              <w:rPr>
-                <w:sz w:val="22"/>
-              </w:rPr>
-              <w:t>FR9</w:t>
-            </w:r>
-          </w:p>
-        </w:tc>
-        <w:tc>
-          <w:tcPr>
-            <w:tcW w:w="1984" w:type="dxa"/>
-          </w:tcPr>
-          <w:p>
-            <w:pPr>
-              <w:rPr>
-                <w:sz w:val="22"/>
-              </w:rPr>
-            </w:pPr>
-            <w:r>
-              <w:rPr>
-                <w:sz w:val="22"/>
-              </w:rPr>
-              <w:t>Check that the system can delete previous tours.</w:t>
-            </w:r>
-          </w:p>
-        </w:tc>
-        <w:tc>
-          <w:tcPr>
-            <w:tcW w:w="2693" w:type="dxa"/>
-          </w:tcPr>
-          <w:p>
-            <w:pPr>
-              <w:rPr>
-                <w:sz w:val="22"/>
-              </w:rPr>
-            </w:pPr>
-            <w:r>
-              <w:rPr>
-                <w:sz w:val="22"/>
-              </w:rPr>
-              <w:t>Delete the last recorded tour.</w:t>
-            </w:r>
-          </w:p>
-        </w:tc>
-        <w:tc>
-          <w:tcPr>
-            <w:tcW w:w="2127" w:type="dxa"/>
-          </w:tcPr>
-          <w:p>
-            <w:pPr>
-              <w:rPr>
-                <w:sz w:val="22"/>
-              </w:rPr>
-            </w:pPr>
-            <w:r>
-              <w:rPr>
-                <w:sz w:val="22"/>
-              </w:rPr>
-              <w:t>List of walks minus the deleted record.</w:t>
-            </w:r>
-          </w:p>
-        </w:tc>
-        <w:tc>
-          <w:tcPr>
-            <w:tcW w:w="2268" w:type="dxa"/>
-          </w:tcPr>
-          <w:p>
-            <w:pPr>
-              <w:rPr>
-                <w:sz w:val="22"/>
-              </w:rPr>
-            </w:pPr>
-            <w:r>
-              <w:rPr>
-                <w:sz w:val="22"/>
-              </w:rPr>
-              <w:t>Tour is deleted from list.</w:t>
             </w:r>
           </w:p>
         </w:tc>
@@ -3258,91 +3152,65 @@
         </w:trPr>
         <w:tc>
           <w:tcPr>
-            <w:tcW w:w="1305" w:type="dxa"/>
-          </w:tcPr>
-          <w:p>
-            <w:pPr>
-              <w:rPr>
-                <w:sz w:val="22"/>
-              </w:rPr>
-            </w:pPr>
-            <w:r>
-              <w:rPr>
-                <w:sz w:val="22"/>
-              </w:rPr>
-              <w:t>SE-05-TEST-002</w:t>
-            </w:r>
-          </w:p>
-        </w:tc>
-        <w:tc>
-          <w:tcPr>
-            <w:tcW w:w="1276" w:type="dxa"/>
-          </w:tcPr>
-          <w:p>
-            <w:pPr>
-              <w:rPr>
-                <w:sz w:val="22"/>
-              </w:rPr>
-            </w:pPr>
-            <w:r>
-              <w:rPr>
-                <w:sz w:val="22"/>
-              </w:rPr>
+            <w:tcW w:w="1101" w:type="dxa"/>
+          </w:tcPr>
+          <w:p>
+            <w:r>
+              <w:t>SE-05-TEST-001</w:t>
+            </w:r>
+          </w:p>
+        </w:tc>
+        <w:tc>
+          <w:tcPr>
+            <w:tcW w:w="1275" w:type="dxa"/>
+          </w:tcPr>
+          <w:p>
+            <w:r>
               <w:t>FR9</w:t>
             </w:r>
           </w:p>
         </w:tc>
         <w:tc>
           <w:tcPr>
-            <w:tcW w:w="1984" w:type="dxa"/>
-          </w:tcPr>
-          <w:p>
-            <w:pPr>
-              <w:rPr>
-                <w:sz w:val="22"/>
-              </w:rPr>
-            </w:pPr>
-            <w:r>
-              <w:rPr>
-                <w:sz w:val="22"/>
-              </w:rPr>
-              <w:t>Create new user account.</w:t>
-            </w:r>
-          </w:p>
-        </w:tc>
-        <w:tc>
-          <w:tcPr>
-            <w:tcW w:w="2693" w:type="dxa"/>
-          </w:tcPr>
-          <w:p>
-            <w:pPr>
-              <w:rPr>
-                <w:sz w:val="22"/>
-              </w:rPr>
-            </w:pPr>
-            <w:r>
-              <w:rPr>
-                <w:sz w:val="22"/>
-              </w:rPr>
-              <w:t>Enter “example@email.com” when prompted for an email. Enter “user1” when prompted for a username. Enter “password” when prompted for a password.</w:t>
-            </w:r>
-          </w:p>
-        </w:tc>
-        <w:tc>
-          <w:tcPr>
-            <w:tcW w:w="2127" w:type="dxa"/>
-          </w:tcPr>
-          <w:p>
-            <w:pPr>
-              <w:rPr>
-                <w:sz w:val="22"/>
-              </w:rPr>
-            </w:pPr>
-            <w:r>
-              <w:rPr>
-                <w:sz w:val="22"/>
-              </w:rPr>
-              <w:t>New user is created.</w:t>
+            <w:tcW w:w="1573" w:type="dxa"/>
+          </w:tcPr>
+          <w:p>
+            <w:r>
+              <w:t>Check that the user can d</w:t>
+            </w:r>
+            <w:r>
+              <w:t>e</w:t>
+            </w:r>
+            <w:r>
+              <w:t>lete their tours.</w:t>
+            </w:r>
+          </w:p>
+        </w:tc>
+        <w:tc>
+          <w:tcPr>
+            <w:tcW w:w="1971" w:type="dxa"/>
+          </w:tcPr>
+          <w:p>
+            <w:r>
+              <w:t>A reference to a tour in the dat</w:t>
+            </w:r>
+            <w:r>
+              <w:t>a</w:t>
+            </w:r>
+            <w:r>
+              <w:t>base assoc</w:t>
+            </w:r>
+            <w:r>
+              <w:t>i</w:t>
+            </w:r>
+            <w:r>
+              <w:t>ated with the user logged into the current se</w:t>
+            </w:r>
+            <w:r>
+              <w:t>s</w:t>
+            </w:r>
+            <w:r>
+              <w:t>sion to be deleted.</w:t>
             </w:r>
           </w:p>
         </w:tc>
@@ -3351,695 +3219,36 @@
             <w:tcW w:w="2268" w:type="dxa"/>
           </w:tcPr>
           <w:p>
-            <w:pPr>
-              <w:rPr>
-                <w:sz w:val="22"/>
-              </w:rPr>
-            </w:pPr>
-            <w:r>
-              <w:rPr>
-                <w:sz w:val="22"/>
-              </w:rPr>
-              <w:t>A new user with the username “user1” with respective email address and password has been created.</w:t>
-            </w:r>
-          </w:p>
-        </w:tc>
-      </w:tr>
-      <w:tr>
-        <w:trPr>
-          <w:trHeight w:val="1090"/>
-        </w:trPr>
-        <w:tc>
-          <w:tcPr>
-            <w:tcW w:w="1305" w:type="dxa"/>
-          </w:tcPr>
-          <w:p>
-            <w:pPr>
-              <w:rPr>
-                <w:sz w:val="22"/>
-              </w:rPr>
-            </w:pPr>
-            <w:r>
-              <w:rPr>
-                <w:sz w:val="22"/>
-              </w:rPr>
-              <w:t>SE-05-TEST-003</w:t>
-            </w:r>
-          </w:p>
-        </w:tc>
-        <w:tc>
-          <w:tcPr>
-            <w:tcW w:w="1276" w:type="dxa"/>
-          </w:tcPr>
-          <w:p>
-            <w:pPr>
-              <w:rPr>
-                <w:sz w:val="22"/>
-              </w:rPr>
-            </w:pPr>
-            <w:r>
-              <w:rPr>
-                <w:sz w:val="22"/>
-              </w:rPr>
-              <w:t>FR9</w:t>
-            </w:r>
-          </w:p>
-        </w:tc>
-        <w:tc>
-          <w:tcPr>
-            <w:tcW w:w="1984" w:type="dxa"/>
-          </w:tcPr>
-          <w:p>
-            <w:pPr>
-              <w:rPr>
-                <w:sz w:val="22"/>
-              </w:rPr>
-            </w:pPr>
-            <w:r>
-              <w:rPr>
-                <w:sz w:val="22"/>
-              </w:rPr>
-              <w:t>Search for a walk.</w:t>
-            </w:r>
-          </w:p>
-        </w:tc>
-        <w:tc>
-          <w:tcPr>
-            <w:tcW w:w="2693" w:type="dxa"/>
-          </w:tcPr>
-          <w:p>
-            <w:pPr>
-              <w:rPr>
-                <w:sz w:val="22"/>
-              </w:rPr>
-            </w:pPr>
-            <w:r>
-              <w:rPr>
-                <w:sz w:val="22"/>
-              </w:rPr>
-              <w:t>Search for “Aberystwyth”.</w:t>
-            </w:r>
-          </w:p>
-        </w:tc>
-        <w:tc>
-          <w:tcPr>
-            <w:tcW w:w="2127" w:type="dxa"/>
-          </w:tcPr>
-          <w:p>
-            <w:pPr>
-              <w:rPr>
-                <w:sz w:val="22"/>
-              </w:rPr>
-            </w:pPr>
-            <w:r>
-              <w:rPr>
-                <w:sz w:val="22"/>
-              </w:rPr>
-              <w:t>A list of walks is displayed or instead a message, “no walks could be found”.</w:t>
-            </w:r>
-          </w:p>
-        </w:tc>
-        <w:tc>
-          <w:tcPr>
-            <w:tcW w:w="2268" w:type="dxa"/>
-          </w:tcPr>
-          <w:p>
-            <w:pPr>
-              <w:rPr>
-                <w:sz w:val="22"/>
-              </w:rPr>
-            </w:pPr>
-            <w:r>
-              <w:rPr>
-                <w:sz w:val="22"/>
-              </w:rPr>
-              <w:t>All walks relating to Aberystwyth are displayed.</w:t>
-            </w:r>
-          </w:p>
-        </w:tc>
-      </w:tr>
-      <w:tr>
-        <w:trPr>
-          <w:trHeight w:val="1404"/>
-        </w:trPr>
-        <w:tc>
-          <w:tcPr>
-            <w:tcW w:w="1305" w:type="dxa"/>
-          </w:tcPr>
-          <w:p>
-            <w:pPr>
-              <w:rPr>
-                <w:sz w:val="22"/>
-              </w:rPr>
-            </w:pPr>
-            <w:r>
-              <w:rPr>
-                <w:sz w:val="22"/>
-              </w:rPr>
-              <w:t>SE-05-TEST-004</w:t>
-            </w:r>
-          </w:p>
-        </w:tc>
-        <w:tc>
-          <w:tcPr>
-            <w:tcW w:w="1276" w:type="dxa"/>
-          </w:tcPr>
-          <w:p>
-            <w:pPr>
-              <w:rPr>
-                <w:sz w:val="22"/>
-              </w:rPr>
-            </w:pPr>
-            <w:r>
-              <w:rPr>
-                <w:sz w:val="22"/>
-              </w:rPr>
-              <w:t>FR9</w:t>
-            </w:r>
-          </w:p>
-        </w:tc>
-        <w:tc>
-          <w:tcPr>
-            <w:tcW w:w="1984" w:type="dxa"/>
-          </w:tcPr>
-          <w:p>
-            <w:pPr>
-              <w:rPr>
-                <w:sz w:val="22"/>
-              </w:rPr>
-            </w:pPr>
-            <w:r>
-              <w:rPr>
-                <w:sz w:val="22"/>
-              </w:rPr>
-              <w:t>Log on to the website with a user who is on the database with the correct password.</w:t>
-            </w:r>
-          </w:p>
-        </w:tc>
-        <w:tc>
-          <w:tcPr>
-            <w:tcW w:w="2693" w:type="dxa"/>
-          </w:tcPr>
-          <w:p>
-            <w:pPr>
-              <w:rPr>
-                <w:sz w:val="22"/>
-              </w:rPr>
-            </w:pPr>
-            <w:r>
-              <w:rPr>
-                <w:sz w:val="22"/>
-              </w:rPr>
-              <w:t>Log on with username “user1” and the password “password”.</w:t>
-            </w:r>
-          </w:p>
-        </w:tc>
-        <w:tc>
-          <w:tcPr>
-            <w:tcW w:w="2127" w:type="dxa"/>
-          </w:tcPr>
-          <w:p>
-            <w:pPr>
-              <w:rPr>
-                <w:sz w:val="22"/>
-              </w:rPr>
-            </w:pPr>
-            <w:r>
-              <w:rPr>
-                <w:sz w:val="22"/>
-              </w:rPr>
-              <w:t>Authenticated user session.</w:t>
-            </w:r>
-          </w:p>
-        </w:tc>
-        <w:tc>
-          <w:tcPr>
-            <w:tcW w:w="2268" w:type="dxa"/>
-          </w:tcPr>
-          <w:p>
-            <w:pPr>
-              <w:rPr>
-                <w:sz w:val="22"/>
-              </w:rPr>
-            </w:pPr>
-            <w:r>
-              <w:rPr>
-                <w:sz w:val="22"/>
-              </w:rPr>
-              <w:t>User is logged into session.</w:t>
-            </w:r>
-          </w:p>
-        </w:tc>
-      </w:tr>
-      <w:tr>
-        <w:trPr>
-          <w:trHeight w:val="1126"/>
-        </w:trPr>
-        <w:tc>
-          <w:tcPr>
-            <w:tcW w:w="1305" w:type="dxa"/>
-          </w:tcPr>
-          <w:p>
-            <w:pPr>
-              <w:rPr>
-                <w:sz w:val="22"/>
-              </w:rPr>
-            </w:pPr>
-            <w:r>
-              <w:rPr>
-                <w:sz w:val="22"/>
-              </w:rPr>
-              <w:t>SE-05-TEST-005</w:t>
-            </w:r>
-          </w:p>
-        </w:tc>
-        <w:tc>
-          <w:tcPr>
-            <w:tcW w:w="1276" w:type="dxa"/>
-          </w:tcPr>
-          <w:p>
-            <w:pPr>
-              <w:rPr>
-                <w:sz w:val="22"/>
-              </w:rPr>
-            </w:pPr>
-            <w:r>
-              <w:rPr>
-                <w:sz w:val="22"/>
-              </w:rPr>
-              <w:t>FR9</w:t>
-            </w:r>
-          </w:p>
-        </w:tc>
-        <w:tc>
-          <w:tcPr>
-            <w:tcW w:w="1984" w:type="dxa"/>
-          </w:tcPr>
-          <w:p>
-            <w:pPr>
-              <w:rPr>
-                <w:b/>
-                <w:sz w:val="22"/>
-              </w:rPr>
-            </w:pPr>
-            <w:r>
-              <w:rPr>
-                <w:sz w:val="22"/>
-              </w:rPr>
-              <w:t>Log on to the website with a user who is not on the database.</w:t>
-            </w:r>
-          </w:p>
-        </w:tc>
-        <w:tc>
-          <w:tcPr>
-            <w:tcW w:w="2693" w:type="dxa"/>
-          </w:tcPr>
-          <w:p>
-            <w:pPr>
-              <w:rPr>
-                <w:sz w:val="22"/>
-              </w:rPr>
-            </w:pPr>
-            <w:r>
-              <w:rPr>
-                <w:sz w:val="22"/>
-              </w:rPr>
-              <w:t>Log on with username “user2” and the password “password”.</w:t>
-            </w:r>
-          </w:p>
-        </w:tc>
-        <w:tc>
-          <w:tcPr>
-            <w:tcW w:w="2127" w:type="dxa"/>
-          </w:tcPr>
-          <w:p>
-            <w:pPr>
-              <w:rPr>
-                <w:sz w:val="22"/>
-              </w:rPr>
-            </w:pPr>
-            <w:r>
-              <w:rPr>
-                <w:sz w:val="22"/>
-              </w:rPr>
-              <w:t>Error message is displayed “incorrect username or password”.</w:t>
-            </w:r>
-          </w:p>
-        </w:tc>
-        <w:tc>
-          <w:tcPr>
-            <w:tcW w:w="2268" w:type="dxa"/>
-          </w:tcPr>
-          <w:p>
-            <w:pPr>
-              <w:rPr>
-                <w:sz w:val="22"/>
-              </w:rPr>
-            </w:pPr>
-            <w:r>
-              <w:rPr>
-                <w:sz w:val="22"/>
-              </w:rPr>
-              <w:t>Session found with no authenticated user.</w:t>
-            </w:r>
-          </w:p>
-        </w:tc>
-      </w:tr>
-      <w:tr>
-        <w:trPr>
-          <w:trHeight w:val="1411"/>
-        </w:trPr>
-        <w:tc>
-          <w:tcPr>
-            <w:tcW w:w="1305" w:type="dxa"/>
-          </w:tcPr>
-          <w:p>
-            <w:pPr>
-              <w:rPr>
-                <w:sz w:val="22"/>
-              </w:rPr>
-            </w:pPr>
-            <w:r>
-              <w:rPr>
-                <w:sz w:val="22"/>
-              </w:rPr>
-              <w:t>SE-05-TEST-006</w:t>
-            </w:r>
-          </w:p>
-        </w:tc>
-        <w:tc>
-          <w:tcPr>
-            <w:tcW w:w="1276" w:type="dxa"/>
-          </w:tcPr>
-          <w:p>
-            <w:pPr>
-              <w:rPr>
-                <w:sz w:val="22"/>
-              </w:rPr>
-            </w:pPr>
-            <w:r>
-              <w:rPr>
-                <w:sz w:val="22"/>
-              </w:rPr>
-              <w:t>FR9</w:t>
-            </w:r>
-          </w:p>
-        </w:tc>
-        <w:tc>
-          <w:tcPr>
-            <w:tcW w:w="1984" w:type="dxa"/>
-          </w:tcPr>
-          <w:p>
-            <w:pPr>
-              <w:rPr>
-                <w:sz w:val="22"/>
-              </w:rPr>
-            </w:pPr>
-            <w:r>
-              <w:rPr>
-                <w:sz w:val="22"/>
-              </w:rPr>
-              <w:t>Log on to the website with a user who is on the database with the wrong password.</w:t>
-            </w:r>
-          </w:p>
-        </w:tc>
-        <w:tc>
-          <w:tcPr>
-            <w:tcW w:w="2693" w:type="dxa"/>
-          </w:tcPr>
-          <w:p>
-            <w:pPr>
-              <w:rPr>
-                <w:sz w:val="22"/>
-              </w:rPr>
-            </w:pPr>
-            <w:r>
-              <w:rPr>
-                <w:sz w:val="22"/>
-              </w:rPr>
-              <w:t>Log on with username “user1” and the password “password2”.</w:t>
-            </w:r>
-          </w:p>
-        </w:tc>
-        <w:tc>
-          <w:tcPr>
-            <w:tcW w:w="2127" w:type="dxa"/>
-          </w:tcPr>
-          <w:p>
-            <w:pPr>
-              <w:rPr>
-                <w:sz w:val="22"/>
-              </w:rPr>
-            </w:pPr>
-            <w:r>
-              <w:rPr>
-                <w:sz w:val="22"/>
-              </w:rPr>
-              <w:t>Error message is displayed “incorrect username or password”.</w:t>
-            </w:r>
-          </w:p>
-        </w:tc>
-        <w:tc>
-          <w:tcPr>
-            <w:tcW w:w="2268" w:type="dxa"/>
-          </w:tcPr>
-          <w:p>
-            <w:pPr>
-              <w:rPr>
-                <w:sz w:val="22"/>
-              </w:rPr>
-            </w:pPr>
-            <w:r>
-              <w:rPr>
-                <w:sz w:val="22"/>
-              </w:rPr>
-              <w:t>Session found with no authenticated user.</w:t>
-            </w:r>
-          </w:p>
-        </w:tc>
-      </w:tr>
-      <w:tr>
-        <w:trPr>
-          <w:trHeight w:val="1120"/>
-        </w:trPr>
-        <w:tc>
-          <w:tcPr>
-            <w:tcW w:w="1305" w:type="dxa"/>
-          </w:tcPr>
-          <w:p>
-            <w:pPr>
-              <w:rPr>
-                <w:sz w:val="22"/>
-              </w:rPr>
-            </w:pPr>
-            <w:r>
-              <w:rPr>
-                <w:sz w:val="22"/>
-              </w:rPr>
-              <w:t>SE-05-TEST-007</w:t>
-            </w:r>
-          </w:p>
-        </w:tc>
-        <w:tc>
-          <w:tcPr>
-            <w:tcW w:w="1276" w:type="dxa"/>
-          </w:tcPr>
-          <w:p>
-            <w:pPr>
-              <w:rPr>
-                <w:sz w:val="22"/>
-              </w:rPr>
-            </w:pPr>
-            <w:r>
-              <w:rPr>
-                <w:sz w:val="22"/>
-              </w:rPr>
-              <w:t>FR8</w:t>
-            </w:r>
-          </w:p>
-        </w:tc>
-        <w:tc>
-          <w:tcPr>
-            <w:tcW w:w="1984" w:type="dxa"/>
-          </w:tcPr>
-          <w:p>
-            <w:pPr>
-              <w:rPr>
-                <w:sz w:val="22"/>
-              </w:rPr>
-            </w:pPr>
-            <w:r>
-              <w:rPr>
-                <w:sz w:val="22"/>
-              </w:rPr>
-              <w:t xml:space="preserve">Test that the sample route has correct GPS locations. </w:t>
-            </w:r>
-          </w:p>
-        </w:tc>
-        <w:tc>
-          <w:tcPr>
-            <w:tcW w:w="2693" w:type="dxa"/>
-          </w:tcPr>
-          <w:p>
-            <w:pPr>
-              <w:rPr>
-                <w:sz w:val="22"/>
-              </w:rPr>
-            </w:pPr>
-            <w:r>
-              <w:rPr>
-                <w:sz w:val="22"/>
-              </w:rPr>
-              <w:t>Co-ordinates of sample route.</w:t>
-            </w:r>
-          </w:p>
-        </w:tc>
-        <w:tc>
-          <w:tcPr>
-            <w:tcW w:w="2127" w:type="dxa"/>
-          </w:tcPr>
-          <w:p>
-            <w:pPr>
-              <w:rPr>
-                <w:sz w:val="22"/>
-              </w:rPr>
-            </w:pPr>
-            <w:r>
-              <w:rPr>
-                <w:sz w:val="22"/>
-              </w:rPr>
-              <w:t>Vector polygon is plotted on the map.</w:t>
-            </w:r>
-          </w:p>
-        </w:tc>
-        <w:tc>
-          <w:tcPr>
-            <w:tcW w:w="2268" w:type="dxa"/>
-          </w:tcPr>
-          <w:p>
-            <w:pPr>
-              <w:rPr>
-                <w:sz w:val="22"/>
-              </w:rPr>
-            </w:pPr>
-            <w:r>
-              <w:rPr>
-                <w:sz w:val="22"/>
-              </w:rPr>
-              <w:t xml:space="preserve">The plotted line is the same as the co-ordinates of the sample route. </w:t>
-            </w:r>
-          </w:p>
-        </w:tc>
-      </w:tr>
-      <w:tr>
-        <w:trPr>
-          <w:trHeight w:val="1265"/>
-        </w:trPr>
-        <w:tc>
-          <w:tcPr>
-            <w:tcW w:w="1305" w:type="dxa"/>
-          </w:tcPr>
-          <w:p>
-            <w:pPr>
-              <w:rPr>
-                <w:sz w:val="22"/>
-              </w:rPr>
-            </w:pPr>
-            <w:r>
-              <w:rPr>
-                <w:sz w:val="22"/>
-              </w:rPr>
-              <w:t>SE-05-TEST-008</w:t>
-            </w:r>
-          </w:p>
-        </w:tc>
-        <w:tc>
-          <w:tcPr>
-            <w:tcW w:w="1276" w:type="dxa"/>
-          </w:tcPr>
-          <w:p>
-            <w:pPr>
-              <w:rPr>
-                <w:sz w:val="22"/>
-              </w:rPr>
-            </w:pPr>
-            <w:r>
-              <w:rPr>
-                <w:sz w:val="22"/>
-              </w:rPr>
-              <w:t>FR8</w:t>
-            </w:r>
-          </w:p>
-        </w:tc>
-        <w:tc>
-          <w:tcPr>
-            <w:tcW w:w="1984" w:type="dxa"/>
-          </w:tcPr>
-          <w:p>
-            <w:pPr>
-              <w:rPr>
-                <w:sz w:val="22"/>
-              </w:rPr>
-            </w:pPr>
-            <w:r>
-              <w:rPr>
-                <w:sz w:val="22"/>
-              </w:rPr>
-              <w:t>Test that the points of interested are recorded along the sample tour.</w:t>
-            </w:r>
-          </w:p>
-        </w:tc>
-        <w:tc>
-          <w:tcPr>
-            <w:tcW w:w="2693" w:type="dxa"/>
-          </w:tcPr>
-          <w:p>
-            <w:pPr>
-              <w:rPr>
-                <w:sz w:val="22"/>
-              </w:rPr>
-            </w:pPr>
-            <w:r>
-              <w:rPr>
-                <w:sz w:val="22"/>
-              </w:rPr>
-              <w:t xml:space="preserve">Set of points of interest. </w:t>
-            </w:r>
-          </w:p>
-        </w:tc>
-        <w:tc>
-          <w:tcPr>
-            <w:tcW w:w="2127" w:type="dxa"/>
-          </w:tcPr>
-          <w:p>
-            <w:pPr>
-              <w:rPr>
-                <w:sz w:val="22"/>
-              </w:rPr>
-            </w:pPr>
-            <w:r>
-              <w:rPr>
-                <w:sz w:val="22"/>
-              </w:rPr>
-              <w:t>The points of interest are plotted along the sample route.</w:t>
-            </w:r>
-          </w:p>
-        </w:tc>
-        <w:tc>
-          <w:tcPr>
-            <w:tcW w:w="2268" w:type="dxa"/>
-          </w:tcPr>
-          <w:p>
-            <w:pPr>
-              <w:rPr>
-                <w:sz w:val="22"/>
-              </w:rPr>
-            </w:pPr>
-            <w:r>
-              <w:rPr>
-                <w:sz w:val="22"/>
-              </w:rPr>
-              <w:t>The co-ordinates of the points of interest are the same as the sample route.</w:t>
+            <w:r>
+              <w:t>A system message di</w:t>
+            </w:r>
+            <w:r>
+              <w:t>s</w:t>
+            </w:r>
+            <w:r>
+              <w:t>played on the site denoting su</w:t>
+            </w:r>
+            <w:r>
+              <w:t>c</w:t>
+            </w:r>
+            <w:r>
+              <w:t>cess/failure.</w:t>
+            </w:r>
+          </w:p>
+        </w:tc>
+        <w:tc>
+          <w:tcPr>
+            <w:tcW w:w="1843" w:type="dxa"/>
+          </w:tcPr>
+          <w:p>
+            <w:r>
+              <w:t>The system di</w:t>
+            </w:r>
+            <w:r>
+              <w:t>s</w:t>
+            </w:r>
+            <w:r>
+              <w:t>plays a success message.</w:t>
             </w:r>
           </w:p>
         </w:tc>
@@ -4050,91 +3259,65 @@
         </w:trPr>
         <w:tc>
           <w:tcPr>
-            <w:tcW w:w="1305" w:type="dxa"/>
-          </w:tcPr>
-          <w:p>
-            <w:pPr>
-              <w:rPr>
-                <w:sz w:val="22"/>
-              </w:rPr>
-            </w:pPr>
-            <w:r>
-              <w:rPr>
-                <w:sz w:val="22"/>
-              </w:rPr>
-              <w:t>SE-05-TEST-009</w:t>
-            </w:r>
-          </w:p>
-        </w:tc>
-        <w:tc>
-          <w:tcPr>
-            <w:tcW w:w="1276" w:type="dxa"/>
-          </w:tcPr>
-          <w:p>
-            <w:pPr>
-              <w:rPr>
-                <w:sz w:val="22"/>
-              </w:rPr>
-            </w:pPr>
-            <w:r>
-              <w:rPr>
-                <w:sz w:val="22"/>
-              </w:rPr>
-              <w:t>FR8</w:t>
-            </w:r>
-          </w:p>
-        </w:tc>
-        <w:tc>
-          <w:tcPr>
-            <w:tcW w:w="1984" w:type="dxa"/>
-          </w:tcPr>
-          <w:p>
-            <w:pPr>
-              <w:rPr>
-                <w:sz w:val="22"/>
-              </w:rPr>
-            </w:pPr>
-            <w:r>
-              <w:rPr>
-                <w:sz w:val="22"/>
-              </w:rPr>
-              <w:t>Test the pop-ups.</w:t>
-            </w:r>
-          </w:p>
-        </w:tc>
-        <w:tc>
-          <w:tcPr>
-            <w:tcW w:w="2693" w:type="dxa"/>
-          </w:tcPr>
-          <w:p>
-            <w:pPr>
-              <w:rPr>
-                <w:sz w:val="22"/>
-              </w:rPr>
-            </w:pPr>
-            <w:r>
-              <w:rPr>
-                <w:sz w:val="22"/>
-              </w:rPr>
-              <w:t>Click on a point of interest.</w:t>
-            </w:r>
-          </w:p>
-        </w:tc>
-        <w:tc>
-          <w:tcPr>
-            <w:tcW w:w="2127" w:type="dxa"/>
-          </w:tcPr>
-          <w:p>
-            <w:pPr>
-              <w:rPr>
-                <w:sz w:val="22"/>
-              </w:rPr>
-            </w:pPr>
-            <w:r>
-              <w:rPr>
-                <w:sz w:val="22"/>
-              </w:rPr>
-              <w:t>Pop-up appears with title and short description.</w:t>
+            <w:tcW w:w="1101" w:type="dxa"/>
+          </w:tcPr>
+          <w:p>
+            <w:r>
+              <w:t>SE-05-TEST-002</w:t>
+            </w:r>
+          </w:p>
+        </w:tc>
+        <w:tc>
+          <w:tcPr>
+            <w:tcW w:w="1275" w:type="dxa"/>
+          </w:tcPr>
+          <w:p>
+            <w:r>
+              <w:t>FR9</w:t>
+            </w:r>
+          </w:p>
+        </w:tc>
+        <w:tc>
+          <w:tcPr>
+            <w:tcW w:w="1573" w:type="dxa"/>
+          </w:tcPr>
+          <w:p>
+            <w:r>
+              <w:t>Check that a basic user cannot delete another u</w:t>
+            </w:r>
+            <w:r>
+              <w:t>s</w:t>
+            </w:r>
+            <w:r>
+              <w:t>er’s tours.</w:t>
+            </w:r>
+          </w:p>
+        </w:tc>
+        <w:tc>
+          <w:tcPr>
+            <w:tcW w:w="1971" w:type="dxa"/>
+          </w:tcPr>
+          <w:p>
+            <w:r>
+              <w:t>A reference to a tour in the dat</w:t>
+            </w:r>
+            <w:r>
+              <w:t>a</w:t>
+            </w:r>
+            <w:r>
+              <w:t>base, which is not associated with the user logged into the cu</w:t>
+            </w:r>
+            <w:r>
+              <w:t>r</w:t>
+            </w:r>
+            <w:r>
+              <w:t>rent session to be d</w:t>
+            </w:r>
+            <w:r>
+              <w:t>e</w:t>
+            </w:r>
+            <w:r>
+              <w:t>leted.</w:t>
             </w:r>
           </w:p>
         </w:tc>
@@ -4143,112 +3326,111 @@
             <w:tcW w:w="2268" w:type="dxa"/>
           </w:tcPr>
           <w:p>
-            <w:pPr>
-              <w:rPr>
-                <w:sz w:val="22"/>
-              </w:rPr>
-            </w:pPr>
-            <w:r>
-              <w:rPr>
-                <w:sz w:val="22"/>
-              </w:rPr>
-              <w:t>The title and short description are the same as sample route.</w:t>
+            <w:r>
+              <w:t>A system message di</w:t>
+            </w:r>
+            <w:r>
+              <w:t>s</w:t>
+            </w:r>
+            <w:r>
+              <w:t>played on the site denoting su</w:t>
+            </w:r>
+            <w:r>
+              <w:t>c</w:t>
+            </w:r>
+            <w:r>
+              <w:t>cess/failure.</w:t>
+            </w:r>
+          </w:p>
+        </w:tc>
+        <w:tc>
+          <w:tcPr>
+            <w:tcW w:w="1843" w:type="dxa"/>
+          </w:tcPr>
+          <w:p>
+            <w:r>
+              <w:t>The system di</w:t>
+            </w:r>
+            <w:r>
+              <w:t>s</w:t>
+            </w:r>
+            <w:r>
+              <w:t>plays a failure message.</w:t>
             </w:r>
           </w:p>
         </w:tc>
       </w:tr>
       <w:tr>
         <w:trPr>
-          <w:trHeight w:val="1123"/>
+          <w:trHeight w:val="1616"/>
         </w:trPr>
         <w:tc>
           <w:tcPr>
-            <w:tcW w:w="1305" w:type="dxa"/>
-          </w:tcPr>
-          <w:p>
-            <w:pPr>
-              <w:rPr>
-                <w:sz w:val="22"/>
-              </w:rPr>
-            </w:pPr>
-            <w:r>
-              <w:rPr>
-                <w:sz w:val="22"/>
-              </w:rPr>
-              <w:lastRenderedPageBreak/>
-              <w:t>SE-05-TEST-010</w:t>
-            </w:r>
-          </w:p>
-        </w:tc>
-        <w:tc>
-          <w:tcPr>
-            <w:tcW w:w="1276" w:type="dxa"/>
-          </w:tcPr>
-          <w:p>
-            <w:pPr>
-              <w:rPr>
-                <w:sz w:val="22"/>
-              </w:rPr>
-            </w:pPr>
-            <w:r>
-              <w:rPr>
-                <w:sz w:val="22"/>
-              </w:rPr>
-              <w:t>FR8</w:t>
-            </w:r>
-          </w:p>
-        </w:tc>
-        <w:tc>
-          <w:tcPr>
-            <w:tcW w:w="1984" w:type="dxa"/>
-          </w:tcPr>
-          <w:p>
-            <w:pPr>
-              <w:rPr>
-                <w:sz w:val="22"/>
-              </w:rPr>
-            </w:pPr>
-            <w:r>
-              <w:rPr>
-                <w:sz w:val="22"/>
-              </w:rPr>
-              <w:t>Test image thumbnails in pop-ups.</w:t>
-            </w:r>
-          </w:p>
-        </w:tc>
-        <w:tc>
-          <w:tcPr>
-            <w:tcW w:w="2693" w:type="dxa"/>
-          </w:tcPr>
-          <w:p>
-            <w:pPr>
-              <w:rPr>
-                <w:sz w:val="22"/>
-              </w:rPr>
-            </w:pPr>
-            <w:r>
-              <w:rPr>
-                <w:sz w:val="22"/>
-              </w:rPr>
-              <w:t>Click on point of interest on the sample tour.</w:t>
-            </w:r>
-          </w:p>
-        </w:tc>
-        <w:tc>
-          <w:tcPr>
-            <w:tcW w:w="2127" w:type="dxa"/>
-          </w:tcPr>
-          <w:p>
-            <w:pPr>
-              <w:rPr>
-                <w:sz w:val="22"/>
-              </w:rPr>
-            </w:pPr>
-            <w:r>
-              <w:rPr>
-                <w:sz w:val="22"/>
-              </w:rPr>
-              <w:t xml:space="preserve">Strip of thumbnails. </w:t>
+            <w:tcW w:w="1101" w:type="dxa"/>
+          </w:tcPr>
+          <w:p>
+            <w:r>
+              <w:t>SE-05-TEST-003</w:t>
+            </w:r>
+          </w:p>
+        </w:tc>
+        <w:tc>
+          <w:tcPr>
+            <w:tcW w:w="1275" w:type="dxa"/>
+          </w:tcPr>
+          <w:p>
+            <w:r>
+              <w:t>FR9</w:t>
+            </w:r>
+          </w:p>
+        </w:tc>
+        <w:tc>
+          <w:tcPr>
+            <w:tcW w:w="1573" w:type="dxa"/>
+          </w:tcPr>
+          <w:p>
+            <w:r>
+              <w:t>Check that an A</w:t>
+            </w:r>
+            <w:r>
+              <w:t>d</w:t>
+            </w:r>
+            <w:r>
+              <w:t>ministrator can delete another u</w:t>
+            </w:r>
+            <w:r>
+              <w:t>s</w:t>
+            </w:r>
+            <w:r>
+              <w:t>er’s tours.</w:t>
+            </w:r>
+          </w:p>
+        </w:tc>
+        <w:tc>
+          <w:tcPr>
+            <w:tcW w:w="1971" w:type="dxa"/>
+          </w:tcPr>
+          <w:p>
+            <w:r>
+              <w:t>A reference to a tour in the dat</w:t>
+            </w:r>
+            <w:r>
+              <w:t>a</w:t>
+            </w:r>
+            <w:r>
+              <w:t>base, which is not a</w:t>
+            </w:r>
+            <w:r>
+              <w:t>s</w:t>
+            </w:r>
+            <w:r>
+              <w:t>sociated with the administrator logged into the current session to be dele</w:t>
+            </w:r>
+            <w:r>
+              <w:t>t</w:t>
+            </w:r>
+            <w:r>
+              <w:t>ed.</w:t>
             </w:r>
           </w:p>
         </w:tc>
@@ -4257,111 +3439,111 @@
             <w:tcW w:w="2268" w:type="dxa"/>
           </w:tcPr>
           <w:p>
-            <w:pPr>
-              <w:rPr>
-                <w:sz w:val="22"/>
-              </w:rPr>
-            </w:pPr>
-            <w:r>
-              <w:rPr>
-                <w:sz w:val="22"/>
-              </w:rPr>
-              <w:t>The thumbnails represent all of the images associated with the point of interest.</w:t>
+            <w:r>
+              <w:t>A system message di</w:t>
+            </w:r>
+            <w:r>
+              <w:t>s</w:t>
+            </w:r>
+            <w:r>
+              <w:t>played on the site denoting su</w:t>
+            </w:r>
+            <w:r>
+              <w:t>c</w:t>
+            </w:r>
+            <w:r>
+              <w:t>cess/failure.</w:t>
+            </w:r>
+          </w:p>
+        </w:tc>
+        <w:tc>
+          <w:tcPr>
+            <w:tcW w:w="1843" w:type="dxa"/>
+          </w:tcPr>
+          <w:p>
+            <w:r>
+              <w:t>The system di</w:t>
+            </w:r>
+            <w:r>
+              <w:t>s</w:t>
+            </w:r>
+            <w:r>
+              <w:t>plays a success message.</w:t>
             </w:r>
           </w:p>
         </w:tc>
       </w:tr>
       <w:tr>
         <w:trPr>
-          <w:trHeight w:val="1110"/>
+          <w:trHeight w:val="1616"/>
         </w:trPr>
         <w:tc>
           <w:tcPr>
-            <w:tcW w:w="1305" w:type="dxa"/>
-          </w:tcPr>
-          <w:p>
-            <w:pPr>
-              <w:rPr>
-                <w:sz w:val="22"/>
-              </w:rPr>
-            </w:pPr>
-            <w:r>
-              <w:rPr>
-                <w:sz w:val="22"/>
-              </w:rPr>
-              <w:t>SE-05-TEST-011</w:t>
-            </w:r>
-          </w:p>
-        </w:tc>
-        <w:tc>
-          <w:tcPr>
-            <w:tcW w:w="1276" w:type="dxa"/>
-          </w:tcPr>
-          <w:p>
-            <w:pPr>
-              <w:rPr>
-                <w:sz w:val="22"/>
-              </w:rPr>
-            </w:pPr>
-            <w:r>
-              <w:rPr>
-                <w:sz w:val="22"/>
-              </w:rPr>
-              <w:t>FR6</w:t>
-            </w:r>
-          </w:p>
-        </w:tc>
-        <w:tc>
-          <w:tcPr>
-            <w:tcW w:w="1984" w:type="dxa"/>
-          </w:tcPr>
-          <w:p>
-            <w:pPr>
-              <w:rPr>
-                <w:sz w:val="22"/>
-              </w:rPr>
-            </w:pPr>
-            <w:r>
-              <w:rPr>
-                <w:sz w:val="22"/>
-              </w:rPr>
-              <w:t>Check that the phone can send a HTTP post to the server.</w:t>
-            </w:r>
-          </w:p>
-        </w:tc>
-        <w:tc>
-          <w:tcPr>
-            <w:tcW w:w="2693" w:type="dxa"/>
-          </w:tcPr>
-          <w:p>
-            <w:pPr>
-              <w:rPr>
-                <w:sz w:val="22"/>
-              </w:rPr>
-            </w:pPr>
-            <w:r>
-              <w:rPr>
-                <w:sz w:val="22"/>
-              </w:rPr>
-              <w:t>A logged in user sending a request to the server, via the phone.</w:t>
-            </w:r>
-          </w:p>
-        </w:tc>
-        <w:tc>
-          <w:tcPr>
-            <w:tcW w:w="2127" w:type="dxa"/>
-          </w:tcPr>
-          <w:p>
-            <w:pPr>
-              <w:rPr>
-                <w:sz w:val="22"/>
-              </w:rPr>
-            </w:pPr>
-            <w:r>
-              <w:rPr>
-                <w:sz w:val="22"/>
-              </w:rPr>
-              <w:t>Site log file.</w:t>
+            <w:tcW w:w="1101" w:type="dxa"/>
+          </w:tcPr>
+          <w:p>
+            <w:r>
+              <w:t>SE-05-TEST-004</w:t>
+            </w:r>
+          </w:p>
+        </w:tc>
+        <w:tc>
+          <w:tcPr>
+            <w:tcW w:w="1275" w:type="dxa"/>
+          </w:tcPr>
+          <w:p>
+            <w:r>
+              <w:t>FR9</w:t>
+            </w:r>
+          </w:p>
+        </w:tc>
+        <w:tc>
+          <w:tcPr>
+            <w:tcW w:w="1573" w:type="dxa"/>
+          </w:tcPr>
+          <w:p>
+            <w:r>
+              <w:t>Create new user a</w:t>
+            </w:r>
+            <w:r>
+              <w:t>c</w:t>
+            </w:r>
+            <w:r>
+              <w:t>count.</w:t>
+            </w:r>
+          </w:p>
+        </w:tc>
+        <w:tc>
+          <w:tcPr>
+            <w:tcW w:w="1971" w:type="dxa"/>
+          </w:tcPr>
+          <w:p>
+            <w:r>
+              <w:t>Enter “</w:t>
+            </w:r>
+            <w:r>
+              <w:t>exa</w:t>
+            </w:r>
+            <w:r>
+              <w:t>m</w:t>
+            </w:r>
+            <w:r>
+              <w:t>ple@email.com</w:t>
+            </w:r>
+            <w:r>
+              <w:t>” when prompted for an email. E</w:t>
+            </w:r>
+            <w:r>
+              <w:t>n</w:t>
+            </w:r>
+            <w:r>
+              <w:t>ter “user1” when prompted for a username. Enter “password” when prompted for a pas</w:t>
+            </w:r>
+            <w:r>
+              <w:t>s</w:t>
+            </w:r>
+            <w:r>
+              <w:t>word.</w:t>
             </w:r>
           </w:p>
         </w:tc>
@@ -4370,111 +3552,75 @@
             <w:tcW w:w="2268" w:type="dxa"/>
           </w:tcPr>
           <w:p>
-            <w:pPr>
-              <w:rPr>
-                <w:sz w:val="22"/>
-              </w:rPr>
-            </w:pPr>
-            <w:r>
-              <w:rPr>
-                <w:sz w:val="22"/>
-              </w:rPr>
-              <w:t>The log file is updated with the transaction associated with the user.</w:t>
+            <w:r>
+              <w:t>A new user record in the d</w:t>
+            </w:r>
+            <w:r>
+              <w:t>a</w:t>
+            </w:r>
+            <w:r>
+              <w:t>tabase.</w:t>
+            </w:r>
+          </w:p>
+        </w:tc>
+        <w:tc>
+          <w:tcPr>
+            <w:tcW w:w="1843" w:type="dxa"/>
+          </w:tcPr>
+          <w:p>
+            <w:r>
+              <w:t>A new user with the username “user1” with respective email address and password has been created.</w:t>
             </w:r>
           </w:p>
         </w:tc>
       </w:tr>
       <w:tr>
         <w:trPr>
-          <w:trHeight w:val="1423"/>
+          <w:trHeight w:val="1491"/>
         </w:trPr>
         <w:tc>
           <w:tcPr>
-            <w:tcW w:w="1305" w:type="dxa"/>
-          </w:tcPr>
-          <w:p>
-            <w:pPr>
-              <w:rPr>
-                <w:sz w:val="22"/>
-              </w:rPr>
-            </w:pPr>
-            <w:r>
-              <w:rPr>
-                <w:sz w:val="22"/>
-              </w:rPr>
-              <w:t>SE-05-TEST-012</w:t>
-            </w:r>
-          </w:p>
-        </w:tc>
-        <w:tc>
-          <w:tcPr>
-            <w:tcW w:w="1276" w:type="dxa"/>
-          </w:tcPr>
-          <w:p>
-            <w:pPr>
-              <w:rPr>
-                <w:sz w:val="22"/>
-              </w:rPr>
-            </w:pPr>
-            <w:r>
-              <w:rPr>
-                <w:sz w:val="22"/>
-              </w:rPr>
-              <w:t>FR6</w:t>
-            </w:r>
-          </w:p>
-        </w:tc>
-        <w:tc>
-          <w:tcPr>
-            <w:tcW w:w="1984" w:type="dxa"/>
-          </w:tcPr>
-          <w:p>
-            <w:pPr>
-              <w:rPr>
-                <w:sz w:val="22"/>
-              </w:rPr>
-            </w:pPr>
-            <w:r>
-              <w:rPr>
-                <w:sz w:val="22"/>
-              </w:rPr>
-              <w:t>Check that the data is formatted as a valid MIME message.</w:t>
-            </w:r>
-          </w:p>
-        </w:tc>
-        <w:tc>
-          <w:tcPr>
-            <w:tcW w:w="2693" w:type="dxa"/>
-          </w:tcPr>
-          <w:p>
-            <w:pPr>
-              <w:rPr>
-                <w:sz w:val="22"/>
-              </w:rPr>
-            </w:pPr>
-            <w:r>
-              <w:rPr>
-                <w:sz w:val="22"/>
-              </w:rPr>
-              <w:t>A String field in the post request.</w:t>
-            </w:r>
-          </w:p>
-        </w:tc>
-        <w:tc>
-          <w:tcPr>
-            <w:tcW w:w="2127" w:type="dxa"/>
-          </w:tcPr>
-          <w:p>
-            <w:pPr>
-              <w:rPr>
-                <w:sz w:val="22"/>
-              </w:rPr>
-            </w:pPr>
-            <w:r>
-              <w:rPr>
-                <w:sz w:val="22"/>
-              </w:rPr>
-              <w:t>The attachments and the JSON data from the MIME messages.</w:t>
+            <w:tcW w:w="1101" w:type="dxa"/>
+          </w:tcPr>
+          <w:p>
+            <w:r>
+              <w:t>SE-05-TEST-005</w:t>
+            </w:r>
+          </w:p>
+        </w:tc>
+        <w:tc>
+          <w:tcPr>
+            <w:tcW w:w="1275" w:type="dxa"/>
+          </w:tcPr>
+          <w:p>
+            <w:r>
+              <w:t>FR9</w:t>
+            </w:r>
+          </w:p>
+        </w:tc>
+        <w:tc>
+          <w:tcPr>
+            <w:tcW w:w="1573" w:type="dxa"/>
+          </w:tcPr>
+          <w:p>
+            <w:r>
+              <w:t>Search for a walk.</w:t>
+            </w:r>
+          </w:p>
+        </w:tc>
+        <w:tc>
+          <w:tcPr>
+            <w:tcW w:w="1971" w:type="dxa"/>
+          </w:tcPr>
+          <w:p>
+            <w:r>
+              <w:t>Search for “Abe</w:t>
+            </w:r>
+            <w:r>
+              <w:t>r</w:t>
+            </w:r>
+            <w:r>
+              <w:t>ystwyth”.</w:t>
             </w:r>
           </w:p>
         </w:tc>
@@ -4483,111 +3629,106 @@
             <w:tcW w:w="2268" w:type="dxa"/>
           </w:tcPr>
           <w:p>
-            <w:pPr>
-              <w:rPr>
-                <w:sz w:val="22"/>
-              </w:rPr>
-            </w:pPr>
-            <w:r>
-              <w:rPr>
-                <w:sz w:val="22"/>
-              </w:rPr>
-              <w:t>The PHP program is able to decode the MIME message and extract the data and the attachments.</w:t>
+            <w:r>
+              <w:t>A list of walks.</w:t>
+            </w:r>
+          </w:p>
+        </w:tc>
+        <w:tc>
+          <w:tcPr>
+            <w:tcW w:w="1843" w:type="dxa"/>
+          </w:tcPr>
+          <w:p>
+            <w:r>
+              <w:t>All walks rela</w:t>
+            </w:r>
+            <w:r>
+              <w:t>t</w:t>
+            </w:r>
+            <w:r>
+              <w:t>ing to Aberys</w:t>
+            </w:r>
+            <w:r>
+              <w:t>t</w:t>
+            </w:r>
+            <w:r>
+              <w:t>wyth are di</w:t>
+            </w:r>
+            <w:r>
+              <w:t>s</w:t>
+            </w:r>
+            <w:r>
+              <w:t>played.</w:t>
             </w:r>
           </w:p>
         </w:tc>
       </w:tr>
       <w:tr>
         <w:trPr>
-          <w:trHeight w:val="1402"/>
+          <w:trHeight w:val="1616"/>
         </w:trPr>
         <w:tc>
           <w:tcPr>
-            <w:tcW w:w="1305" w:type="dxa"/>
-          </w:tcPr>
-          <w:p>
-            <w:pPr>
-              <w:rPr>
-                <w:sz w:val="22"/>
-              </w:rPr>
-            </w:pPr>
-            <w:r>
-              <w:rPr>
-                <w:sz w:val="22"/>
-              </w:rPr>
-              <w:t>SE-05-TEST-013</w:t>
-            </w:r>
-          </w:p>
-        </w:tc>
-        <w:tc>
-          <w:tcPr>
-            <w:tcW w:w="1276" w:type="dxa"/>
-          </w:tcPr>
-          <w:p>
-            <w:pPr>
-              <w:rPr>
-                <w:sz w:val="22"/>
-              </w:rPr>
-            </w:pPr>
-            <w:r>
-              <w:rPr>
-                <w:sz w:val="22"/>
-              </w:rPr>
-              <w:t>FR6</w:t>
-            </w:r>
-          </w:p>
-        </w:tc>
-        <w:tc>
-          <w:tcPr>
-            <w:tcW w:w="1984" w:type="dxa"/>
-          </w:tcPr>
-          <w:p>
-            <w:pPr>
-              <w:rPr>
-                <w:sz w:val="22"/>
-              </w:rPr>
-            </w:pPr>
-            <w:r>
-              <w:rPr>
-                <w:sz w:val="22"/>
-              </w:rPr>
-              <w:t>Check that the data is formatted as valid JSON.</w:t>
-            </w:r>
-          </w:p>
-        </w:tc>
-        <w:tc>
-          <w:tcPr>
-            <w:tcW w:w="2693" w:type="dxa"/>
-          </w:tcPr>
-          <w:p>
-            <w:pPr>
-              <w:rPr>
-                <w:sz w:val="22"/>
-              </w:rPr>
-            </w:pPr>
-            <w:r>
-              <w:rPr>
-                <w:sz w:val="22"/>
-              </w:rPr>
-              <w:t>String of JSON data.</w:t>
-            </w:r>
-          </w:p>
-        </w:tc>
-        <w:tc>
-          <w:tcPr>
-            <w:tcW w:w="2127" w:type="dxa"/>
-          </w:tcPr>
-          <w:p>
-            <w:pPr>
-              <w:rPr>
-                <w:sz w:val="22"/>
-              </w:rPr>
-            </w:pPr>
-            <w:r>
-              <w:rPr>
-                <w:sz w:val="22"/>
-              </w:rPr>
-              <w:t>Records of the tour and its relations in the database.</w:t>
+            <w:tcW w:w="1101" w:type="dxa"/>
+          </w:tcPr>
+          <w:p>
+            <w:r>
+              <w:lastRenderedPageBreak/>
+              <w:t>SE-05-TEST-006</w:t>
+            </w:r>
+          </w:p>
+        </w:tc>
+        <w:tc>
+          <w:tcPr>
+            <w:tcW w:w="1275" w:type="dxa"/>
+          </w:tcPr>
+          <w:p>
+            <w:r>
+              <w:t>FR9</w:t>
+            </w:r>
+          </w:p>
+        </w:tc>
+        <w:tc>
+          <w:tcPr>
+            <w:tcW w:w="1573" w:type="dxa"/>
+          </w:tcPr>
+          <w:p>
+            <w:r>
+              <w:t>Log on to the website with a user who is on the dat</w:t>
+            </w:r>
+            <w:r>
+              <w:t>a</w:t>
+            </w:r>
+            <w:r>
+              <w:t>base with the correct pas</w:t>
+            </w:r>
+            <w:r>
+              <w:t>s</w:t>
+            </w:r>
+            <w:r>
+              <w:t>word.</w:t>
+            </w:r>
+          </w:p>
+        </w:tc>
+        <w:tc>
+          <w:tcPr>
+            <w:tcW w:w="1971" w:type="dxa"/>
+          </w:tcPr>
+          <w:p>
+            <w:r>
+              <w:t>Log on with username “u</w:t>
+            </w:r>
+            <w:r>
+              <w:t>s</w:t>
+            </w:r>
+            <w:r>
+              <w:t>er1” and the password “pas</w:t>
+            </w:r>
+            <w:r>
+              <w:t>s</w:t>
+            </w:r>
+            <w:r>
+              <w:t>word”.</w:t>
             </w:r>
           </w:p>
         </w:tc>
@@ -4596,111 +3737,712 @@
             <w:tcW w:w="2268" w:type="dxa"/>
           </w:tcPr>
           <w:p>
-            <w:pPr>
-              <w:rPr>
-                <w:sz w:val="22"/>
-              </w:rPr>
-            </w:pPr>
-            <w:r>
-              <w:rPr>
-                <w:sz w:val="22"/>
-              </w:rPr>
-              <w:t>The record and its relations in the database contain the correct data in the correct fields.</w:t>
+            <w:r>
+              <w:t>System message.</w:t>
+            </w:r>
+          </w:p>
+        </w:tc>
+        <w:tc>
+          <w:tcPr>
+            <w:tcW w:w="1843" w:type="dxa"/>
+          </w:tcPr>
+          <w:p>
+            <w:r>
+              <w:t>System message confirms login su</w:t>
+            </w:r>
+            <w:r>
+              <w:t>c</w:t>
+            </w:r>
+            <w:r>
+              <w:t>cess.</w:t>
             </w:r>
           </w:p>
         </w:tc>
       </w:tr>
       <w:tr>
         <w:trPr>
-          <w:trHeight w:val="1407"/>
+          <w:trHeight w:val="1616"/>
         </w:trPr>
         <w:tc>
           <w:tcPr>
-            <w:tcW w:w="1305" w:type="dxa"/>
+            <w:tcW w:w="1101" w:type="dxa"/>
+          </w:tcPr>
+          <w:p>
+            <w:r>
+              <w:t>SE-05-TEST-007</w:t>
+            </w:r>
+          </w:p>
+        </w:tc>
+        <w:tc>
+          <w:tcPr>
+            <w:tcW w:w="1275" w:type="dxa"/>
+          </w:tcPr>
+          <w:p>
+            <w:r>
+              <w:t>FR9</w:t>
+            </w:r>
+          </w:p>
+        </w:tc>
+        <w:tc>
+          <w:tcPr>
+            <w:tcW w:w="1573" w:type="dxa"/>
           </w:tcPr>
           <w:p>
             <w:pPr>
               <w:rPr>
-                <w:sz w:val="22"/>
+                <w:b/>
               </w:rPr>
             </w:pPr>
             <w:r>
-              <w:rPr>
-                <w:sz w:val="22"/>
-              </w:rPr>
+              <w:t>Log on to the website with a user who is not on the dat</w:t>
+            </w:r>
+            <w:r>
+              <w:t>a</w:t>
+            </w:r>
+            <w:r>
+              <w:t>base.</w:t>
+            </w:r>
+          </w:p>
+        </w:tc>
+        <w:tc>
+          <w:tcPr>
+            <w:tcW w:w="1971" w:type="dxa"/>
+          </w:tcPr>
+          <w:p>
+            <w:r>
+              <w:t>Log on with username “u</w:t>
+            </w:r>
+            <w:r>
+              <w:t>s</w:t>
+            </w:r>
+            <w:r>
+              <w:t>er2” and the password “pas</w:t>
+            </w:r>
+            <w:r>
+              <w:t>s</w:t>
+            </w:r>
+            <w:r>
+              <w:t>word”.</w:t>
+            </w:r>
+          </w:p>
+        </w:tc>
+        <w:tc>
+          <w:tcPr>
+            <w:tcW w:w="2268" w:type="dxa"/>
+          </w:tcPr>
+          <w:p>
+            <w:r>
+              <w:t>System message.</w:t>
+            </w:r>
+          </w:p>
+        </w:tc>
+        <w:tc>
+          <w:tcPr>
+            <w:tcW w:w="1843" w:type="dxa"/>
+          </w:tcPr>
+          <w:p>
+            <w:r>
+              <w:t>System message declares user does not exist.</w:t>
+            </w:r>
+          </w:p>
+        </w:tc>
+      </w:tr>
+      <w:tr>
+        <w:trPr>
+          <w:trHeight w:val="1616"/>
+        </w:trPr>
+        <w:tc>
+          <w:tcPr>
+            <w:tcW w:w="1101" w:type="dxa"/>
+          </w:tcPr>
+          <w:p>
+            <w:r>
+              <w:t>SE-05-TEST-008</w:t>
+            </w:r>
+          </w:p>
+        </w:tc>
+        <w:tc>
+          <w:tcPr>
+            <w:tcW w:w="1275" w:type="dxa"/>
+          </w:tcPr>
+          <w:p>
+            <w:r>
+              <w:t>FR9</w:t>
+            </w:r>
+          </w:p>
+        </w:tc>
+        <w:tc>
+          <w:tcPr>
+            <w:tcW w:w="1573" w:type="dxa"/>
+          </w:tcPr>
+          <w:p>
+            <w:r>
+              <w:t>Log on to the website with a user who is on the dat</w:t>
+            </w:r>
+            <w:r>
+              <w:t>a</w:t>
+            </w:r>
+            <w:r>
+              <w:t>base with the wrong pas</w:t>
+            </w:r>
+            <w:r>
+              <w:t>s</w:t>
+            </w:r>
+            <w:r>
+              <w:t>word.</w:t>
+            </w:r>
+          </w:p>
+        </w:tc>
+        <w:tc>
+          <w:tcPr>
+            <w:tcW w:w="1971" w:type="dxa"/>
+          </w:tcPr>
+          <w:p>
+            <w:r>
+              <w:t>Log on with username “u</w:t>
+            </w:r>
+            <w:r>
+              <w:t>s</w:t>
+            </w:r>
+            <w:r>
+              <w:t>er1” and the password “pas</w:t>
+            </w:r>
+            <w:r>
+              <w:t>s</w:t>
+            </w:r>
+            <w:r>
+              <w:t>word2”.</w:t>
+            </w:r>
+          </w:p>
+        </w:tc>
+        <w:tc>
+          <w:tcPr>
+            <w:tcW w:w="2268" w:type="dxa"/>
+          </w:tcPr>
+          <w:p>
+            <w:r>
+              <w:t>System message.</w:t>
+            </w:r>
+          </w:p>
+        </w:tc>
+        <w:tc>
+          <w:tcPr>
+            <w:tcW w:w="1843" w:type="dxa"/>
+          </w:tcPr>
+          <w:p>
+            <w:r>
+              <w:t>System message declares pas</w:t>
+            </w:r>
+            <w:r>
+              <w:t>s</w:t>
+            </w:r>
+            <w:r>
+              <w:t>word incorrect.</w:t>
+            </w:r>
+          </w:p>
+        </w:tc>
+      </w:tr>
+      <w:tr>
+        <w:trPr>
+          <w:trHeight w:val="1616"/>
+        </w:trPr>
+        <w:tc>
+          <w:tcPr>
+            <w:tcW w:w="1101" w:type="dxa"/>
+          </w:tcPr>
+          <w:p>
+            <w:r>
+              <w:t>SE-05-TEST-009</w:t>
+            </w:r>
+          </w:p>
+        </w:tc>
+        <w:tc>
+          <w:tcPr>
+            <w:tcW w:w="1275" w:type="dxa"/>
+          </w:tcPr>
+          <w:p>
+            <w:r>
+              <w:t>FR8</w:t>
+            </w:r>
+          </w:p>
+        </w:tc>
+        <w:tc>
+          <w:tcPr>
+            <w:tcW w:w="1573" w:type="dxa"/>
+          </w:tcPr>
+          <w:p>
+            <w:r>
+              <w:t>Test that the sample route has correct GPS loc</w:t>
+            </w:r>
+            <w:r>
+              <w:t>a</w:t>
+            </w:r>
+            <w:r>
+              <w:t xml:space="preserve">tions. </w:t>
+            </w:r>
+          </w:p>
+        </w:tc>
+        <w:tc>
+          <w:tcPr>
+            <w:tcW w:w="1971" w:type="dxa"/>
+          </w:tcPr>
+          <w:p>
+            <w:r>
+              <w:t>Co-ordinates of sa</w:t>
+            </w:r>
+            <w:r>
+              <w:t>m</w:t>
+            </w:r>
+            <w:r>
+              <w:t>ple route.</w:t>
+            </w:r>
+          </w:p>
+        </w:tc>
+        <w:tc>
+          <w:tcPr>
+            <w:tcW w:w="2268" w:type="dxa"/>
+          </w:tcPr>
+          <w:p>
+            <w:r>
+              <w:t>Vector polygon plo</w:t>
+            </w:r>
+            <w:r>
+              <w:t>t</w:t>
+            </w:r>
+            <w:r>
+              <w:t>ted on the map.</w:t>
+            </w:r>
+          </w:p>
+        </w:tc>
+        <w:tc>
+          <w:tcPr>
+            <w:tcW w:w="1843" w:type="dxa"/>
+          </w:tcPr>
+          <w:p>
+            <w:r>
+              <w:t>The plotted line is the same as the co-ordinates of the sa</w:t>
+            </w:r>
+            <w:r>
+              <w:t>m</w:t>
+            </w:r>
+            <w:r>
+              <w:t xml:space="preserve">ple route. </w:t>
+            </w:r>
+          </w:p>
+        </w:tc>
+      </w:tr>
+      <w:tr>
+        <w:trPr>
+          <w:trHeight w:val="1616"/>
+        </w:trPr>
+        <w:tc>
+          <w:tcPr>
+            <w:tcW w:w="1101" w:type="dxa"/>
+          </w:tcPr>
+          <w:p>
+            <w:r>
+              <w:t>SE-05-TEST-010</w:t>
+            </w:r>
+          </w:p>
+        </w:tc>
+        <w:tc>
+          <w:tcPr>
+            <w:tcW w:w="1275" w:type="dxa"/>
+          </w:tcPr>
+          <w:p>
+            <w:r>
+              <w:t>FR8</w:t>
+            </w:r>
+          </w:p>
+        </w:tc>
+        <w:tc>
+          <w:tcPr>
+            <w:tcW w:w="1573" w:type="dxa"/>
+          </w:tcPr>
+          <w:p>
+            <w:r>
+              <w:t>Test that the points of i</w:t>
+            </w:r>
+            <w:r>
+              <w:t>n</w:t>
+            </w:r>
+            <w:r>
+              <w:t>terested are recor</w:t>
+            </w:r>
+            <w:r>
+              <w:t>d</w:t>
+            </w:r>
+            <w:r>
+              <w:t>ed along the sample tour.</w:t>
+            </w:r>
+          </w:p>
+        </w:tc>
+        <w:tc>
+          <w:tcPr>
+            <w:tcW w:w="1971" w:type="dxa"/>
+          </w:tcPr>
+          <w:p>
+            <w:r>
+              <w:t>Set of points of inte</w:t>
+            </w:r>
+            <w:r>
+              <w:t>r</w:t>
+            </w:r>
+            <w:r>
+              <w:t xml:space="preserve">est. </w:t>
+            </w:r>
+          </w:p>
+        </w:tc>
+        <w:tc>
+          <w:tcPr>
+            <w:tcW w:w="2268" w:type="dxa"/>
+          </w:tcPr>
+          <w:p>
+            <w:r>
+              <w:t>The points of inte</w:t>
+            </w:r>
+            <w:r>
+              <w:t>r</w:t>
+            </w:r>
+            <w:r>
+              <w:t>est plo</w:t>
+            </w:r>
+            <w:r>
+              <w:t>t</w:t>
+            </w:r>
+            <w:r>
+              <w:t>ted on the map.</w:t>
+            </w:r>
+          </w:p>
+        </w:tc>
+        <w:tc>
+          <w:tcPr>
+            <w:tcW w:w="1843" w:type="dxa"/>
+          </w:tcPr>
+          <w:p>
+            <w:r>
+              <w:t>The co-ordinates of the points of inte</w:t>
+            </w:r>
+            <w:r>
+              <w:t>r</w:t>
+            </w:r>
+            <w:r>
+              <w:t>est are plotted to the correct loc</w:t>
+            </w:r>
+            <w:r>
+              <w:t>a</w:t>
+            </w:r>
+            <w:r>
+              <w:t>tions on the map.</w:t>
+            </w:r>
+          </w:p>
+        </w:tc>
+      </w:tr>
+      <w:tr>
+        <w:trPr>
+          <w:trHeight w:val="1616"/>
+        </w:trPr>
+        <w:tc>
+          <w:tcPr>
+            <w:tcW w:w="1101" w:type="dxa"/>
+          </w:tcPr>
+          <w:p>
+            <w:r>
+              <w:t>SE-05-TEST-011</w:t>
+            </w:r>
+          </w:p>
+        </w:tc>
+        <w:tc>
+          <w:tcPr>
+            <w:tcW w:w="1275" w:type="dxa"/>
+          </w:tcPr>
+          <w:p>
+            <w:r>
+              <w:t>FR8</w:t>
+            </w:r>
+          </w:p>
+        </w:tc>
+        <w:tc>
+          <w:tcPr>
+            <w:tcW w:w="1573" w:type="dxa"/>
+          </w:tcPr>
+          <w:p>
+            <w:r>
+              <w:t>Test the pop-ups.</w:t>
+            </w:r>
+          </w:p>
+        </w:tc>
+        <w:tc>
+          <w:tcPr>
+            <w:tcW w:w="1971" w:type="dxa"/>
+          </w:tcPr>
+          <w:p>
+            <w:r>
+              <w:t>Click on a point of i</w:t>
+            </w:r>
+            <w:r>
+              <w:t>n</w:t>
+            </w:r>
+            <w:r>
+              <w:t>terest.</w:t>
+            </w:r>
+          </w:p>
+        </w:tc>
+        <w:tc>
+          <w:tcPr>
+            <w:tcW w:w="2268" w:type="dxa"/>
+          </w:tcPr>
+          <w:p>
+            <w:r>
+              <w:t>A CSS popup.</w:t>
+            </w:r>
+          </w:p>
+        </w:tc>
+        <w:tc>
+          <w:tcPr>
+            <w:tcW w:w="1843" w:type="dxa"/>
+          </w:tcPr>
+          <w:p>
+            <w:r>
+              <w:t xml:space="preserve">A </w:t>
+            </w:r>
+            <w:proofErr w:type="spellStart"/>
+            <w:r>
+              <w:t>css</w:t>
+            </w:r>
+            <w:proofErr w:type="spellEnd"/>
+            <w:r>
+              <w:t xml:space="preserve"> popup a</w:t>
+            </w:r>
+            <w:r>
+              <w:t>p</w:t>
+            </w:r>
+            <w:r>
+              <w:t>pears by the POI on the map. The title and short descri</w:t>
+            </w:r>
+            <w:r>
+              <w:t>p</w:t>
+            </w:r>
+            <w:r>
+              <w:t>tion are the same as sample route.</w:t>
+            </w:r>
+          </w:p>
+        </w:tc>
+      </w:tr>
+      <w:tr>
+        <w:trPr>
+          <w:trHeight w:val="1616"/>
+        </w:trPr>
+        <w:tc>
+          <w:tcPr>
+            <w:tcW w:w="1101" w:type="dxa"/>
+          </w:tcPr>
+          <w:p>
+            <w:r>
+              <w:t>SE-05-TEST-012</w:t>
+            </w:r>
+          </w:p>
+        </w:tc>
+        <w:tc>
+          <w:tcPr>
+            <w:tcW w:w="1275" w:type="dxa"/>
+          </w:tcPr>
+          <w:p>
+            <w:r>
+              <w:t>FR8</w:t>
+            </w:r>
+          </w:p>
+        </w:tc>
+        <w:tc>
+          <w:tcPr>
+            <w:tcW w:w="1573" w:type="dxa"/>
+          </w:tcPr>
+          <w:p>
+            <w:r>
+              <w:t>Test image thumbnails in pop-ups.</w:t>
+            </w:r>
+          </w:p>
+        </w:tc>
+        <w:tc>
+          <w:tcPr>
+            <w:tcW w:w="1971" w:type="dxa"/>
+          </w:tcPr>
+          <w:p>
+            <w:r>
+              <w:t>Click on point of inte</w:t>
+            </w:r>
+            <w:r>
+              <w:t>r</w:t>
+            </w:r>
+            <w:r>
+              <w:t>est on the sample tour.</w:t>
+            </w:r>
+          </w:p>
+        </w:tc>
+        <w:tc>
+          <w:tcPr>
+            <w:tcW w:w="2268" w:type="dxa"/>
+          </w:tcPr>
+          <w:p>
+            <w:r>
+              <w:t>Strip of thumbnails.</w:t>
+            </w:r>
+          </w:p>
+        </w:tc>
+        <w:tc>
+          <w:tcPr>
+            <w:tcW w:w="1843" w:type="dxa"/>
+          </w:tcPr>
+          <w:p>
+            <w:r>
+              <w:t>The thumbnails re</w:t>
+            </w:r>
+            <w:r>
+              <w:t>p</w:t>
+            </w:r>
+            <w:r>
+              <w:t>resent all of the images a</w:t>
+            </w:r>
+            <w:r>
+              <w:t>s</w:t>
+            </w:r>
+            <w:r>
+              <w:t>sociated with the point of interest.</w:t>
+            </w:r>
+          </w:p>
+        </w:tc>
+      </w:tr>
+      <w:tr>
+        <w:trPr>
+          <w:trHeight w:val="1616"/>
+        </w:trPr>
+        <w:tc>
+          <w:tcPr>
+            <w:tcW w:w="1101" w:type="dxa"/>
+          </w:tcPr>
+          <w:p>
+            <w:r>
+              <w:lastRenderedPageBreak/>
+              <w:t>SE-05-TEST-013</w:t>
+            </w:r>
+          </w:p>
+        </w:tc>
+        <w:tc>
+          <w:tcPr>
+            <w:tcW w:w="1275" w:type="dxa"/>
+          </w:tcPr>
+          <w:p>
+            <w:r>
+              <w:t>FR6</w:t>
+            </w:r>
+          </w:p>
+        </w:tc>
+        <w:tc>
+          <w:tcPr>
+            <w:tcW w:w="1573" w:type="dxa"/>
+          </w:tcPr>
+          <w:p>
+            <w:r>
+              <w:t>Check that the phone can send a HTTP post to the server.</w:t>
+            </w:r>
+          </w:p>
+        </w:tc>
+        <w:tc>
+          <w:tcPr>
+            <w:tcW w:w="1971" w:type="dxa"/>
+          </w:tcPr>
+          <w:p>
+            <w:r>
+              <w:t>A logged in user sen</w:t>
+            </w:r>
+            <w:r>
+              <w:t>d</w:t>
+            </w:r>
+            <w:r>
+              <w:t>ing a request to the server, via the phone.</w:t>
+            </w:r>
+          </w:p>
+        </w:tc>
+        <w:tc>
+          <w:tcPr>
+            <w:tcW w:w="2268" w:type="dxa"/>
+          </w:tcPr>
+          <w:p>
+            <w:r>
+              <w:t>Site log file.</w:t>
+            </w:r>
+          </w:p>
+        </w:tc>
+        <w:tc>
+          <w:tcPr>
+            <w:tcW w:w="1843" w:type="dxa"/>
+          </w:tcPr>
+          <w:p>
+            <w:r>
+              <w:t>The log file is upda</w:t>
+            </w:r>
+            <w:r>
+              <w:t>t</w:t>
+            </w:r>
+            <w:r>
+              <w:t>ed with the transaction assoc</w:t>
+            </w:r>
+            <w:r>
+              <w:t>i</w:t>
+            </w:r>
+            <w:r>
+              <w:t>ated with the user.</w:t>
+            </w:r>
+          </w:p>
+        </w:tc>
+      </w:tr>
+      <w:tr>
+        <w:trPr>
+          <w:trHeight w:val="1616"/>
+        </w:trPr>
+        <w:tc>
+          <w:tcPr>
+            <w:tcW w:w="1101" w:type="dxa"/>
+          </w:tcPr>
+          <w:p>
+            <w:r>
               <w:t>SE-05-TEST-014</w:t>
             </w:r>
           </w:p>
         </w:tc>
         <w:tc>
           <w:tcPr>
-            <w:tcW w:w="1276" w:type="dxa"/>
-          </w:tcPr>
-          <w:p>
-            <w:pPr>
-              <w:rPr>
-                <w:sz w:val="22"/>
-              </w:rPr>
-            </w:pPr>
-            <w:r>
-              <w:rPr>
-                <w:sz w:val="22"/>
-              </w:rPr>
+            <w:tcW w:w="1275" w:type="dxa"/>
+          </w:tcPr>
+          <w:p>
+            <w:r>
               <w:t>FR6</w:t>
             </w:r>
           </w:p>
         </w:tc>
         <w:tc>
           <w:tcPr>
-            <w:tcW w:w="1984" w:type="dxa"/>
-          </w:tcPr>
-          <w:p>
-            <w:pPr>
-              <w:rPr>
-                <w:sz w:val="22"/>
-              </w:rPr>
-            </w:pPr>
-            <w:r>
-              <w:rPr>
-                <w:sz w:val="22"/>
-              </w:rPr>
-              <w:t>Check that the image files have been saved.</w:t>
-            </w:r>
-          </w:p>
-        </w:tc>
-        <w:tc>
-          <w:tcPr>
-            <w:tcW w:w="2693" w:type="dxa"/>
-          </w:tcPr>
-          <w:p>
-            <w:pPr>
-              <w:rPr>
-                <w:sz w:val="22"/>
-              </w:rPr>
-            </w:pPr>
-            <w:r>
-              <w:rPr>
-                <w:sz w:val="22"/>
-              </w:rPr>
-              <w:t>The image files associated with the sample route.</w:t>
-            </w:r>
-          </w:p>
-        </w:tc>
-        <w:tc>
-          <w:tcPr>
-            <w:tcW w:w="2127" w:type="dxa"/>
-          </w:tcPr>
-          <w:p>
-            <w:pPr>
-              <w:rPr>
-                <w:sz w:val="22"/>
-              </w:rPr>
-            </w:pPr>
-            <w:r>
-              <w:rPr>
-                <w:sz w:val="22"/>
-              </w:rPr>
-              <w:t>The file system on the server.</w:t>
+            <w:tcW w:w="1573" w:type="dxa"/>
+          </w:tcPr>
+          <w:p>
+            <w:r>
+              <w:t>Check that the data is formatted as a valid MIME me</w:t>
+            </w:r>
+            <w:r>
+              <w:t>s</w:t>
+            </w:r>
+            <w:r>
+              <w:t>sage.</w:t>
+            </w:r>
+          </w:p>
+        </w:tc>
+        <w:tc>
+          <w:tcPr>
+            <w:tcW w:w="1971" w:type="dxa"/>
+          </w:tcPr>
+          <w:p>
+            <w:r>
+              <w:t>A String field in the post request.</w:t>
             </w:r>
           </w:p>
         </w:tc>
@@ -4709,16 +4451,202 @@
             <w:tcW w:w="2268" w:type="dxa"/>
           </w:tcPr>
           <w:p>
-            <w:pPr>
-              <w:rPr>
-                <w:sz w:val="22"/>
-              </w:rPr>
-            </w:pPr>
-            <w:r>
-              <w:rPr>
-                <w:sz w:val="22"/>
-              </w:rPr>
-              <w:t>The images have been saved to the correct directory within the file system on the server.</w:t>
+            <w:r>
+              <w:t>The attachments and the JSON data from the MIME me</w:t>
+            </w:r>
+            <w:r>
+              <w:t>s</w:t>
+            </w:r>
+            <w:r>
+              <w:t>sages.</w:t>
+            </w:r>
+          </w:p>
+        </w:tc>
+        <w:tc>
+          <w:tcPr>
+            <w:tcW w:w="1843" w:type="dxa"/>
+          </w:tcPr>
+          <w:p>
+            <w:r>
+              <w:t>The PHP pr</w:t>
+            </w:r>
+            <w:r>
+              <w:t>o</w:t>
+            </w:r>
+            <w:r>
+              <w:t>gram is able to decode the MIME message and extract the data and the attac</w:t>
+            </w:r>
+            <w:r>
+              <w:t>h</w:t>
+            </w:r>
+            <w:r>
+              <w:t>ments.</w:t>
+            </w:r>
+          </w:p>
+        </w:tc>
+      </w:tr>
+      <w:tr>
+        <w:trPr>
+          <w:trHeight w:val="1616"/>
+        </w:trPr>
+        <w:tc>
+          <w:tcPr>
+            <w:tcW w:w="1101" w:type="dxa"/>
+          </w:tcPr>
+          <w:p>
+            <w:r>
+              <w:t>SE-05-TEST-015</w:t>
+            </w:r>
+          </w:p>
+        </w:tc>
+        <w:tc>
+          <w:tcPr>
+            <w:tcW w:w="1275" w:type="dxa"/>
+          </w:tcPr>
+          <w:p>
+            <w:r>
+              <w:t>FR6</w:t>
+            </w:r>
+          </w:p>
+        </w:tc>
+        <w:tc>
+          <w:tcPr>
+            <w:tcW w:w="1573" w:type="dxa"/>
+          </w:tcPr>
+          <w:p>
+            <w:r>
+              <w:t>Check that the data is formatted as valid JSON.</w:t>
+            </w:r>
+          </w:p>
+        </w:tc>
+        <w:tc>
+          <w:tcPr>
+            <w:tcW w:w="1971" w:type="dxa"/>
+          </w:tcPr>
+          <w:p>
+            <w:r>
+              <w:t>String of JSON data.</w:t>
+            </w:r>
+          </w:p>
+        </w:tc>
+        <w:tc>
+          <w:tcPr>
+            <w:tcW w:w="2268" w:type="dxa"/>
+          </w:tcPr>
+          <w:p>
+            <w:r>
+              <w:t>Records of the tour and its relations in the database.</w:t>
+            </w:r>
+          </w:p>
+        </w:tc>
+        <w:tc>
+          <w:tcPr>
+            <w:tcW w:w="1843" w:type="dxa"/>
+          </w:tcPr>
+          <w:p>
+            <w:r>
+              <w:t>The record and its relations in the database contain the co</w:t>
+            </w:r>
+            <w:r>
+              <w:t>r</w:t>
+            </w:r>
+            <w:r>
+              <w:t>rect data in the correct fields.</w:t>
+            </w:r>
+          </w:p>
+        </w:tc>
+      </w:tr>
+      <w:tr>
+        <w:trPr>
+          <w:trHeight w:val="1616"/>
+        </w:trPr>
+        <w:tc>
+          <w:tcPr>
+            <w:tcW w:w="1101" w:type="dxa"/>
+          </w:tcPr>
+          <w:p>
+            <w:r>
+              <w:t>SE-05-TEST-016</w:t>
+            </w:r>
+          </w:p>
+        </w:tc>
+        <w:tc>
+          <w:tcPr>
+            <w:tcW w:w="1275" w:type="dxa"/>
+          </w:tcPr>
+          <w:p>
+            <w:r>
+              <w:t>FR6</w:t>
+            </w:r>
+          </w:p>
+        </w:tc>
+        <w:tc>
+          <w:tcPr>
+            <w:tcW w:w="1573" w:type="dxa"/>
+          </w:tcPr>
+          <w:p>
+            <w:r>
+              <w:t>Check that the i</w:t>
+            </w:r>
+            <w:r>
+              <w:t>m</w:t>
+            </w:r>
+            <w:r>
+              <w:t>age files have been saved.</w:t>
+            </w:r>
+          </w:p>
+        </w:tc>
+        <w:tc>
+          <w:tcPr>
+            <w:tcW w:w="1971" w:type="dxa"/>
+          </w:tcPr>
+          <w:p>
+            <w:r>
+              <w:t>The image files assoc</w:t>
+            </w:r>
+            <w:r>
+              <w:t>i</w:t>
+            </w:r>
+            <w:r>
+              <w:t>ated with the sample route.</w:t>
+            </w:r>
+          </w:p>
+        </w:tc>
+        <w:tc>
+          <w:tcPr>
+            <w:tcW w:w="2268" w:type="dxa"/>
+          </w:tcPr>
+          <w:p>
+            <w:r>
+              <w:t>The file system on the ser</w:t>
+            </w:r>
+            <w:r>
+              <w:t>v</w:t>
+            </w:r>
+            <w:r>
+              <w:t>er.</w:t>
+            </w:r>
+          </w:p>
+        </w:tc>
+        <w:tc>
+          <w:tcPr>
+            <w:tcW w:w="1843" w:type="dxa"/>
+          </w:tcPr>
+          <w:p>
+            <w:r>
+              <w:t>The images have been saved to the correct direct</w:t>
+            </w:r>
+            <w:r>
+              <w:t>o</w:t>
+            </w:r>
+            <w:r>
+              <w:t>ry within the file sy</w:t>
+            </w:r>
+            <w:r>
+              <w:t>s</w:t>
+            </w:r>
+            <w:r>
+              <w:t>tem on the server.</w:t>
             </w:r>
           </w:p>
         </w:tc>
@@ -4726,37 +4654,6 @@
     </w:tbl>
     <w:p/>
     <w:p/>
-    <w:p/>
-    <w:p/>
-    <w:p/>
-    <w:p/>
-    <w:p/>
-    <w:p/>
-    <w:p/>
-    <w:p/>
-    <w:p/>
-    <w:p/>
-    <w:p/>
-    <w:p/>
-    <w:p/>
-    <w:p/>
-    <w:p/>
-    <w:p/>
-    <w:p/>
-    <w:p/>
-    <w:p/>
-    <w:p/>
-    <w:p/>
-    <w:p/>
-    <w:p/>
-    <w:p/>
-    <w:p/>
-    <w:p/>
-    <w:p/>
-    <w:p>
-      <w:bookmarkStart w:id="11" w:name="_GoBack"/>
-      <w:bookmarkEnd w:id="11"/>
-    </w:p>
     <w:p>
       <w:pPr>
         <w:pStyle w:val="Heading2"/>
@@ -4765,11 +4662,11 @@
           <w:numId w:val="1"/>
         </w:numPr>
       </w:pPr>
-      <w:bookmarkStart w:id="12" w:name="_Toc372200622"/>
+      <w:bookmarkStart w:id="11" w:name="_Toc372200622"/>
       <w:r>
         <w:t>System testing details</w:t>
       </w:r>
-      <w:bookmarkEnd w:id="12"/>
+      <w:bookmarkEnd w:id="11"/>
     </w:p>
     <w:p/>
     <w:p/>
@@ -4809,19 +4706,7 @@
         </w:numPr>
       </w:pPr>
       <w:r>
-        <w:t>This test will check that a basic user (a user who doesn’t need have a</w:t>
-      </w:r>
-      <w:r>
-        <w:t xml:space="preserve"> log in) cannot delete another</w:t>
-      </w:r>
-      <w:r>
-        <w:t xml:space="preserve"> </w:t>
-      </w:r>
-      <w:r>
-        <w:t>user’s</w:t>
-      </w:r>
-      <w:r>
-        <w:t xml:space="preserve"> tours. </w:t>
+        <w:t xml:space="preserve">This test will check that a basic user (a user who doesn’t need have a log in) cannot delete another user’s tours. </w:t>
       </w:r>
     </w:p>
     <w:p/>
@@ -4875,12 +4760,19 @@
         </w:numPr>
       </w:pPr>
       <w:r>
-        <w:t>This test is checking the search function on the website, it does this by searching for a keyword i.e. “Aberystwyth”.</w:t>
+        <w:t>This test is checking the search function on the website, it does this by searching for a ke</w:t>
+      </w:r>
+      <w:r>
+        <w:t>y</w:t>
+      </w:r>
+      <w:r>
+        <w:t>word i.e. “Aberystwyth”.</w:t>
       </w:r>
     </w:p>
     <w:p/>
     <w:p>
       <w:r>
+        <w:lastRenderedPageBreak/>
         <w:t>SE-05-TEST-006</w:t>
       </w:r>
     </w:p>
@@ -4955,7 +4847,13 @@
         </w:tabs>
       </w:pPr>
       <w:r>
-        <w:t>This is to test that the sample route (route used for testing only) has the correct GPS locations.</w:t>
+        <w:t>This is to test that the sample route (route used for testing only) has the correct GPS loc</w:t>
+      </w:r>
+      <w:r>
+        <w:t>a</w:t>
+      </w:r>
+      <w:r>
+        <w:t>tions.</w:t>
       </w:r>
     </w:p>
     <w:p>
@@ -5051,7 +4949,13 @@
         </w:tabs>
       </w:pPr>
       <w:r>
-        <w:t xml:space="preserve">This test will check that all of the thumbnails associated with the point of interest are displayed in the popup. </w:t>
+        <w:t>This test will check that all of the thumbnails associated with the point of interest are di</w:t>
+      </w:r>
+      <w:r>
+        <w:t>s</w:t>
+      </w:r>
+      <w:r>
+        <w:t xml:space="preserve">played in the popup. </w:t>
       </w:r>
     </w:p>
     <w:p>
@@ -5069,7 +4973,6 @@
         </w:tabs>
       </w:pPr>
       <w:r>
-        <w:lastRenderedPageBreak/>
         <w:t>SE-05-TEST-013</w:t>
       </w:r>
     </w:p>
@@ -5117,7 +5020,13 @@
         </w:tabs>
       </w:pPr>
       <w:r>
-        <w:t>The data will be sent via HTTP post in a MIME message, this tests that it is a valid MIME message. This is achieved if the PHP program can decode the message and the relevant data is extracted.</w:t>
+        <w:t>The data will be sent via HTTP post in a MIME message, this tests that it is a valid MIME message. This is achieved if the PHP program can decode the message and the relevant d</w:t>
+      </w:r>
+      <w:r>
+        <w:t>a</w:t>
+      </w:r>
+      <w:r>
+        <w:t>ta is extracted.</w:t>
       </w:r>
     </w:p>
     <w:p>
@@ -5181,246 +5090,8 @@
         </w:tabs>
       </w:pPr>
       <w:r>
-        <w:t>This test checks that the image files have been saved in the correct directory within the file system on the server.</w:t>
-      </w:r>
-    </w:p>
-    <w:p>
-      <w:pPr>
-        <w:tabs>
-          <w:tab w:val="left" w:pos="2220"/>
-        </w:tabs>
-      </w:pPr>
-    </w:p>
-    <w:p>
-      <w:pPr>
-        <w:tabs>
-          <w:tab w:val="left" w:pos="2220"/>
-        </w:tabs>
-      </w:pPr>
-    </w:p>
-    <w:p>
-      <w:pPr>
-        <w:tabs>
-          <w:tab w:val="left" w:pos="2220"/>
-        </w:tabs>
-      </w:pPr>
-    </w:p>
-    <w:p>
-      <w:pPr>
-        <w:tabs>
-          <w:tab w:val="left" w:pos="2220"/>
-        </w:tabs>
-      </w:pPr>
-    </w:p>
-    <w:p>
-      <w:pPr>
-        <w:tabs>
-          <w:tab w:val="left" w:pos="2220"/>
-        </w:tabs>
-      </w:pPr>
-    </w:p>
-    <w:p>
-      <w:pPr>
-        <w:tabs>
-          <w:tab w:val="left" w:pos="2220"/>
-        </w:tabs>
-      </w:pPr>
-    </w:p>
-    <w:p>
-      <w:pPr>
-        <w:tabs>
-          <w:tab w:val="left" w:pos="2220"/>
-        </w:tabs>
-      </w:pPr>
-    </w:p>
-    <w:p>
-      <w:pPr>
-        <w:tabs>
-          <w:tab w:val="left" w:pos="2220"/>
-        </w:tabs>
-      </w:pPr>
-    </w:p>
-    <w:p>
-      <w:pPr>
-        <w:tabs>
-          <w:tab w:val="left" w:pos="2220"/>
-        </w:tabs>
-      </w:pPr>
-    </w:p>
-    <w:p>
-      <w:pPr>
-        <w:tabs>
-          <w:tab w:val="left" w:pos="2220"/>
-        </w:tabs>
-      </w:pPr>
-    </w:p>
-    <w:p>
-      <w:pPr>
-        <w:tabs>
-          <w:tab w:val="left" w:pos="2220"/>
-        </w:tabs>
-      </w:pPr>
-    </w:p>
-    <w:p>
-      <w:pPr>
-        <w:tabs>
-          <w:tab w:val="left" w:pos="2220"/>
-        </w:tabs>
-      </w:pPr>
-    </w:p>
-    <w:p>
-      <w:pPr>
-        <w:tabs>
-          <w:tab w:val="left" w:pos="2220"/>
-        </w:tabs>
-      </w:pPr>
-    </w:p>
-    <w:p>
-      <w:pPr>
-        <w:tabs>
-          <w:tab w:val="left" w:pos="2220"/>
-        </w:tabs>
-      </w:pPr>
-    </w:p>
-    <w:p>
-      <w:pPr>
-        <w:tabs>
-          <w:tab w:val="left" w:pos="2220"/>
-        </w:tabs>
-      </w:pPr>
-    </w:p>
-    <w:p>
-      <w:pPr>
-        <w:tabs>
-          <w:tab w:val="left" w:pos="2220"/>
-        </w:tabs>
-      </w:pPr>
-    </w:p>
-    <w:p>
-      <w:pPr>
-        <w:tabs>
-          <w:tab w:val="left" w:pos="2220"/>
-        </w:tabs>
-      </w:pPr>
-    </w:p>
-    <w:p>
-      <w:pPr>
-        <w:tabs>
-          <w:tab w:val="left" w:pos="2220"/>
-        </w:tabs>
-      </w:pPr>
-    </w:p>
-    <w:p>
-      <w:pPr>
-        <w:tabs>
-          <w:tab w:val="left" w:pos="2220"/>
-        </w:tabs>
-      </w:pPr>
-    </w:p>
-    <w:p>
-      <w:pPr>
-        <w:tabs>
-          <w:tab w:val="left" w:pos="2220"/>
-        </w:tabs>
-      </w:pPr>
-    </w:p>
-    <w:p>
-      <w:pPr>
-        <w:tabs>
-          <w:tab w:val="left" w:pos="2220"/>
-        </w:tabs>
-      </w:pPr>
-    </w:p>
-    <w:p>
-      <w:pPr>
-        <w:tabs>
-          <w:tab w:val="left" w:pos="2220"/>
-        </w:tabs>
-      </w:pPr>
-    </w:p>
-    <w:p>
-      <w:pPr>
-        <w:tabs>
-          <w:tab w:val="left" w:pos="2220"/>
-        </w:tabs>
-      </w:pPr>
-    </w:p>
-    <w:p>
-      <w:pPr>
-        <w:tabs>
-          <w:tab w:val="left" w:pos="2220"/>
-        </w:tabs>
-      </w:pPr>
-    </w:p>
-    <w:p>
-      <w:pPr>
-        <w:tabs>
-          <w:tab w:val="left" w:pos="2220"/>
-        </w:tabs>
-      </w:pPr>
-    </w:p>
-    <w:p>
-      <w:pPr>
-        <w:tabs>
-          <w:tab w:val="left" w:pos="2220"/>
-        </w:tabs>
-      </w:pPr>
-    </w:p>
-    <w:p>
-      <w:pPr>
-        <w:tabs>
-          <w:tab w:val="left" w:pos="2220"/>
-        </w:tabs>
-      </w:pPr>
-    </w:p>
-    <w:p>
-      <w:pPr>
-        <w:tabs>
-          <w:tab w:val="left" w:pos="2220"/>
-        </w:tabs>
-      </w:pPr>
-    </w:p>
-    <w:p>
-      <w:pPr>
-        <w:tabs>
-          <w:tab w:val="left" w:pos="2220"/>
-        </w:tabs>
-      </w:pPr>
-    </w:p>
-    <w:p>
-      <w:pPr>
-        <w:tabs>
-          <w:tab w:val="left" w:pos="2220"/>
-        </w:tabs>
-      </w:pPr>
-    </w:p>
-    <w:p>
-      <w:pPr>
-        <w:tabs>
-          <w:tab w:val="left" w:pos="2220"/>
-        </w:tabs>
-      </w:pPr>
-    </w:p>
-    <w:p>
-      <w:pPr>
-        <w:tabs>
-          <w:tab w:val="left" w:pos="2220"/>
-        </w:tabs>
-      </w:pPr>
-    </w:p>
-    <w:p>
-      <w:pPr>
-        <w:tabs>
-          <w:tab w:val="left" w:pos="2220"/>
-        </w:tabs>
-      </w:pPr>
-    </w:p>
-    <w:p>
-      <w:pPr>
-        <w:tabs>
-          <w:tab w:val="left" w:pos="2220"/>
-        </w:tabs>
-      </w:pPr>
+        <w:t>This test checks that the image files have been saved in the correct directory within the file system on the server</w:t>
+      </w:r>
     </w:p>
     <w:p>
       <w:pPr>
@@ -5430,11 +5101,11 @@
           <w:numId w:val="1"/>
         </w:numPr>
       </w:pPr>
-      <w:bookmarkStart w:id="13" w:name="_Toc372200623"/>
+      <w:bookmarkStart w:id="12" w:name="_Toc372200623"/>
       <w:r>
         <w:t>References</w:t>
       </w:r>
-      <w:bookmarkEnd w:id="13"/>
+      <w:bookmarkEnd w:id="12"/>
     </w:p>
     <w:p/>
     <w:p>
@@ -5450,11 +5121,12 @@
           <w:numId w:val="1"/>
         </w:numPr>
       </w:pPr>
-      <w:bookmarkStart w:id="14" w:name="_Toc372200624"/>
-      <w:r>
+      <w:bookmarkStart w:id="13" w:name="_Toc372200624"/>
+      <w:r>
+        <w:lastRenderedPageBreak/>
         <w:t>Document change history</w:t>
       </w:r>
-      <w:bookmarkEnd w:id="14"/>
+      <w:bookmarkEnd w:id="13"/>
     </w:p>
     <w:p/>
     <w:tbl>
@@ -5486,7 +5158,13 @@
               <w:jc w:val="center"/>
             </w:pPr>
             <w:r>
-              <w:t>Version</w:t>
+              <w:t>Ve</w:t>
+            </w:r>
+            <w:r>
+              <w:t>r</w:t>
+            </w:r>
+            <w:r>
+              <w:t>sion</w:t>
             </w:r>
           </w:p>
         </w:tc>
@@ -5583,10 +5261,7 @@
               <w:jc w:val="center"/>
             </w:pPr>
             <w:r>
-              <w:t>14</w:t>
-            </w:r>
-            <w:r>
-              <w:t>/11/2013</w:t>
+              <w:t>14/11/2013</w:t>
             </w:r>
           </w:p>
         </w:tc>
@@ -5599,10 +5274,7 @@
               <w:jc w:val="center"/>
             </w:pPr>
             <w:r>
-              <w:t xml:space="preserve">N/A – First release of </w:t>
-            </w:r>
-            <w:r>
-              <w:t>test specification.</w:t>
+              <w:t>N/A – First release of test specification.</w:t>
             </w:r>
           </w:p>
         </w:tc>
@@ -5617,6 +5289,84 @@
             <w:r>
               <w:t>srr11</w:t>
             </w:r>
+          </w:p>
+        </w:tc>
+      </w:tr>
+      <w:tr>
+        <w:trPr>
+          <w:trHeight w:val="537"/>
+          <w:jc w:val="center"/>
+        </w:trPr>
+        <w:tc>
+          <w:tcPr>
+            <w:tcW w:w="896" w:type="dxa"/>
+          </w:tcPr>
+          <w:p>
+            <w:pPr>
+              <w:jc w:val="center"/>
+            </w:pPr>
+            <w:r>
+              <w:t>1.1</w:t>
+            </w:r>
+          </w:p>
+        </w:tc>
+        <w:tc>
+          <w:tcPr>
+            <w:tcW w:w="942" w:type="dxa"/>
+          </w:tcPr>
+          <w:p>
+            <w:pPr>
+              <w:jc w:val="center"/>
+            </w:pPr>
+          </w:p>
+        </w:tc>
+        <w:tc>
+          <w:tcPr>
+            <w:tcW w:w="1418" w:type="dxa"/>
+          </w:tcPr>
+          <w:p>
+            <w:pPr>
+              <w:jc w:val="center"/>
+            </w:pPr>
+            <w:r>
+              <w:t>15/11/13</w:t>
+            </w:r>
+          </w:p>
+        </w:tc>
+        <w:tc>
+          <w:tcPr>
+            <w:tcW w:w="5257" w:type="dxa"/>
+          </w:tcPr>
+          <w:p>
+            <w:pPr>
+              <w:jc w:val="center"/>
+            </w:pPr>
+            <w:r>
+              <w:t xml:space="preserve">Corrected </w:t>
+            </w:r>
+            <w:proofErr w:type="spellStart"/>
+            <w:r>
+              <w:t>serverside</w:t>
+            </w:r>
+            <w:proofErr w:type="spellEnd"/>
+            <w:r>
+              <w:t xml:space="preserve"> test table</w:t>
+            </w:r>
+          </w:p>
+        </w:tc>
+        <w:tc>
+          <w:tcPr>
+            <w:tcW w:w="1263" w:type="dxa"/>
+          </w:tcPr>
+          <w:p>
+            <w:pPr>
+              <w:jc w:val="center"/>
+            </w:pPr>
+            <w:proofErr w:type="gramStart"/>
+            <w:r>
+              <w:t>wia2</w:t>
+            </w:r>
+            <w:proofErr w:type="gramEnd"/>
           </w:p>
         </w:tc>
       </w:tr>
@@ -5743,6 +5493,8 @@
           <w:szCs w:val="20"/>
         </w:rPr>
       </w:pPr>
+      <w:bookmarkStart w:id="14" w:name="_GoBack"/>
+      <w:bookmarkEnd w:id="14"/>
     </w:p>
     <w:p>
       <w:pPr>
@@ -6053,8 +5805,8 @@
       </w:pPr>
     </w:p>
     <w:sectPr>
-      <w:headerReference w:type="default" r:id="rId11"/>
-      <w:footerReference w:type="default" r:id="rId12"/>
+      <w:headerReference w:type="default" r:id="rId12"/>
+      <w:footerReference w:type="default" r:id="rId13"/>
       <w:pgSz w:w="11906" w:h="16838"/>
       <w:pgMar w:top="1134" w:right="1134" w:bottom="1134" w:left="1134" w:header="567" w:footer="567" w:gutter="0"/>
       <w:cols w:space="708"/>
@@ -6065,7 +5817,7 @@
 </file>
 
 <file path=word/endnotes.xml><?xml version="1.0" encoding="utf-8"?>
-<w:endnotes xmlns:wpc="http://schemas.microsoft.com/office/word/2010/wordprocessingCanvas" xmlns:mc="http://schemas.openxmlformats.org/markup-compatibility/2006" xmlns:o="urn:schemas-microsoft-com:office:office" xmlns:r="http://schemas.openxmlformats.org/officeDocument/2006/relationships" xmlns:m="http://schemas.openxmlformats.org/officeDocument/2006/math" xmlns:v="urn:schemas-microsoft-com:vml" xmlns:wp14="http://schemas.microsoft.com/office/word/2010/wordprocessingDrawing" xmlns:wp="http://schemas.openxmlformats.org/drawingml/2006/wordprocessingDrawing" xmlns:w10="urn:schemas-microsoft-com:office:word" xmlns:w="http://schemas.openxmlformats.org/wordprocessingml/2006/main" xmlns:w14="http://schemas.microsoft.com/office/word/2010/wordml" xmlns:w15="http://schemas.microsoft.com/office/word/2012/wordml" xmlns:wpg="http://schemas.microsoft.com/office/word/2010/wordprocessingGroup" xmlns:wpi="http://schemas.microsoft.com/office/word/2010/wordprocessingInk" xmlns:wne="http://schemas.microsoft.com/office/word/2006/wordml" xmlns:wps="http://schemas.microsoft.com/office/word/2010/wordprocessingShape" mc:Ignorable="w14 w15 wp14">
+<w:endnotes xmlns:wpc="http://schemas.microsoft.com/office/word/2010/wordprocessingCanvas" xmlns:mo="http://schemas.microsoft.com/office/mac/office/2008/main" xmlns:mc="http://schemas.openxmlformats.org/markup-compatibility/2006" xmlns:mv="urn:schemas-microsoft-com:mac:vml" xmlns:o="urn:schemas-microsoft-com:office:office" xmlns:r="http://schemas.openxmlformats.org/officeDocument/2006/relationships" xmlns:m="http://schemas.openxmlformats.org/officeDocument/2006/math" xmlns:v="urn:schemas-microsoft-com:vml" xmlns:wp14="http://schemas.microsoft.com/office/word/2010/wordprocessingDrawing" xmlns:wp="http://schemas.openxmlformats.org/drawingml/2006/wordprocessingDrawing" xmlns:w10="urn:schemas-microsoft-com:office:word" xmlns:w="http://schemas.openxmlformats.org/wordprocessingml/2006/main" xmlns:w14="http://schemas.microsoft.com/office/word/2010/wordml" xmlns:wpg="http://schemas.microsoft.com/office/word/2010/wordprocessingGroup" xmlns:wpi="http://schemas.microsoft.com/office/word/2010/wordprocessingInk" xmlns:wne="http://schemas.microsoft.com/office/word/2006/wordml" xmlns:wps="http://schemas.microsoft.com/office/word/2010/wordprocessingShape" mc:Ignorable="w14 wp14">
   <w:endnote w:type="separator" w:id="-1">
     <w:p>
       <w:r>
@@ -6084,7 +5836,7 @@
 </file>
 
 <file path=word/footer1.xml><?xml version="1.0" encoding="utf-8"?>
-<w:ftr xmlns:wpc="http://schemas.microsoft.com/office/word/2010/wordprocessingCanvas" xmlns:mc="http://schemas.openxmlformats.org/markup-compatibility/2006" xmlns:o="urn:schemas-microsoft-com:office:office" xmlns:r="http://schemas.openxmlformats.org/officeDocument/2006/relationships" xmlns:m="http://schemas.openxmlformats.org/officeDocument/2006/math" xmlns:v="urn:schemas-microsoft-com:vml" xmlns:wp14="http://schemas.microsoft.com/office/word/2010/wordprocessingDrawing" xmlns:wp="http://schemas.openxmlformats.org/drawingml/2006/wordprocessingDrawing" xmlns:w10="urn:schemas-microsoft-com:office:word" xmlns:w="http://schemas.openxmlformats.org/wordprocessingml/2006/main" xmlns:w14="http://schemas.microsoft.com/office/word/2010/wordml" xmlns:w15="http://schemas.microsoft.com/office/word/2012/wordml" xmlns:wpg="http://schemas.microsoft.com/office/word/2010/wordprocessingGroup" xmlns:wpi="http://schemas.microsoft.com/office/word/2010/wordprocessingInk" xmlns:wne="http://schemas.microsoft.com/office/word/2006/wordml" xmlns:wps="http://schemas.microsoft.com/office/word/2010/wordprocessingShape" mc:Ignorable="w14 w15 wp14">
+<w:ftr xmlns:wpc="http://schemas.microsoft.com/office/word/2010/wordprocessingCanvas" xmlns:mo="http://schemas.microsoft.com/office/mac/office/2008/main" xmlns:mc="http://schemas.openxmlformats.org/markup-compatibility/2006" xmlns:mv="urn:schemas-microsoft-com:mac:vml" xmlns:o="urn:schemas-microsoft-com:office:office" xmlns:r="http://schemas.openxmlformats.org/officeDocument/2006/relationships" xmlns:m="http://schemas.openxmlformats.org/officeDocument/2006/math" xmlns:v="urn:schemas-microsoft-com:vml" xmlns:wp14="http://schemas.microsoft.com/office/word/2010/wordprocessingDrawing" xmlns:wp="http://schemas.openxmlformats.org/drawingml/2006/wordprocessingDrawing" xmlns:w10="urn:schemas-microsoft-com:office:word" xmlns:w="http://schemas.openxmlformats.org/wordprocessingml/2006/main" xmlns:w14="http://schemas.microsoft.com/office/word/2010/wordml" xmlns:wpg="http://schemas.microsoft.com/office/word/2010/wordprocessingGroup" xmlns:wpi="http://schemas.microsoft.com/office/word/2010/wordprocessingInk" xmlns:wne="http://schemas.microsoft.com/office/word/2006/wordml" xmlns:wps="http://schemas.microsoft.com/office/word/2010/wordprocessingShape" mc:Ignorable="w14 wp14">
   <w:p>
     <w:pPr>
       <w:pStyle w:val="Footer"/>
@@ -6258,7 +6010,7 @@
                 <w:noProof/>
                 <w:sz w:val="22"/>
               </w:rPr>
-              <w:t>10</w:t>
+              <w:t>7</w:t>
             </w:r>
             <w:r>
               <w:rPr>
@@ -6331,7 +6083,7 @@
 </file>
 
 <file path=word/footnotes.xml><?xml version="1.0" encoding="utf-8"?>
-<w:footnotes xmlns:wpc="http://schemas.microsoft.com/office/word/2010/wordprocessingCanvas" xmlns:mc="http://schemas.openxmlformats.org/markup-compatibility/2006" xmlns:o="urn:schemas-microsoft-com:office:office" xmlns:r="http://schemas.openxmlformats.org/officeDocument/2006/relationships" xmlns:m="http://schemas.openxmlformats.org/officeDocument/2006/math" xmlns:v="urn:schemas-microsoft-com:vml" xmlns:wp14="http://schemas.microsoft.com/office/word/2010/wordprocessingDrawing" xmlns:wp="http://schemas.openxmlformats.org/drawingml/2006/wordprocessingDrawing" xmlns:w10="urn:schemas-microsoft-com:office:word" xmlns:w="http://schemas.openxmlformats.org/wordprocessingml/2006/main" xmlns:w14="http://schemas.microsoft.com/office/word/2010/wordml" xmlns:w15="http://schemas.microsoft.com/office/word/2012/wordml" xmlns:wpg="http://schemas.microsoft.com/office/word/2010/wordprocessingGroup" xmlns:wpi="http://schemas.microsoft.com/office/word/2010/wordprocessingInk" xmlns:wne="http://schemas.microsoft.com/office/word/2006/wordml" xmlns:wps="http://schemas.microsoft.com/office/word/2010/wordprocessingShape" mc:Ignorable="w14 w15 wp14">
+<w:footnotes xmlns:wpc="http://schemas.microsoft.com/office/word/2010/wordprocessingCanvas" xmlns:mo="http://schemas.microsoft.com/office/mac/office/2008/main" xmlns:mc="http://schemas.openxmlformats.org/markup-compatibility/2006" xmlns:mv="urn:schemas-microsoft-com:mac:vml" xmlns:o="urn:schemas-microsoft-com:office:office" xmlns:r="http://schemas.openxmlformats.org/officeDocument/2006/relationships" xmlns:m="http://schemas.openxmlformats.org/officeDocument/2006/math" xmlns:v="urn:schemas-microsoft-com:vml" xmlns:wp14="http://schemas.microsoft.com/office/word/2010/wordprocessingDrawing" xmlns:wp="http://schemas.openxmlformats.org/drawingml/2006/wordprocessingDrawing" xmlns:w10="urn:schemas-microsoft-com:office:word" xmlns:w="http://schemas.openxmlformats.org/wordprocessingml/2006/main" xmlns:w14="http://schemas.microsoft.com/office/word/2010/wordml" xmlns:wpg="http://schemas.microsoft.com/office/word/2010/wordprocessingGroup" xmlns:wpi="http://schemas.microsoft.com/office/word/2010/wordprocessingInk" xmlns:wne="http://schemas.microsoft.com/office/word/2006/wordml" xmlns:wps="http://schemas.microsoft.com/office/word/2010/wordprocessingShape" mc:Ignorable="w14 wp14">
   <w:footnote w:type="separator" w:id="-1">
     <w:p>
       <w:r>
@@ -6353,7 +6105,7 @@
 </file>
 
 <file path=word/header1.xml><?xml version="1.0" encoding="utf-8"?>
-<w:hdr xmlns:wpc="http://schemas.microsoft.com/office/word/2010/wordprocessingCanvas" xmlns:mc="http://schemas.openxmlformats.org/markup-compatibility/2006" xmlns:o="urn:schemas-microsoft-com:office:office" xmlns:r="http://schemas.openxmlformats.org/officeDocument/2006/relationships" xmlns:m="http://schemas.openxmlformats.org/officeDocument/2006/math" xmlns:v="urn:schemas-microsoft-com:vml" xmlns:wp14="http://schemas.microsoft.com/office/word/2010/wordprocessingDrawing" xmlns:wp="http://schemas.openxmlformats.org/drawingml/2006/wordprocessingDrawing" xmlns:w10="urn:schemas-microsoft-com:office:word" xmlns:w="http://schemas.openxmlformats.org/wordprocessingml/2006/main" xmlns:w14="http://schemas.microsoft.com/office/word/2010/wordml" xmlns:w15="http://schemas.microsoft.com/office/word/2012/wordml" xmlns:wpg="http://schemas.microsoft.com/office/word/2010/wordprocessingGroup" xmlns:wpi="http://schemas.microsoft.com/office/word/2010/wordprocessingInk" xmlns:wne="http://schemas.microsoft.com/office/word/2006/wordml" xmlns:wps="http://schemas.microsoft.com/office/word/2010/wordprocessingShape" mc:Ignorable="w14 w15 wp14">
+<w:hdr xmlns:wpc="http://schemas.microsoft.com/office/word/2010/wordprocessingCanvas" xmlns:mo="http://schemas.microsoft.com/office/mac/office/2008/main" xmlns:mc="http://schemas.openxmlformats.org/markup-compatibility/2006" xmlns:mv="urn:schemas-microsoft-com:mac:vml" xmlns:o="urn:schemas-microsoft-com:office:office" xmlns:r="http://schemas.openxmlformats.org/officeDocument/2006/relationships" xmlns:m="http://schemas.openxmlformats.org/officeDocument/2006/math" xmlns:v="urn:schemas-microsoft-com:vml" xmlns:wp14="http://schemas.microsoft.com/office/word/2010/wordprocessingDrawing" xmlns:wp="http://schemas.openxmlformats.org/drawingml/2006/wordprocessingDrawing" xmlns:w10="urn:schemas-microsoft-com:office:word" xmlns:w="http://schemas.openxmlformats.org/wordprocessingml/2006/main" xmlns:w14="http://schemas.microsoft.com/office/word/2010/wordml" xmlns:wpg="http://schemas.microsoft.com/office/word/2010/wordprocessingGroup" xmlns:wpi="http://schemas.microsoft.com/office/word/2010/wordprocessingInk" xmlns:wne="http://schemas.microsoft.com/office/word/2006/wordml" xmlns:wps="http://schemas.microsoft.com/office/word/2010/wordprocessingShape" mc:Ignorable="w14 wp14">
   <w:p>
     <w:pPr>
       <w:pStyle w:val="Header"/>
@@ -6389,7 +6141,7 @@
 </file>
 
 <file path=word/numbering.xml><?xml version="1.0" encoding="utf-8"?>
-<w:numbering xmlns:wpc="http://schemas.microsoft.com/office/word/2010/wordprocessingCanvas" xmlns:mc="http://schemas.openxmlformats.org/markup-compatibility/2006" xmlns:o="urn:schemas-microsoft-com:office:office" xmlns:r="http://schemas.openxmlformats.org/officeDocument/2006/relationships" xmlns:m="http://schemas.openxmlformats.org/officeDocument/2006/math" xmlns:v="urn:schemas-microsoft-com:vml" xmlns:wp14="http://schemas.microsoft.com/office/word/2010/wordprocessingDrawing" xmlns:wp="http://schemas.openxmlformats.org/drawingml/2006/wordprocessingDrawing" xmlns:w10="urn:schemas-microsoft-com:office:word" xmlns:w="http://schemas.openxmlformats.org/wordprocessingml/2006/main" xmlns:w14="http://schemas.microsoft.com/office/word/2010/wordml" xmlns:w15="http://schemas.microsoft.com/office/word/2012/wordml" xmlns:wpg="http://schemas.microsoft.com/office/word/2010/wordprocessingGroup" xmlns:wpi="http://schemas.microsoft.com/office/word/2010/wordprocessingInk" xmlns:wne="http://schemas.microsoft.com/office/word/2006/wordml" xmlns:wps="http://schemas.microsoft.com/office/word/2010/wordprocessingShape" mc:Ignorable="w14 w15 wp14">
+<w:numbering xmlns:wpc="http://schemas.microsoft.com/office/word/2010/wordprocessingCanvas" xmlns:mo="http://schemas.microsoft.com/office/mac/office/2008/main" xmlns:mc="http://schemas.openxmlformats.org/markup-compatibility/2006" xmlns:mv="urn:schemas-microsoft-com:mac:vml" xmlns:o="urn:schemas-microsoft-com:office:office" xmlns:r="http://schemas.openxmlformats.org/officeDocument/2006/relationships" xmlns:m="http://schemas.openxmlformats.org/officeDocument/2006/math" xmlns:v="urn:schemas-microsoft-com:vml" xmlns:wp14="http://schemas.microsoft.com/office/word/2010/wordprocessingDrawing" xmlns:wp="http://schemas.openxmlformats.org/drawingml/2006/wordprocessingDrawing" xmlns:w10="urn:schemas-microsoft-com:office:word" xmlns:w="http://schemas.openxmlformats.org/wordprocessingml/2006/main" xmlns:w14="http://schemas.microsoft.com/office/word/2010/wordml" xmlns:wpg="http://schemas.microsoft.com/office/word/2010/wordprocessingGroup" xmlns:wpi="http://schemas.microsoft.com/office/word/2010/wordprocessingInk" xmlns:wne="http://schemas.microsoft.com/office/word/2006/wordml" xmlns:wps="http://schemas.microsoft.com/office/word/2010/wordprocessingShape" mc:Ignorable="w14 wp14">
   <w:abstractNum w:abstractNumId="0">
     <w:nsid w:val="08374D1A"/>
     <w:multiLevelType w:val="multilevel"/>
@@ -6955,7 +6707,7 @@
 </file>
 
 <file path=word/styles.xml><?xml version="1.0" encoding="utf-8"?>
-<w:styles xmlns:mc="http://schemas.openxmlformats.org/markup-compatibility/2006" xmlns:r="http://schemas.openxmlformats.org/officeDocument/2006/relationships" xmlns:w="http://schemas.openxmlformats.org/wordprocessingml/2006/main" xmlns:w14="http://schemas.microsoft.com/office/word/2010/wordml" xmlns:w15="http://schemas.microsoft.com/office/word/2012/wordml" mc:Ignorable="w14 w15">
+<w:styles xmlns:mc="http://schemas.openxmlformats.org/markup-compatibility/2006" xmlns:r="http://schemas.openxmlformats.org/officeDocument/2006/relationships" xmlns:w="http://schemas.openxmlformats.org/wordprocessingml/2006/main" xmlns:w14="http://schemas.microsoft.com/office/word/2010/wordml" mc:Ignorable="w14">
   <w:docDefaults>
     <w:rPrDefault>
       <w:rPr>
@@ -6975,378 +6727,153 @@
       </w:pPr>
     </w:pPrDefault>
   </w:docDefaults>
-  <w:latentStyles w:defLockedState="0" w:defUIPriority="99" w:defSemiHidden="0" w:defUnhideWhenUsed="0" w:defQFormat="0" w:count="371">
-    <w:lsdException w:name="Normal" w:uiPriority="0" w:qFormat="1"/>
-    <w:lsdException w:name="heading 1" w:uiPriority="9" w:qFormat="1"/>
-    <w:lsdException w:name="heading 2" w:semiHidden="1" w:uiPriority="9" w:unhideWhenUsed="1" w:qFormat="1"/>
-    <w:lsdException w:name="heading 3" w:semiHidden="1" w:uiPriority="9" w:unhideWhenUsed="1" w:qFormat="1"/>
-    <w:lsdException w:name="heading 4" w:semiHidden="1" w:uiPriority="9" w:unhideWhenUsed="1" w:qFormat="1"/>
-    <w:lsdException w:name="heading 5" w:semiHidden="1" w:uiPriority="9" w:unhideWhenUsed="1" w:qFormat="1"/>
-    <w:lsdException w:name="heading 6" w:semiHidden="1" w:uiPriority="9" w:unhideWhenUsed="1" w:qFormat="1"/>
-    <w:lsdException w:name="heading 7" w:semiHidden="1" w:uiPriority="9" w:unhideWhenUsed="1" w:qFormat="1"/>
-    <w:lsdException w:name="heading 8" w:semiHidden="1" w:uiPriority="9" w:unhideWhenUsed="1" w:qFormat="1"/>
-    <w:lsdException w:name="heading 9" w:semiHidden="1" w:uiPriority="9" w:unhideWhenUsed="1" w:qFormat="1"/>
-    <w:lsdException w:name="index 1" w:semiHidden="1" w:unhideWhenUsed="1"/>
-    <w:lsdException w:name="index 2" w:semiHidden="1" w:unhideWhenUsed="1"/>
-    <w:lsdException w:name="index 3" w:semiHidden="1" w:unhideWhenUsed="1"/>
-    <w:lsdException w:name="index 4" w:semiHidden="1" w:unhideWhenUsed="1"/>
-    <w:lsdException w:name="index 5" w:semiHidden="1" w:unhideWhenUsed="1"/>
-    <w:lsdException w:name="index 6" w:semiHidden="1" w:unhideWhenUsed="1"/>
-    <w:lsdException w:name="index 7" w:semiHidden="1" w:unhideWhenUsed="1"/>
-    <w:lsdException w:name="index 8" w:semiHidden="1" w:unhideWhenUsed="1"/>
-    <w:lsdException w:name="index 9" w:semiHidden="1" w:unhideWhenUsed="1"/>
-    <w:lsdException w:name="toc 1" w:semiHidden="1" w:uiPriority="39" w:unhideWhenUsed="1"/>
-    <w:lsdException w:name="toc 2" w:semiHidden="1" w:uiPriority="39" w:unhideWhenUsed="1"/>
-    <w:lsdException w:name="toc 3" w:semiHidden="1" w:uiPriority="39" w:unhideWhenUsed="1"/>
-    <w:lsdException w:name="toc 4" w:semiHidden="1" w:uiPriority="39" w:unhideWhenUsed="1"/>
-    <w:lsdException w:name="toc 5" w:semiHidden="1" w:uiPriority="39" w:unhideWhenUsed="1"/>
-    <w:lsdException w:name="toc 6" w:semiHidden="1" w:uiPriority="39" w:unhideWhenUsed="1"/>
-    <w:lsdException w:name="toc 7" w:semiHidden="1" w:uiPriority="39" w:unhideWhenUsed="1"/>
-    <w:lsdException w:name="toc 8" w:semiHidden="1" w:uiPriority="39" w:unhideWhenUsed="1"/>
-    <w:lsdException w:name="toc 9" w:semiHidden="1" w:uiPriority="39" w:unhideWhenUsed="1"/>
-    <w:lsdException w:name="Normal Indent" w:semiHidden="1" w:unhideWhenUsed="1"/>
-    <w:lsdException w:name="footnote text" w:semiHidden="1" w:unhideWhenUsed="1"/>
-    <w:lsdException w:name="annotation text" w:semiHidden="1" w:unhideWhenUsed="1"/>
-    <w:lsdException w:name="header" w:semiHidden="1" w:unhideWhenUsed="1"/>
-    <w:lsdException w:name="footer" w:semiHidden="1" w:unhideWhenUsed="1"/>
-    <w:lsdException w:name="index heading" w:semiHidden="1" w:unhideWhenUsed="1"/>
-    <w:lsdException w:name="caption" w:semiHidden="1" w:uiPriority="35" w:unhideWhenUsed="1" w:qFormat="1"/>
-    <w:lsdException w:name="table of figures" w:semiHidden="1" w:unhideWhenUsed="1"/>
-    <w:lsdException w:name="envelope address" w:semiHidden="1" w:unhideWhenUsed="1"/>
-    <w:lsdException w:name="envelope return" w:semiHidden="1" w:unhideWhenUsed="1"/>
-    <w:lsdException w:name="footnote reference" w:semiHidden="1" w:unhideWhenUsed="1"/>
-    <w:lsdException w:name="annotation reference" w:semiHidden="1" w:unhideWhenUsed="1"/>
-    <w:lsdException w:name="line number" w:semiHidden="1" w:unhideWhenUsed="1"/>
-    <w:lsdException w:name="page number" w:semiHidden="1" w:unhideWhenUsed="1"/>
-    <w:lsdException w:name="endnote reference" w:semiHidden="1" w:unhideWhenUsed="1"/>
-    <w:lsdException w:name="endnote text" w:semiHidden="1" w:unhideWhenUsed="1"/>
-    <w:lsdException w:name="table of authorities" w:semiHidden="1" w:unhideWhenUsed="1"/>
-    <w:lsdException w:name="macro" w:semiHidden="1" w:unhideWhenUsed="1"/>
-    <w:lsdException w:name="toa heading" w:semiHidden="1" w:unhideWhenUsed="1"/>
-    <w:lsdException w:name="List" w:semiHidden="1" w:unhideWhenUsed="1"/>
-    <w:lsdException w:name="List Bullet" w:semiHidden="1" w:unhideWhenUsed="1"/>
-    <w:lsdException w:name="List Number" w:semiHidden="1" w:unhideWhenUsed="1"/>
-    <w:lsdException w:name="List 2" w:semiHidden="1" w:unhideWhenUsed="1"/>
-    <w:lsdException w:name="List 3" w:semiHidden="1" w:unhideWhenUsed="1"/>
-    <w:lsdException w:name="List 4" w:semiHidden="1" w:unhideWhenUsed="1"/>
-    <w:lsdException w:name="List 5" w:semiHidden="1" w:unhideWhenUsed="1"/>
-    <w:lsdException w:name="List Bullet 2" w:semiHidden="1" w:unhideWhenUsed="1"/>
-    <w:lsdException w:name="List Bullet 3" w:semiHidden="1" w:unhideWhenUsed="1"/>
-    <w:lsdException w:name="List Bullet 4" w:semiHidden="1" w:unhideWhenUsed="1"/>
-    <w:lsdException w:name="List Bullet 5" w:semiHidden="1" w:unhideWhenUsed="1"/>
-    <w:lsdException w:name="List Number 2" w:semiHidden="1" w:unhideWhenUsed="1"/>
-    <w:lsdException w:name="List Number 3" w:semiHidden="1" w:unhideWhenUsed="1"/>
-    <w:lsdException w:name="List Number 4" w:semiHidden="1" w:unhideWhenUsed="1"/>
-    <w:lsdException w:name="List Number 5" w:semiHidden="1" w:unhideWhenUsed="1"/>
-    <w:lsdException w:name="Title" w:uiPriority="10" w:qFormat="1"/>
-    <w:lsdException w:name="Closing" w:semiHidden="1" w:unhideWhenUsed="1"/>
-    <w:lsdException w:name="Signature" w:semiHidden="1" w:unhideWhenUsed="1"/>
-    <w:lsdException w:name="Default Paragraph Font" w:semiHidden="1" w:uiPriority="1" w:unhideWhenUsed="1"/>
-    <w:lsdException w:name="Body Text" w:semiHidden="1" w:unhideWhenUsed="1"/>
-    <w:lsdException w:name="Body Text Indent" w:semiHidden="1" w:unhideWhenUsed="1"/>
-    <w:lsdException w:name="List Continue" w:semiHidden="1" w:unhideWhenUsed="1"/>
-    <w:lsdException w:name="List Continue 2" w:semiHidden="1" w:unhideWhenUsed="1"/>
-    <w:lsdException w:name="List Continue 3" w:semiHidden="1" w:unhideWhenUsed="1"/>
-    <w:lsdException w:name="List Continue 4" w:semiHidden="1" w:unhideWhenUsed="1"/>
-    <w:lsdException w:name="List Continue 5" w:semiHidden="1" w:unhideWhenUsed="1"/>
-    <w:lsdException w:name="Message Header" w:semiHidden="1" w:unhideWhenUsed="1"/>
-    <w:lsdException w:name="Subtitle" w:uiPriority="11" w:qFormat="1"/>
-    <w:lsdException w:name="Salutation" w:semiHidden="1" w:unhideWhenUsed="1"/>
-    <w:lsdException w:name="Date" w:semiHidden="1" w:unhideWhenUsed="1"/>
-    <w:lsdException w:name="Body Text First Indent" w:semiHidden="1" w:unhideWhenUsed="1"/>
-    <w:lsdException w:name="Body Text First Indent 2" w:semiHidden="1" w:unhideWhenUsed="1"/>
-    <w:lsdException w:name="Note Heading" w:semiHidden="1" w:unhideWhenUsed="1"/>
-    <w:lsdException w:name="Body Text 2" w:semiHidden="1" w:unhideWhenUsed="1"/>
-    <w:lsdException w:name="Body Text 3" w:semiHidden="1" w:unhideWhenUsed="1"/>
-    <w:lsdException w:name="Body Text Indent 2" w:semiHidden="1" w:unhideWhenUsed="1"/>
-    <w:lsdException w:name="Body Text Indent 3" w:semiHidden="1" w:unhideWhenUsed="1"/>
-    <w:lsdException w:name="Block Text" w:semiHidden="1" w:unhideWhenUsed="1"/>
-    <w:lsdException w:name="Hyperlink" w:semiHidden="1" w:unhideWhenUsed="1"/>
-    <w:lsdException w:name="FollowedHyperlink" w:semiHidden="1" w:unhideWhenUsed="1"/>
-    <w:lsdException w:name="Strong" w:uiPriority="22" w:qFormat="1"/>
-    <w:lsdException w:name="Emphasis" w:uiPriority="20" w:qFormat="1"/>
-    <w:lsdException w:name="Document Map" w:semiHidden="1" w:unhideWhenUsed="1"/>
-    <w:lsdException w:name="Plain Text" w:semiHidden="1" w:unhideWhenUsed="1"/>
-    <w:lsdException w:name="E-mail Signature" w:semiHidden="1" w:unhideWhenUsed="1"/>
-    <w:lsdException w:name="HTML Top of Form" w:semiHidden="1" w:unhideWhenUsed="1"/>
-    <w:lsdException w:name="HTML Bottom of Form" w:semiHidden="1" w:unhideWhenUsed="1"/>
-    <w:lsdException w:name="Normal (Web)" w:semiHidden="1" w:unhideWhenUsed="1"/>
-    <w:lsdException w:name="HTML Acronym" w:semiHidden="1" w:unhideWhenUsed="1"/>
-    <w:lsdException w:name="HTML Address" w:semiHidden="1" w:unhideWhenUsed="1"/>
-    <w:lsdException w:name="HTML Cite" w:semiHidden="1" w:unhideWhenUsed="1"/>
-    <w:lsdException w:name="HTML Code" w:semiHidden="1" w:unhideWhenUsed="1"/>
-    <w:lsdException w:name="HTML Definition" w:semiHidden="1" w:unhideWhenUsed="1"/>
-    <w:lsdException w:name="HTML Keyboard" w:semiHidden="1" w:unhideWhenUsed="1"/>
-    <w:lsdException w:name="HTML Preformatted" w:semiHidden="1" w:unhideWhenUsed="1"/>
-    <w:lsdException w:name="HTML Sample" w:semiHidden="1" w:unhideWhenUsed="1"/>
-    <w:lsdException w:name="HTML Typewriter" w:semiHidden="1" w:unhideWhenUsed="1"/>
-    <w:lsdException w:name="HTML Variable" w:semiHidden="1" w:unhideWhenUsed="1"/>
-    <w:lsdException w:name="Normal Table" w:semiHidden="1" w:unhideWhenUsed="1"/>
-    <w:lsdException w:name="annotation subject" w:semiHidden="1" w:unhideWhenUsed="1"/>
-    <w:lsdException w:name="No List" w:semiHidden="1" w:unhideWhenUsed="1"/>
-    <w:lsdException w:name="Outline List 1" w:semiHidden="1" w:unhideWhenUsed="1"/>
-    <w:lsdException w:name="Outline List 2" w:semiHidden="1" w:unhideWhenUsed="1"/>
-    <w:lsdException w:name="Outline List 3" w:semiHidden="1" w:unhideWhenUsed="1"/>
-    <w:lsdException w:name="Table Simple 1" w:semiHidden="1" w:unhideWhenUsed="1"/>
-    <w:lsdException w:name="Table Simple 2" w:semiHidden="1" w:unhideWhenUsed="1"/>
-    <w:lsdException w:name="Table Simple 3" w:semiHidden="1" w:unhideWhenUsed="1"/>
-    <w:lsdException w:name="Table Classic 1" w:semiHidden="1" w:unhideWhenUsed="1"/>
-    <w:lsdException w:name="Table Classic 2" w:semiHidden="1" w:unhideWhenUsed="1"/>
-    <w:lsdException w:name="Table Classic 3" w:semiHidden="1" w:unhideWhenUsed="1"/>
-    <w:lsdException w:name="Table Classic 4" w:semiHidden="1" w:unhideWhenUsed="1"/>
-    <w:lsdException w:name="Table Colorful 1" w:semiHidden="1" w:unhideWhenUsed="1"/>
-    <w:lsdException w:name="Table Colorful 2" w:semiHidden="1" w:unhideWhenUsed="1"/>
-    <w:lsdException w:name="Table Colorful 3" w:semiHidden="1" w:unhideWhenUsed="1"/>
-    <w:lsdException w:name="Table Columns 1" w:semiHidden="1" w:unhideWhenUsed="1"/>
-    <w:lsdException w:name="Table Columns 2" w:semiHidden="1" w:unhideWhenUsed="1"/>
-    <w:lsdException w:name="Table Columns 3" w:semiHidden="1" w:unhideWhenUsed="1"/>
-    <w:lsdException w:name="Table Columns 4" w:semiHidden="1" w:unhideWhenUsed="1"/>
-    <w:lsdException w:name="Table Columns 5" w:semiHidden="1" w:unhideWhenUsed="1"/>
-    <w:lsdException w:name="Table Grid 1" w:semiHidden="1" w:unhideWhenUsed="1"/>
-    <w:lsdException w:name="Table Grid 2" w:semiHidden="1" w:unhideWhenUsed="1"/>
-    <w:lsdException w:name="Table Grid 3" w:semiHidden="1" w:unhideWhenUsed="1"/>
-    <w:lsdException w:name="Table Grid 4" w:semiHidden="1" w:unhideWhenUsed="1"/>
-    <w:lsdException w:name="Table Grid 5" w:semiHidden="1" w:unhideWhenUsed="1"/>
-    <w:lsdException w:name="Table Grid 6" w:semiHidden="1" w:unhideWhenUsed="1"/>
-    <w:lsdException w:name="Table Grid 7" w:semiHidden="1" w:unhideWhenUsed="1"/>
-    <w:lsdException w:name="Table Grid 8" w:semiHidden="1" w:unhideWhenUsed="1"/>
-    <w:lsdException w:name="Table List 1" w:semiHidden="1" w:unhideWhenUsed="1"/>
-    <w:lsdException w:name="Table List 2" w:semiHidden="1" w:unhideWhenUsed="1"/>
-    <w:lsdException w:name="Table List 3" w:semiHidden="1" w:unhideWhenUsed="1"/>
-    <w:lsdException w:name="Table List 4" w:semiHidden="1" w:unhideWhenUsed="1"/>
-    <w:lsdException w:name="Table List 5" w:semiHidden="1" w:unhideWhenUsed="1"/>
-    <w:lsdException w:name="Table List 6" w:semiHidden="1" w:unhideWhenUsed="1"/>
-    <w:lsdException w:name="Table List 7" w:semiHidden="1" w:unhideWhenUsed="1"/>
-    <w:lsdException w:name="Table List 8" w:semiHidden="1" w:unhideWhenUsed="1"/>
-    <w:lsdException w:name="Table 3D effects 1" w:semiHidden="1" w:unhideWhenUsed="1"/>
-    <w:lsdException w:name="Table 3D effects 2" w:semiHidden="1" w:unhideWhenUsed="1"/>
-    <w:lsdException w:name="Table 3D effects 3" w:semiHidden="1" w:unhideWhenUsed="1"/>
-    <w:lsdException w:name="Table Contemporary" w:semiHidden="1" w:unhideWhenUsed="1"/>
-    <w:lsdException w:name="Table Elegant" w:semiHidden="1" w:unhideWhenUsed="1"/>
-    <w:lsdException w:name="Table Professional" w:semiHidden="1" w:unhideWhenUsed="1"/>
-    <w:lsdException w:name="Table Subtle 1" w:semiHidden="1" w:unhideWhenUsed="1"/>
-    <w:lsdException w:name="Table Subtle 2" w:semiHidden="1" w:unhideWhenUsed="1"/>
-    <w:lsdException w:name="Table Web 1" w:semiHidden="1" w:unhideWhenUsed="1"/>
-    <w:lsdException w:name="Table Web 2" w:semiHidden="1" w:unhideWhenUsed="1"/>
-    <w:lsdException w:name="Table Web 3" w:semiHidden="1" w:unhideWhenUsed="1"/>
-    <w:lsdException w:name="Balloon Text" w:semiHidden="1" w:unhideWhenUsed="1"/>
-    <w:lsdException w:name="Table Grid" w:uiPriority="39"/>
-    <w:lsdException w:name="Table Theme" w:semiHidden="1" w:unhideWhenUsed="1"/>
-    <w:lsdException w:name="Placeholder Text" w:semiHidden="1"/>
-    <w:lsdException w:name="No Spacing" w:uiPriority="1" w:qFormat="1"/>
-    <w:lsdException w:name="Light Shading" w:uiPriority="60"/>
-    <w:lsdException w:name="Light List" w:uiPriority="61"/>
-    <w:lsdException w:name="Light Grid" w:uiPriority="62"/>
-    <w:lsdException w:name="Medium Shading 1" w:uiPriority="63"/>
-    <w:lsdException w:name="Medium Shading 2" w:uiPriority="64"/>
-    <w:lsdException w:name="Medium List 1" w:uiPriority="65"/>
-    <w:lsdException w:name="Medium List 2" w:uiPriority="66"/>
-    <w:lsdException w:name="Medium Grid 1" w:uiPriority="67"/>
-    <w:lsdException w:name="Medium Grid 2" w:uiPriority="68"/>
-    <w:lsdException w:name="Medium Grid 3" w:uiPriority="69"/>
-    <w:lsdException w:name="Dark List" w:uiPriority="70"/>
-    <w:lsdException w:name="Colorful Shading" w:uiPriority="71"/>
-    <w:lsdException w:name="Colorful List" w:uiPriority="72"/>
-    <w:lsdException w:name="Colorful Grid" w:uiPriority="73"/>
-    <w:lsdException w:name="Light Shading Accent 1" w:uiPriority="60"/>
-    <w:lsdException w:name="Light List Accent 1" w:uiPriority="61"/>
-    <w:lsdException w:name="Light Grid Accent 1" w:uiPriority="62"/>
-    <w:lsdException w:name="Medium Shading 1 Accent 1" w:uiPriority="63"/>
-    <w:lsdException w:name="Medium Shading 2 Accent 1" w:uiPriority="64"/>
-    <w:lsdException w:name="Medium List 1 Accent 1" w:uiPriority="65"/>
-    <w:lsdException w:name="Revision" w:semiHidden="1"/>
-    <w:lsdException w:name="List Paragraph" w:uiPriority="34" w:qFormat="1"/>
-    <w:lsdException w:name="Quote" w:uiPriority="29" w:qFormat="1"/>
-    <w:lsdException w:name="Intense Quote" w:uiPriority="30" w:qFormat="1"/>
-    <w:lsdException w:name="Medium List 2 Accent 1" w:uiPriority="66"/>
-    <w:lsdException w:name="Medium Grid 1 Accent 1" w:uiPriority="67"/>
-    <w:lsdException w:name="Medium Grid 2 Accent 1" w:uiPriority="68"/>
-    <w:lsdException w:name="Medium Grid 3 Accent 1" w:uiPriority="69"/>
-    <w:lsdException w:name="Dark List Accent 1" w:uiPriority="70"/>
-    <w:lsdException w:name="Colorful Shading Accent 1" w:uiPriority="71"/>
-    <w:lsdException w:name="Colorful List Accent 1" w:uiPriority="72"/>
-    <w:lsdException w:name="Colorful Grid Accent 1" w:uiPriority="73"/>
-    <w:lsdException w:name="Light Shading Accent 2" w:uiPriority="60"/>
-    <w:lsdException w:name="Light List Accent 2" w:uiPriority="61"/>
-    <w:lsdException w:name="Light Grid Accent 2" w:uiPriority="62"/>
-    <w:lsdException w:name="Medium Shading 1 Accent 2" w:uiPriority="63"/>
-    <w:lsdException w:name="Medium Shading 2 Accent 2" w:uiPriority="64"/>
-    <w:lsdException w:name="Medium List 1 Accent 2" w:uiPriority="65"/>
-    <w:lsdException w:name="Medium List 2 Accent 2" w:uiPriority="66"/>
-    <w:lsdException w:name="Medium Grid 1 Accent 2" w:uiPriority="67"/>
-    <w:lsdException w:name="Medium Grid 2 Accent 2" w:uiPriority="68"/>
-    <w:lsdException w:name="Medium Grid 3 Accent 2" w:uiPriority="69"/>
-    <w:lsdException w:name="Dark List Accent 2" w:uiPriority="70"/>
-    <w:lsdException w:name="Colorful Shading Accent 2" w:uiPriority="71"/>
-    <w:lsdException w:name="Colorful List Accent 2" w:uiPriority="72"/>
-    <w:lsdException w:name="Colorful Grid Accent 2" w:uiPriority="73"/>
-    <w:lsdException w:name="Light Shading Accent 3" w:uiPriority="60"/>
-    <w:lsdException w:name="Light List Accent 3" w:uiPriority="61"/>
-    <w:lsdException w:name="Light Grid Accent 3" w:uiPriority="62"/>
-    <w:lsdException w:name="Medium Shading 1 Accent 3" w:uiPriority="63"/>
-    <w:lsdException w:name="Medium Shading 2 Accent 3" w:uiPriority="64"/>
-    <w:lsdException w:name="Medium List 1 Accent 3" w:uiPriority="65"/>
-    <w:lsdException w:name="Medium List 2 Accent 3" w:uiPriority="66"/>
-    <w:lsdException w:name="Medium Grid 1 Accent 3" w:uiPriority="67"/>
-    <w:lsdException w:name="Medium Grid 2 Accent 3" w:uiPriority="68"/>
-    <w:lsdException w:name="Medium Grid 3 Accent 3" w:uiPriority="69"/>
-    <w:lsdException w:name="Dark List Accent 3" w:uiPriority="70"/>
-    <w:lsdException w:name="Colorful Shading Accent 3" w:uiPriority="71"/>
-    <w:lsdException w:name="Colorful List Accent 3" w:uiPriority="72"/>
-    <w:lsdException w:name="Colorful Grid Accent 3" w:uiPriority="73"/>
-    <w:lsdException w:name="Light Shading Accent 4" w:uiPriority="60"/>
-    <w:lsdException w:name="Light List Accent 4" w:uiPriority="61"/>
-    <w:lsdException w:name="Light Grid Accent 4" w:uiPriority="62"/>
-    <w:lsdException w:name="Medium Shading 1 Accent 4" w:uiPriority="63"/>
-    <w:lsdException w:name="Medium Shading 2 Accent 4" w:uiPriority="64"/>
-    <w:lsdException w:name="Medium List 1 Accent 4" w:uiPriority="65"/>
-    <w:lsdException w:name="Medium List 2 Accent 4" w:uiPriority="66"/>
-    <w:lsdException w:name="Medium Grid 1 Accent 4" w:uiPriority="67"/>
-    <w:lsdException w:name="Medium Grid 2 Accent 4" w:uiPriority="68"/>
-    <w:lsdException w:name="Medium Grid 3 Accent 4" w:uiPriority="69"/>
-    <w:lsdException w:name="Dark List Accent 4" w:uiPriority="70"/>
-    <w:lsdException w:name="Colorful Shading Accent 4" w:uiPriority="71"/>
-    <w:lsdException w:name="Colorful List Accent 4" w:uiPriority="72"/>
-    <w:lsdException w:name="Colorful Grid Accent 4" w:uiPriority="73"/>
-    <w:lsdException w:name="Light Shading Accent 5" w:uiPriority="60"/>
-    <w:lsdException w:name="Light List Accent 5" w:uiPriority="61"/>
-    <w:lsdException w:name="Light Grid Accent 5" w:uiPriority="62"/>
-    <w:lsdException w:name="Medium Shading 1 Accent 5" w:uiPriority="63"/>
-    <w:lsdException w:name="Medium Shading 2 Accent 5" w:uiPriority="64"/>
-    <w:lsdException w:name="Medium List 1 Accent 5" w:uiPriority="65"/>
-    <w:lsdException w:name="Medium List 2 Accent 5" w:uiPriority="66"/>
-    <w:lsdException w:name="Medium Grid 1 Accent 5" w:uiPriority="67"/>
-    <w:lsdException w:name="Medium Grid 2 Accent 5" w:uiPriority="68"/>
-    <w:lsdException w:name="Medium Grid 3 Accent 5" w:uiPriority="69"/>
-    <w:lsdException w:name="Dark List Accent 5" w:uiPriority="70"/>
-    <w:lsdException w:name="Colorful Shading Accent 5" w:uiPriority="71"/>
-    <w:lsdException w:name="Colorful List Accent 5" w:uiPriority="72"/>
-    <w:lsdException w:name="Colorful Grid Accent 5" w:uiPriority="73"/>
-    <w:lsdException w:name="Light Shading Accent 6" w:uiPriority="60"/>
-    <w:lsdException w:name="Light List Accent 6" w:uiPriority="61"/>
-    <w:lsdException w:name="Light Grid Accent 6" w:uiPriority="62"/>
-    <w:lsdException w:name="Medium Shading 1 Accent 6" w:uiPriority="63"/>
-    <w:lsdException w:name="Medium Shading 2 Accent 6" w:uiPriority="64"/>
-    <w:lsdException w:name="Medium List 1 Accent 6" w:uiPriority="65"/>
-    <w:lsdException w:name="Medium List 2 Accent 6" w:uiPriority="66"/>
-    <w:lsdException w:name="Medium Grid 1 Accent 6" w:uiPriority="67"/>
-    <w:lsdException w:name="Medium Grid 2 Accent 6" w:uiPriority="68"/>
-    <w:lsdException w:name="Medium Grid 3 Accent 6" w:uiPriority="69"/>
-    <w:lsdException w:name="Dark List Accent 6" w:uiPriority="70"/>
-    <w:lsdException w:name="Colorful Shading Accent 6" w:uiPriority="71"/>
-    <w:lsdException w:name="Colorful List Accent 6" w:uiPriority="72"/>
-    <w:lsdException w:name="Colorful Grid Accent 6" w:uiPriority="73"/>
-    <w:lsdException w:name="Subtle Emphasis" w:uiPriority="19" w:qFormat="1"/>
-    <w:lsdException w:name="Intense Emphasis" w:uiPriority="21" w:qFormat="1"/>
-    <w:lsdException w:name="Subtle Reference" w:uiPriority="31" w:qFormat="1"/>
-    <w:lsdException w:name="Intense Reference" w:uiPriority="32" w:qFormat="1"/>
-    <w:lsdException w:name="Book Title" w:uiPriority="33" w:qFormat="1"/>
-    <w:lsdException w:name="Bibliography" w:semiHidden="1" w:uiPriority="37" w:unhideWhenUsed="1"/>
-    <w:lsdException w:name="TOC Heading" w:semiHidden="1" w:uiPriority="39" w:unhideWhenUsed="1" w:qFormat="1"/>
-    <w:lsdException w:name="Plain Table 1" w:uiPriority="41"/>
-    <w:lsdException w:name="Plain Table 2" w:uiPriority="42"/>
-    <w:lsdException w:name="Plain Table 3" w:uiPriority="43"/>
-    <w:lsdException w:name="Plain Table 4" w:uiPriority="44"/>
-    <w:lsdException w:name="Plain Table 5" w:uiPriority="45"/>
-    <w:lsdException w:name="Grid Table Light" w:uiPriority="40"/>
-    <w:lsdException w:name="Grid Table 1 Light" w:uiPriority="46"/>
-    <w:lsdException w:name="Grid Table 2" w:uiPriority="47"/>
-    <w:lsdException w:name="Grid Table 3" w:uiPriority="48"/>
-    <w:lsdException w:name="Grid Table 4" w:uiPriority="49"/>
-    <w:lsdException w:name="Grid Table 5 Dark" w:uiPriority="50"/>
-    <w:lsdException w:name="Grid Table 6 Colorful" w:uiPriority="51"/>
-    <w:lsdException w:name="Grid Table 7 Colorful" w:uiPriority="52"/>
-    <w:lsdException w:name="Grid Table 1 Light Accent 1" w:uiPriority="46"/>
-    <w:lsdException w:name="Grid Table 2 Accent 1" w:uiPriority="47"/>
-    <w:lsdException w:name="Grid Table 3 Accent 1" w:uiPriority="48"/>
-    <w:lsdException w:name="Grid Table 4 Accent 1" w:uiPriority="49"/>
-    <w:lsdException w:name="Grid Table 5 Dark Accent 1" w:uiPriority="50"/>
-    <w:lsdException w:name="Grid Table 6 Colorful Accent 1" w:uiPriority="51"/>
-    <w:lsdException w:name="Grid Table 7 Colorful Accent 1" w:uiPriority="52"/>
-    <w:lsdException w:name="Grid Table 1 Light Accent 2" w:uiPriority="46"/>
-    <w:lsdException w:name="Grid Table 2 Accent 2" w:uiPriority="47"/>
-    <w:lsdException w:name="Grid Table 3 Accent 2" w:uiPriority="48"/>
-    <w:lsdException w:name="Grid Table 4 Accent 2" w:uiPriority="49"/>
-    <w:lsdException w:name="Grid Table 5 Dark Accent 2" w:uiPriority="50"/>
-    <w:lsdException w:name="Grid Table 6 Colorful Accent 2" w:uiPriority="51"/>
-    <w:lsdException w:name="Grid Table 7 Colorful Accent 2" w:uiPriority="52"/>
-    <w:lsdException w:name="Grid Table 1 Light Accent 3" w:uiPriority="46"/>
-    <w:lsdException w:name="Grid Table 2 Accent 3" w:uiPriority="47"/>
-    <w:lsdException w:name="Grid Table 3 Accent 3" w:uiPriority="48"/>
-    <w:lsdException w:name="Grid Table 4 Accent 3" w:uiPriority="49"/>
-    <w:lsdException w:name="Grid Table 5 Dark Accent 3" w:uiPriority="50"/>
-    <w:lsdException w:name="Grid Table 6 Colorful Accent 3" w:uiPriority="51"/>
-    <w:lsdException w:name="Grid Table 7 Colorful Accent 3" w:uiPriority="52"/>
-    <w:lsdException w:name="Grid Table 1 Light Accent 4" w:uiPriority="46"/>
-    <w:lsdException w:name="Grid Table 2 Accent 4" w:uiPriority="47"/>
-    <w:lsdException w:name="Grid Table 3 Accent 4" w:uiPriority="48"/>
-    <w:lsdException w:name="Grid Table 4 Accent 4" w:uiPriority="49"/>
-    <w:lsdException w:name="Grid Table 5 Dark Accent 4" w:uiPriority="50"/>
-    <w:lsdException w:name="Grid Table 6 Colorful Accent 4" w:uiPriority="51"/>
-    <w:lsdException w:name="Grid Table 7 Colorful Accent 4" w:uiPriority="52"/>
-    <w:lsdException w:name="Grid Table 1 Light Accent 5" w:uiPriority="46"/>
-    <w:lsdException w:name="Grid Table 2 Accent 5" w:uiPriority="47"/>
-    <w:lsdException w:name="Grid Table 3 Accent 5" w:uiPriority="48"/>
-    <w:lsdException w:name="Grid Table 4 Accent 5" w:uiPriority="49"/>
-    <w:lsdException w:name="Grid Table 5 Dark Accent 5" w:uiPriority="50"/>
-    <w:lsdException w:name="Grid Table 6 Colorful Accent 5" w:uiPriority="51"/>
-    <w:lsdException w:name="Grid Table 7 Colorful Accent 5" w:uiPriority="52"/>
-    <w:lsdException w:name="Grid Table 1 Light Accent 6" w:uiPriority="46"/>
-    <w:lsdException w:name="Grid Table 2 Accent 6" w:uiPriority="47"/>
-    <w:lsdException w:name="Grid Table 3 Accent 6" w:uiPriority="48"/>
-    <w:lsdException w:name="Grid Table 4 Accent 6" w:uiPriority="49"/>
-    <w:lsdException w:name="Grid Table 5 Dark Accent 6" w:uiPriority="50"/>
-    <w:lsdException w:name="Grid Table 6 Colorful Accent 6" w:uiPriority="51"/>
-    <w:lsdException w:name="Grid Table 7 Colorful Accent 6" w:uiPriority="52"/>
-    <w:lsdException w:name="List Table 1 Light" w:uiPriority="46"/>
-    <w:lsdException w:name="List Table 2" w:uiPriority="47"/>
-    <w:lsdException w:name="List Table 3" w:uiPriority="48"/>
-    <w:lsdException w:name="List Table 4" w:uiPriority="49"/>
-    <w:lsdException w:name="List Table 5 Dark" w:uiPriority="50"/>
-    <w:lsdException w:name="List Table 6 Colorful" w:uiPriority="51"/>
-    <w:lsdException w:name="List Table 7 Colorful" w:uiPriority="52"/>
-    <w:lsdException w:name="List Table 1 Light Accent 1" w:uiPriority="46"/>
-    <w:lsdException w:name="List Table 2 Accent 1" w:uiPriority="47"/>
-    <w:lsdException w:name="List Table 3 Accent 1" w:uiPriority="48"/>
-    <w:lsdException w:name="List Table 4 Accent 1" w:uiPriority="49"/>
-    <w:lsdException w:name="List Table 5 Dark Accent 1" w:uiPriority="50"/>
-    <w:lsdException w:name="List Table 6 Colorful Accent 1" w:uiPriority="51"/>
-    <w:lsdException w:name="List Table 7 Colorful Accent 1" w:uiPriority="52"/>
-    <w:lsdException w:name="List Table 1 Light Accent 2" w:uiPriority="46"/>
-    <w:lsdException w:name="List Table 2 Accent 2" w:uiPriority="47"/>
-    <w:lsdException w:name="List Table 3 Accent 2" w:uiPriority="48"/>
-    <w:lsdException w:name="List Table 4 Accent 2" w:uiPriority="49"/>
-    <w:lsdException w:name="List Table 5 Dark Accent 2" w:uiPriority="50"/>
-    <w:lsdException w:name="List Table 6 Colorful Accent 2" w:uiPriority="51"/>
-    <w:lsdException w:name="List Table 7 Colorful Accent 2" w:uiPriority="52"/>
-    <w:lsdException w:name="List Table 1 Light Accent 3" w:uiPriority="46"/>
-    <w:lsdException w:name="List Table 2 Accent 3" w:uiPriority="47"/>
-    <w:lsdException w:name="List Table 3 Accent 3" w:uiPriority="48"/>
-    <w:lsdException w:name="List Table 4 Accent 3" w:uiPriority="49"/>
-    <w:lsdException w:name="List Table 5 Dark Accent 3" w:uiPriority="50"/>
-    <w:lsdException w:name="List Table 6 Colorful Accent 3" w:uiPriority="51"/>
-    <w:lsdException w:name="List Table 7 Colorful Accent 3" w:uiPriority="52"/>
-    <w:lsdException w:name="List Table 1 Light Accent 4" w:uiPriority="46"/>
-    <w:lsdException w:name="List Table 2 Accent 4" w:uiPriority="47"/>
-    <w:lsdException w:name="List Table 3 Accent 4" w:uiPriority="48"/>
-    <w:lsdException w:name="List Table 4 Accent 4" w:uiPriority="49"/>
-    <w:lsdException w:name="List Table 5 Dark Accent 4" w:uiPriority="50"/>
-    <w:lsdException w:name="List Table 6 Colorful Accent 4" w:uiPriority="51"/>
-    <w:lsdException w:name="List Table 7 Colorful Accent 4" w:uiPriority="52"/>
-    <w:lsdException w:name="List Table 1 Light Accent 5" w:uiPriority="46"/>
-    <w:lsdException w:name="List Table 2 Accent 5" w:uiPriority="47"/>
-    <w:lsdException w:name="List Table 3 Accent 5" w:uiPriority="48"/>
-    <w:lsdException w:name="List Table 4 Accent 5" w:uiPriority="49"/>
-    <w:lsdException w:name="List Table 5 Dark Accent 5" w:uiPriority="50"/>
-    <w:lsdException w:name="List Table 6 Colorful Accent 5" w:uiPriority="51"/>
-    <w:lsdException w:name="List Table 7 Colorful Accent 5" w:uiPriority="52"/>
-    <w:lsdException w:name="List Table 1 Light Accent 6" w:uiPriority="46"/>
-    <w:lsdException w:name="List Table 2 Accent 6" w:uiPriority="47"/>
-    <w:lsdException w:name="List Table 3 Accent 6" w:uiPriority="48"/>
-    <w:lsdException w:name="List Table 4 Accent 6" w:uiPriority="49"/>
-    <w:lsdException w:name="List Table 5 Dark Accent 6" w:uiPriority="50"/>
-    <w:lsdException w:name="List Table 6 Colorful Accent 6" w:uiPriority="51"/>
-    <w:lsdException w:name="List Table 7 Colorful Accent 6" w:uiPriority="52"/>
+  <w:latentStyles w:defLockedState="0" w:defUIPriority="99" w:defSemiHidden="1" w:defUnhideWhenUsed="1" w:defQFormat="0" w:count="276">
+    <w:lsdException w:name="Normal" w:semiHidden="0" w:uiPriority="0" w:unhideWhenUsed="0" w:qFormat="1"/>
+    <w:lsdException w:name="heading 1" w:semiHidden="0" w:uiPriority="9" w:unhideWhenUsed="0" w:qFormat="1"/>
+    <w:lsdException w:name="heading 2" w:uiPriority="9" w:qFormat="1"/>
+    <w:lsdException w:name="heading 3" w:uiPriority="9" w:qFormat="1"/>
+    <w:lsdException w:name="heading 4" w:uiPriority="9" w:qFormat="1"/>
+    <w:lsdException w:name="heading 5" w:uiPriority="9" w:qFormat="1"/>
+    <w:lsdException w:name="heading 6" w:uiPriority="9" w:qFormat="1"/>
+    <w:lsdException w:name="heading 7" w:uiPriority="9" w:qFormat="1"/>
+    <w:lsdException w:name="heading 8" w:uiPriority="9" w:qFormat="1"/>
+    <w:lsdException w:name="heading 9" w:uiPriority="9" w:qFormat="1"/>
+    <w:lsdException w:name="toc 1" w:uiPriority="39"/>
+    <w:lsdException w:name="toc 2" w:uiPriority="39"/>
+    <w:lsdException w:name="toc 3" w:uiPriority="39"/>
+    <w:lsdException w:name="toc 4" w:uiPriority="39"/>
+    <w:lsdException w:name="toc 5" w:uiPriority="39"/>
+    <w:lsdException w:name="toc 6" w:uiPriority="39"/>
+    <w:lsdException w:name="toc 7" w:uiPriority="39"/>
+    <w:lsdException w:name="toc 8" w:uiPriority="39"/>
+    <w:lsdException w:name="toc 9" w:uiPriority="39"/>
+    <w:lsdException w:name="caption" w:uiPriority="35" w:qFormat="1"/>
+    <w:lsdException w:name="Title" w:semiHidden="0" w:uiPriority="10" w:unhideWhenUsed="0" w:qFormat="1"/>
+    <w:lsdException w:name="Default Paragraph Font" w:uiPriority="1"/>
+    <w:lsdException w:name="Subtitle" w:semiHidden="0" w:uiPriority="11" w:unhideWhenUsed="0" w:qFormat="1"/>
+    <w:lsdException w:name="Strong" w:semiHidden="0" w:uiPriority="22" w:unhideWhenUsed="0" w:qFormat="1"/>
+    <w:lsdException w:name="Emphasis" w:semiHidden="0" w:uiPriority="20" w:unhideWhenUsed="0" w:qFormat="1"/>
+    <w:lsdException w:name="Table Grid" w:semiHidden="0" w:uiPriority="59" w:unhideWhenUsed="0"/>
+    <w:lsdException w:name="Note Level 1" w:semiHidden="0" w:unhideWhenUsed="0"/>
+    <w:lsdException w:name="Note Level 2" w:semiHidden="0" w:unhideWhenUsed="0"/>
+    <w:lsdException w:name="Note Level 3" w:semiHidden="0" w:unhideWhenUsed="0"/>
+    <w:lsdException w:name="Note Level 4" w:semiHidden="0" w:unhideWhenUsed="0"/>
+    <w:lsdException w:name="Note Level 5" w:semiHidden="0" w:unhideWhenUsed="0"/>
+    <w:lsdException w:name="Note Level 6" w:semiHidden="0" w:unhideWhenUsed="0"/>
+    <w:lsdException w:name="Note Level 7" w:semiHidden="0" w:unhideWhenUsed="0"/>
+    <w:lsdException w:name="Note Level 8" w:semiHidden="0" w:unhideWhenUsed="0"/>
+    <w:lsdException w:name="Note Level 9" w:semiHidden="0" w:unhideWhenUsed="0"/>
+    <w:lsdException w:name="Placeholder Text" w:unhideWhenUsed="0"/>
+    <w:lsdException w:name="No Spacing" w:semiHidden="0" w:uiPriority="1" w:unhideWhenUsed="0" w:qFormat="1"/>
+    <w:lsdException w:name="Light Shading" w:semiHidden="0" w:uiPriority="60" w:unhideWhenUsed="0"/>
+    <w:lsdException w:name="Light List" w:semiHidden="0" w:uiPriority="61" w:unhideWhenUsed="0"/>
+    <w:lsdException w:name="Light Grid" w:semiHidden="0" w:uiPriority="62" w:unhideWhenUsed="0"/>
+    <w:lsdException w:name="Medium Shading 1" w:semiHidden="0" w:uiPriority="63" w:unhideWhenUsed="0"/>
+    <w:lsdException w:name="Medium Shading 2" w:semiHidden="0" w:uiPriority="64" w:unhideWhenUsed="0"/>
+    <w:lsdException w:name="Medium List 1" w:semiHidden="0" w:uiPriority="65" w:unhideWhenUsed="0"/>
+    <w:lsdException w:name="Medium List 2" w:semiHidden="0" w:uiPriority="66" w:unhideWhenUsed="0"/>
+    <w:lsdException w:name="Medium Grid 1" w:semiHidden="0" w:uiPriority="67" w:unhideWhenUsed="0"/>
+    <w:lsdException w:name="Medium Grid 2" w:semiHidden="0" w:uiPriority="68" w:unhideWhenUsed="0"/>
+    <w:lsdException w:name="Medium Grid 3" w:semiHidden="0" w:uiPriority="69" w:unhideWhenUsed="0"/>
+    <w:lsdException w:name="Dark List" w:semiHidden="0" w:uiPriority="70" w:unhideWhenUsed="0"/>
+    <w:lsdException w:name="Colorful Shading" w:semiHidden="0" w:uiPriority="71" w:unhideWhenUsed="0"/>
+    <w:lsdException w:name="Colorful List" w:semiHidden="0" w:uiPriority="72" w:unhideWhenUsed="0"/>
+    <w:lsdException w:name="Colorful Grid" w:semiHidden="0" w:uiPriority="73" w:unhideWhenUsed="0"/>
+    <w:lsdException w:name="Light Shading Accent 1" w:semiHidden="0" w:uiPriority="60" w:unhideWhenUsed="0"/>
+    <w:lsdException w:name="Light List Accent 1" w:semiHidden="0" w:uiPriority="61" w:unhideWhenUsed="0"/>
+    <w:lsdException w:name="Light Grid Accent 1" w:semiHidden="0" w:uiPriority="62" w:unhideWhenUsed="0"/>
+    <w:lsdException w:name="Medium Shading 1 Accent 1" w:semiHidden="0" w:uiPriority="63" w:unhideWhenUsed="0"/>
+    <w:lsdException w:name="Medium Shading 2 Accent 1" w:semiHidden="0" w:uiPriority="64" w:unhideWhenUsed="0"/>
+    <w:lsdException w:name="Medium List 1 Accent 1" w:semiHidden="0" w:uiPriority="65" w:unhideWhenUsed="0"/>
+    <w:lsdException w:name="Revision" w:unhideWhenUsed="0"/>
+    <w:lsdException w:name="List Paragraph" w:semiHidden="0" w:uiPriority="34" w:unhideWhenUsed="0" w:qFormat="1"/>
+    <w:lsdException w:name="Quote" w:semiHidden="0" w:uiPriority="29" w:unhideWhenUsed="0" w:qFormat="1"/>
+    <w:lsdException w:name="Intense Quote" w:semiHidden="0" w:uiPriority="30" w:unhideWhenUsed="0" w:qFormat="1"/>
+    <w:lsdException w:name="Medium List 2 Accent 1" w:semiHidden="0" w:uiPriority="66" w:unhideWhenUsed="0"/>
+    <w:lsdException w:name="Medium Grid 1 Accent 1" w:semiHidden="0" w:uiPriority="67" w:unhideWhenUsed="0"/>
+    <w:lsdException w:name="Medium Grid 2 Accent 1" w:semiHidden="0" w:uiPriority="68" w:unhideWhenUsed="0"/>
+    <w:lsdException w:name="Medium Grid 3 Accent 1" w:semiHidden="0" w:uiPriority="69" w:unhideWhenUsed="0"/>
+    <w:lsdException w:name="Dark List Accent 1" w:semiHidden="0" w:uiPriority="70" w:unhideWhenUsed="0"/>
+    <w:lsdException w:name="Colorful Shading Accent 1" w:semiHidden="0" w:uiPriority="71" w:unhideWhenUsed="0"/>
+    <w:lsdException w:name="Colorful List Accent 1" w:semiHidden="0" w:uiPriority="72" w:unhideWhenUsed="0"/>
+    <w:lsdException w:name="Colorful Grid Accent 1" w:semiHidden="0" w:uiPriority="73" w:unhideWhenUsed="0"/>
+    <w:lsdException w:name="Light Shading Accent 2" w:semiHidden="0" w:uiPriority="60" w:unhideWhenUsed="0"/>
+    <w:lsdException w:name="Light List Accent 2" w:semiHidden="0" w:uiPriority="61" w:unhideWhenUsed="0"/>
+    <w:lsdException w:name="Light Grid Accent 2" w:semiHidden="0" w:uiPriority="62" w:unhideWhenUsed="0"/>
+    <w:lsdException w:name="Medium Shading 1 Accent 2" w:semiHidden="0" w:uiPriority="63" w:unhideWhenUsed="0"/>
+    <w:lsdException w:name="Medium Shading 2 Accent 2" w:semiHidden="0" w:uiPriority="64" w:unhideWhenUsed="0"/>
+    <w:lsdException w:name="Medium List 1 Accent 2" w:semiHidden="0" w:uiPriority="65" w:unhideWhenUsed="0"/>
+    <w:lsdException w:name="Medium List 2 Accent 2" w:semiHidden="0" w:uiPriority="66" w:unhideWhenUsed="0"/>
+    <w:lsdException w:name="Medium Grid 1 Accent 2" w:semiHidden="0" w:uiPriority="67" w:unhideWhenUsed="0"/>
+    <w:lsdException w:name="Medium Grid 2 Accent 2" w:semiHidden="0" w:uiPriority="68" w:unhideWhenUsed="0"/>
+    <w:lsdException w:name="Medium Grid 3 Accent 2" w:semiHidden="0" w:uiPriority="69" w:unhideWhenUsed="0"/>
+    <w:lsdException w:name="Dark List Accent 2" w:semiHidden="0" w:uiPriority="70" w:unhideWhenUsed="0"/>
+    <w:lsdException w:name="Colorful Shading Accent 2" w:semiHidden="0" w:uiPriority="71" w:unhideWhenUsed="0"/>
+    <w:lsdException w:name="Colorful List Accent 2" w:semiHidden="0" w:uiPriority="72" w:unhideWhenUsed="0"/>
+    <w:lsdException w:name="Colorful Grid Accent 2" w:semiHidden="0" w:uiPriority="73" w:unhideWhenUsed="0"/>
+    <w:lsdException w:name="Light Shading Accent 3" w:semiHidden="0" w:uiPriority="60" w:unhideWhenUsed="0"/>
+    <w:lsdException w:name="Light List Accent 3" w:semiHidden="0" w:uiPriority="61" w:unhideWhenUsed="0"/>
+    <w:lsdException w:name="Light Grid Accent 3" w:semiHidden="0" w:uiPriority="62" w:unhideWhenUsed="0"/>
+    <w:lsdException w:name="Medium Shading 1 Accent 3" w:semiHidden="0" w:uiPriority="63" w:unhideWhenUsed="0"/>
+    <w:lsdException w:name="Medium Shading 2 Accent 3" w:semiHidden="0" w:uiPriority="64" w:unhideWhenUsed="0"/>
+    <w:lsdException w:name="Medium List 1 Accent 3" w:semiHidden="0" w:uiPriority="65" w:unhideWhenUsed="0"/>
+    <w:lsdException w:name="Medium List 2 Accent 3" w:semiHidden="0" w:uiPriority="66" w:unhideWhenUsed="0"/>
+    <w:lsdException w:name="Medium Grid 1 Accent 3" w:semiHidden="0" w:uiPriority="67" w:unhideWhenUsed="0"/>
+    <w:lsdException w:name="Medium Grid 2 Accent 3" w:semiHidden="0" w:uiPriority="68" w:unhideWhenUsed="0"/>
+    <w:lsdException w:name="Medium Grid 3 Accent 3" w:semiHidden="0" w:uiPriority="69" w:unhideWhenUsed="0"/>
+    <w:lsdException w:name="Dark List Accent 3" w:semiHidden="0" w:uiPriority="70" w:unhideWhenUsed="0"/>
+    <w:lsdException w:name="Colorful Shading Accent 3" w:semiHidden="0" w:uiPriority="71" w:unhideWhenUsed="0"/>
+    <w:lsdException w:name="Colorful List Accent 3" w:semiHidden="0" w:uiPriority="72" w:unhideWhenUsed="0"/>
+    <w:lsdException w:name="Colorful Grid Accent 3" w:semiHidden="0" w:uiPriority="73" w:unhideWhenUsed="0"/>
+    <w:lsdException w:name="Light Shading Accent 4" w:semiHidden="0" w:uiPriority="60" w:unhideWhenUsed="0"/>
+    <w:lsdException w:name="Light List Accent 4" w:semiHidden="0" w:uiPriority="61" w:unhideWhenUsed="0"/>
+    <w:lsdException w:name="Light Grid Accent 4" w:semiHidden="0" w:uiPriority="62" w:unhideWhenUsed="0"/>
+    <w:lsdException w:name="Medium Shading 1 Accent 4" w:semiHidden="0" w:uiPriority="63" w:unhideWhenUsed="0"/>
+    <w:lsdException w:name="Medium Shading 2 Accent 4" w:semiHidden="0" w:uiPriority="64" w:unhideWhenUsed="0"/>
+    <w:lsdException w:name="Medium List 1 Accent 4" w:semiHidden="0" w:uiPriority="65" w:unhideWhenUsed="0"/>
+    <w:lsdException w:name="Medium List 2 Accent 4" w:semiHidden="0" w:uiPriority="66" w:unhideWhenUsed="0"/>
+    <w:lsdException w:name="Medium Grid 1 Accent 4" w:semiHidden="0" w:uiPriority="67" w:unhideWhenUsed="0"/>
+    <w:lsdException w:name="Medium Grid 2 Accent 4" w:semiHidden="0" w:uiPriority="68" w:unhideWhenUsed="0"/>
+    <w:lsdException w:name="Medium Grid 3 Accent 4" w:semiHidden="0" w:uiPriority="69" w:unhideWhenUsed="0"/>
+    <w:lsdException w:name="Dark List Accent 4" w:semiHidden="0" w:uiPriority="70" w:unhideWhenUsed="0"/>
+    <w:lsdException w:name="Colorful Shading Accent 4" w:semiHidden="0" w:uiPriority="71" w:unhideWhenUsed="0"/>
+    <w:lsdException w:name="Colorful List Accent 4" w:semiHidden="0" w:uiPriority="72" w:unhideWhenUsed="0"/>
+    <w:lsdException w:name="Colorful Grid Accent 4" w:semiHidden="0" w:uiPriority="73" w:unhideWhenUsed="0"/>
+    <w:lsdException w:name="Light Shading Accent 5" w:semiHidden="0" w:uiPriority="60" w:unhideWhenUsed="0"/>
+    <w:lsdException w:name="Light List Accent 5" w:semiHidden="0" w:uiPriority="61" w:unhideWhenUsed="0"/>
+    <w:lsdException w:name="Light Grid Accent 5" w:semiHidden="0" w:uiPriority="62" w:unhideWhenUsed="0"/>
+    <w:lsdException w:name="Medium Shading 1 Accent 5" w:semiHidden="0" w:uiPriority="63" w:unhideWhenUsed="0"/>
+    <w:lsdException w:name="Medium Shading 2 Accent 5" w:semiHidden="0" w:uiPriority="64" w:unhideWhenUsed="0"/>
+    <w:lsdException w:name="Medium List 1 Accent 5" w:semiHidden="0" w:uiPriority="65" w:unhideWhenUsed="0"/>
+    <w:lsdException w:name="Medium List 2 Accent 5" w:semiHidden="0" w:uiPriority="66" w:unhideWhenUsed="0"/>
+    <w:lsdException w:name="Medium Grid 1 Accent 5" w:semiHidden="0" w:uiPriority="67" w:unhideWhenUsed="0"/>
+    <w:lsdException w:name="Medium Grid 2 Accent 5" w:semiHidden="0" w:uiPriority="68" w:unhideWhenUsed="0"/>
+    <w:lsdException w:name="Medium Grid 3 Accent 5" w:semiHidden="0" w:uiPriority="69" w:unhideWhenUsed="0"/>
+    <w:lsdException w:name="Dark List Accent 5" w:semiHidden="0" w:uiPriority="70" w:unhideWhenUsed="0"/>
+    <w:lsdException w:name="Colorful Shading Accent 5" w:semiHidden="0" w:uiPriority="71" w:unhideWhenUsed="0"/>
+    <w:lsdException w:name="Colorful List Accent 5" w:semiHidden="0" w:uiPriority="72" w:unhideWhenUsed="0"/>
+    <w:lsdException w:name="Colorful Grid Accent 5" w:semiHidden="0" w:uiPriority="73" w:unhideWhenUsed="0"/>
+    <w:lsdException w:name="Light Shading Accent 6" w:semiHidden="0" w:uiPriority="60" w:unhideWhenUsed="0"/>
+    <w:lsdException w:name="Light List Accent 6" w:semiHidden="0" w:uiPriority="61" w:unhideWhenUsed="0"/>
+    <w:lsdException w:name="Light Grid Accent 6" w:semiHidden="0" w:uiPriority="62" w:unhideWhenUsed="0"/>
+    <w:lsdException w:name="Medium Shading 1 Accent 6" w:semiHidden="0" w:uiPriority="63" w:unhideWhenUsed="0"/>
+    <w:lsdException w:name="Medium Shading 2 Accent 6" w:semiHidden="0" w:uiPriority="64" w:unhideWhenUsed="0"/>
+    <w:lsdException w:name="Medium List 1 Accent 6" w:semiHidden="0" w:uiPriority="65" w:unhideWhenUsed="0"/>
+    <w:lsdException w:name="Medium List 2 Accent 6" w:semiHidden="0" w:uiPriority="66" w:unhideWhenUsed="0"/>
+    <w:lsdException w:name="Medium Grid 1 Accent 6" w:semiHidden="0" w:uiPriority="67" w:unhideWhenUsed="0"/>
+    <w:lsdException w:name="Medium Grid 2 Accent 6" w:semiHidden="0" w:uiPriority="68" w:unhideWhenUsed="0"/>
+    <w:lsdException w:name="Medium Grid 3 Accent 6" w:semiHidden="0" w:uiPriority="69" w:unhideWhenUsed="0"/>
+    <w:lsdException w:name="Dark List Accent 6" w:semiHidden="0" w:uiPriority="70" w:unhideWhenUsed="0"/>
+    <w:lsdException w:name="Colorful Shading Accent 6" w:semiHidden="0" w:uiPriority="71" w:unhideWhenUsed="0"/>
+    <w:lsdException w:name="Colorful List Accent 6" w:semiHidden="0" w:uiPriority="72" w:unhideWhenUsed="0"/>
+    <w:lsdException w:name="Colorful Grid Accent 6" w:semiHidden="0" w:uiPriority="73" w:unhideWhenUsed="0"/>
+    <w:lsdException w:name="Subtle Emphasis" w:semiHidden="0" w:uiPriority="19" w:unhideWhenUsed="0" w:qFormat="1"/>
+    <w:lsdException w:name="Intense Emphasis" w:semiHidden="0" w:uiPriority="21" w:unhideWhenUsed="0" w:qFormat="1"/>
+    <w:lsdException w:name="Subtle Reference" w:semiHidden="0" w:uiPriority="31" w:unhideWhenUsed="0" w:qFormat="1"/>
+    <w:lsdException w:name="Intense Reference" w:semiHidden="0" w:uiPriority="32" w:unhideWhenUsed="0" w:qFormat="1"/>
+    <w:lsdException w:name="Book Title" w:semiHidden="0" w:uiPriority="33" w:unhideWhenUsed="0" w:qFormat="1"/>
+    <w:lsdException w:name="Bibliography" w:uiPriority="37"/>
+    <w:lsdException w:name="TOC Heading" w:uiPriority="39" w:qFormat="1"/>
   </w:latentStyles>
   <w:style w:type="paragraph" w:default="1" w:styleId="Normal">
     <w:name w:val="Normal"/>
@@ -7596,7 +7123,7 @@
   <w:style w:type="table" w:styleId="TableGrid">
     <w:name w:val="Table Grid"/>
     <w:basedOn w:val="TableNormal"/>
-    <w:uiPriority w:val="39"/>
+    <w:uiPriority w:val="59"/>
     <w:rsid w:val="00296AE8"/>
     <w:pPr>
       <w:widowControl/>
@@ -7647,6 +7174,531 @@
       <w:lang w:eastAsia="en-US" w:bidi="ar-SA"/>
     </w:rPr>
   </w:style>
+  <w:style w:type="paragraph" w:styleId="BalloonText">
+    <w:name w:val="Balloon Text"/>
+    <w:basedOn w:val="Normal"/>
+    <w:link w:val="BalloonTextChar"/>
+    <w:uiPriority w:val="99"/>
+    <w:semiHidden/>
+    <w:unhideWhenUsed/>
+    <w:rsid w:val="000B57DE"/>
+    <w:rPr>
+      <w:rFonts w:ascii="Lucida Grande" w:hAnsi="Lucida Grande" w:cs="Lucida Grande"/>
+      <w:sz w:val="18"/>
+      <w:szCs w:val="18"/>
+    </w:rPr>
+  </w:style>
+  <w:style w:type="character" w:customStyle="1" w:styleId="BalloonTextChar">
+    <w:name w:val="Balloon Text Char"/>
+    <w:basedOn w:val="DefaultParagraphFont"/>
+    <w:link w:val="BalloonText"/>
+    <w:uiPriority w:val="99"/>
+    <w:semiHidden/>
+    <w:rsid w:val="000B57DE"/>
+    <w:rPr>
+      <w:rFonts w:ascii="Lucida Grande" w:hAnsi="Lucida Grande" w:cs="Lucida Grande"/>
+      <w:sz w:val="18"/>
+      <w:szCs w:val="18"/>
+    </w:rPr>
+  </w:style>
+</w:styles>
+</file>
+
+<file path=word/stylesWithEffects.xml><?xml version="1.0" encoding="utf-8"?>
+<w:styles xmlns:wpc="http://schemas.microsoft.com/office/word/2010/wordprocessingCanvas" xmlns:mo="http://schemas.microsoft.com/office/mac/office/2008/main" xmlns:mc="http://schemas.openxmlformats.org/markup-compatibility/2006" xmlns:mv="urn:schemas-microsoft-com:mac:vml" xmlns:o="urn:schemas-microsoft-com:office:office" xmlns:r="http://schemas.openxmlformats.org/officeDocument/2006/relationships" xmlns:m="http://schemas.openxmlformats.org/officeDocument/2006/math" xmlns:v="urn:schemas-microsoft-com:vml" xmlns:wp14="http://schemas.microsoft.com/office/word/2010/wordprocessingDrawing" xmlns:wp="http://schemas.openxmlformats.org/drawingml/2006/wordprocessingDrawing" xmlns:w10="urn:schemas-microsoft-com:office:word" xmlns:w="http://schemas.openxmlformats.org/wordprocessingml/2006/main" xmlns:w14="http://schemas.microsoft.com/office/word/2010/wordml" xmlns:wpg="http://schemas.microsoft.com/office/word/2010/wordprocessingGroup" xmlns:wpi="http://schemas.microsoft.com/office/word/2010/wordprocessingInk" xmlns:wne="http://schemas.microsoft.com/office/word/2006/wordml" xmlns:wps="http://schemas.microsoft.com/office/word/2010/wordprocessingShape" mc:Ignorable="w14 wp14">
+  <w:docDefaults>
+    <w:rPrDefault>
+      <w:rPr>
+        <w:rFonts w:ascii="Times New Roman" w:eastAsia="SimSun" w:hAnsi="Times New Roman" w:cs="Lucida Sans"/>
+        <w:kern w:val="3"/>
+        <w:sz w:val="24"/>
+        <w:szCs w:val="24"/>
+        <w:lang w:val="en-GB" w:eastAsia="zh-CN" w:bidi="hi-IN"/>
+      </w:rPr>
+    </w:rPrDefault>
+    <w:pPrDefault>
+      <w:pPr>
+        <w:widowControl w:val="0"/>
+        <w:suppressAutoHyphens/>
+        <w:autoSpaceDN w:val="0"/>
+        <w:textAlignment w:val="baseline"/>
+      </w:pPr>
+    </w:pPrDefault>
+  </w:docDefaults>
+  <w:latentStyles w:defLockedState="0" w:defUIPriority="99" w:defSemiHidden="1" w:defUnhideWhenUsed="1" w:defQFormat="0" w:count="276">
+    <w:lsdException w:name="Normal" w:semiHidden="0" w:uiPriority="0" w:unhideWhenUsed="0" w:qFormat="1"/>
+    <w:lsdException w:name="heading 1" w:semiHidden="0" w:uiPriority="9" w:unhideWhenUsed="0" w:qFormat="1"/>
+    <w:lsdException w:name="heading 2" w:uiPriority="9" w:qFormat="1"/>
+    <w:lsdException w:name="heading 3" w:uiPriority="9" w:qFormat="1"/>
+    <w:lsdException w:name="heading 4" w:uiPriority="9" w:qFormat="1"/>
+    <w:lsdException w:name="heading 5" w:uiPriority="9" w:qFormat="1"/>
+    <w:lsdException w:name="heading 6" w:uiPriority="9" w:qFormat="1"/>
+    <w:lsdException w:name="heading 7" w:uiPriority="9" w:qFormat="1"/>
+    <w:lsdException w:name="heading 8" w:uiPriority="9" w:qFormat="1"/>
+    <w:lsdException w:name="heading 9" w:uiPriority="9" w:qFormat="1"/>
+    <w:lsdException w:name="toc 1" w:uiPriority="39"/>
+    <w:lsdException w:name="toc 2" w:uiPriority="39"/>
+    <w:lsdException w:name="toc 3" w:uiPriority="39"/>
+    <w:lsdException w:name="toc 4" w:uiPriority="39"/>
+    <w:lsdException w:name="toc 5" w:uiPriority="39"/>
+    <w:lsdException w:name="toc 6" w:uiPriority="39"/>
+    <w:lsdException w:name="toc 7" w:uiPriority="39"/>
+    <w:lsdException w:name="toc 8" w:uiPriority="39"/>
+    <w:lsdException w:name="toc 9" w:uiPriority="39"/>
+    <w:lsdException w:name="caption" w:uiPriority="35" w:qFormat="1"/>
+    <w:lsdException w:name="Title" w:semiHidden="0" w:uiPriority="10" w:unhideWhenUsed="0" w:qFormat="1"/>
+    <w:lsdException w:name="Default Paragraph Font" w:uiPriority="1"/>
+    <w:lsdException w:name="Subtitle" w:semiHidden="0" w:uiPriority="11" w:unhideWhenUsed="0" w:qFormat="1"/>
+    <w:lsdException w:name="Strong" w:semiHidden="0" w:uiPriority="22" w:unhideWhenUsed="0" w:qFormat="1"/>
+    <w:lsdException w:name="Emphasis" w:semiHidden="0" w:uiPriority="20" w:unhideWhenUsed="0" w:qFormat="1"/>
+    <w:lsdException w:name="Table Grid" w:semiHidden="0" w:uiPriority="59" w:unhideWhenUsed="0"/>
+    <w:lsdException w:name="Note Level 1" w:semiHidden="0" w:unhideWhenUsed="0"/>
+    <w:lsdException w:name="Note Level 2" w:semiHidden="0" w:unhideWhenUsed="0"/>
+    <w:lsdException w:name="Note Level 3" w:semiHidden="0" w:unhideWhenUsed="0"/>
+    <w:lsdException w:name="Note Level 4" w:semiHidden="0" w:unhideWhenUsed="0"/>
+    <w:lsdException w:name="Note Level 5" w:semiHidden="0" w:unhideWhenUsed="0"/>
+    <w:lsdException w:name="Note Level 6" w:semiHidden="0" w:unhideWhenUsed="0"/>
+    <w:lsdException w:name="Note Level 7" w:semiHidden="0" w:unhideWhenUsed="0"/>
+    <w:lsdException w:name="Note Level 8" w:semiHidden="0" w:unhideWhenUsed="0"/>
+    <w:lsdException w:name="Note Level 9" w:semiHidden="0" w:unhideWhenUsed="0"/>
+    <w:lsdException w:name="Placeholder Text" w:unhideWhenUsed="0"/>
+    <w:lsdException w:name="No Spacing" w:semiHidden="0" w:uiPriority="1" w:unhideWhenUsed="0" w:qFormat="1"/>
+    <w:lsdException w:name="Light Shading" w:semiHidden="0" w:uiPriority="60" w:unhideWhenUsed="0"/>
+    <w:lsdException w:name="Light List" w:semiHidden="0" w:uiPriority="61" w:unhideWhenUsed="0"/>
+    <w:lsdException w:name="Light Grid" w:semiHidden="0" w:uiPriority="62" w:unhideWhenUsed="0"/>
+    <w:lsdException w:name="Medium Shading 1" w:semiHidden="0" w:uiPriority="63" w:unhideWhenUsed="0"/>
+    <w:lsdException w:name="Medium Shading 2" w:semiHidden="0" w:uiPriority="64" w:unhideWhenUsed="0"/>
+    <w:lsdException w:name="Medium List 1" w:semiHidden="0" w:uiPriority="65" w:unhideWhenUsed="0"/>
+    <w:lsdException w:name="Medium List 2" w:semiHidden="0" w:uiPriority="66" w:unhideWhenUsed="0"/>
+    <w:lsdException w:name="Medium Grid 1" w:semiHidden="0" w:uiPriority="67" w:unhideWhenUsed="0"/>
+    <w:lsdException w:name="Medium Grid 2" w:semiHidden="0" w:uiPriority="68" w:unhideWhenUsed="0"/>
+    <w:lsdException w:name="Medium Grid 3" w:semiHidden="0" w:uiPriority="69" w:unhideWhenUsed="0"/>
+    <w:lsdException w:name="Dark List" w:semiHidden="0" w:uiPriority="70" w:unhideWhenUsed="0"/>
+    <w:lsdException w:name="Colorful Shading" w:semiHidden="0" w:uiPriority="71" w:unhideWhenUsed="0"/>
+    <w:lsdException w:name="Colorful List" w:semiHidden="0" w:uiPriority="72" w:unhideWhenUsed="0"/>
+    <w:lsdException w:name="Colorful Grid" w:semiHidden="0" w:uiPriority="73" w:unhideWhenUsed="0"/>
+    <w:lsdException w:name="Light Shading Accent 1" w:semiHidden="0" w:uiPriority="60" w:unhideWhenUsed="0"/>
+    <w:lsdException w:name="Light List Accent 1" w:semiHidden="0" w:uiPriority="61" w:unhideWhenUsed="0"/>
+    <w:lsdException w:name="Light Grid Accent 1" w:semiHidden="0" w:uiPriority="62" w:unhideWhenUsed="0"/>
+    <w:lsdException w:name="Medium Shading 1 Accent 1" w:semiHidden="0" w:uiPriority="63" w:unhideWhenUsed="0"/>
+    <w:lsdException w:name="Medium Shading 2 Accent 1" w:semiHidden="0" w:uiPriority="64" w:unhideWhenUsed="0"/>
+    <w:lsdException w:name="Medium List 1 Accent 1" w:semiHidden="0" w:uiPriority="65" w:unhideWhenUsed="0"/>
+    <w:lsdException w:name="Revision" w:unhideWhenUsed="0"/>
+    <w:lsdException w:name="List Paragraph" w:semiHidden="0" w:uiPriority="34" w:unhideWhenUsed="0" w:qFormat="1"/>
+    <w:lsdException w:name="Quote" w:semiHidden="0" w:uiPriority="29" w:unhideWhenUsed="0" w:qFormat="1"/>
+    <w:lsdException w:name="Intense Quote" w:semiHidden="0" w:uiPriority="30" w:unhideWhenUsed="0" w:qFormat="1"/>
+    <w:lsdException w:name="Medium List 2 Accent 1" w:semiHidden="0" w:uiPriority="66" w:unhideWhenUsed="0"/>
+    <w:lsdException w:name="Medium Grid 1 Accent 1" w:semiHidden="0" w:uiPriority="67" w:unhideWhenUsed="0"/>
+    <w:lsdException w:name="Medium Grid 2 Accent 1" w:semiHidden="0" w:uiPriority="68" w:unhideWhenUsed="0"/>
+    <w:lsdException w:name="Medium Grid 3 Accent 1" w:semiHidden="0" w:uiPriority="69" w:unhideWhenUsed="0"/>
+    <w:lsdException w:name="Dark List Accent 1" w:semiHidden="0" w:uiPriority="70" w:unhideWhenUsed="0"/>
+    <w:lsdException w:name="Colorful Shading Accent 1" w:semiHidden="0" w:uiPriority="71" w:unhideWhenUsed="0"/>
+    <w:lsdException w:name="Colorful List Accent 1" w:semiHidden="0" w:uiPriority="72" w:unhideWhenUsed="0"/>
+    <w:lsdException w:name="Colorful Grid Accent 1" w:semiHidden="0" w:uiPriority="73" w:unhideWhenUsed="0"/>
+    <w:lsdException w:name="Light Shading Accent 2" w:semiHidden="0" w:uiPriority="60" w:unhideWhenUsed="0"/>
+    <w:lsdException w:name="Light List Accent 2" w:semiHidden="0" w:uiPriority="61" w:unhideWhenUsed="0"/>
+    <w:lsdException w:name="Light Grid Accent 2" w:semiHidden="0" w:uiPriority="62" w:unhideWhenUsed="0"/>
+    <w:lsdException w:name="Medium Shading 1 Accent 2" w:semiHidden="0" w:uiPriority="63" w:unhideWhenUsed="0"/>
+    <w:lsdException w:name="Medium Shading 2 Accent 2" w:semiHidden="0" w:uiPriority="64" w:unhideWhenUsed="0"/>
+    <w:lsdException w:name="Medium List 1 Accent 2" w:semiHidden="0" w:uiPriority="65" w:unhideWhenUsed="0"/>
+    <w:lsdException w:name="Medium List 2 Accent 2" w:semiHidden="0" w:uiPriority="66" w:unhideWhenUsed="0"/>
+    <w:lsdException w:name="Medium Grid 1 Accent 2" w:semiHidden="0" w:uiPriority="67" w:unhideWhenUsed="0"/>
+    <w:lsdException w:name="Medium Grid 2 Accent 2" w:semiHidden="0" w:uiPriority="68" w:unhideWhenUsed="0"/>
+    <w:lsdException w:name="Medium Grid 3 Accent 2" w:semiHidden="0" w:uiPriority="69" w:unhideWhenUsed="0"/>
+    <w:lsdException w:name="Dark List Accent 2" w:semiHidden="0" w:uiPriority="70" w:unhideWhenUsed="0"/>
+    <w:lsdException w:name="Colorful Shading Accent 2" w:semiHidden="0" w:uiPriority="71" w:unhideWhenUsed="0"/>
+    <w:lsdException w:name="Colorful List Accent 2" w:semiHidden="0" w:uiPriority="72" w:unhideWhenUsed="0"/>
+    <w:lsdException w:name="Colorful Grid Accent 2" w:semiHidden="0" w:uiPriority="73" w:unhideWhenUsed="0"/>
+    <w:lsdException w:name="Light Shading Accent 3" w:semiHidden="0" w:uiPriority="60" w:unhideWhenUsed="0"/>
+    <w:lsdException w:name="Light List Accent 3" w:semiHidden="0" w:uiPriority="61" w:unhideWhenUsed="0"/>
+    <w:lsdException w:name="Light Grid Accent 3" w:semiHidden="0" w:uiPriority="62" w:unhideWhenUsed="0"/>
+    <w:lsdException w:name="Medium Shading 1 Accent 3" w:semiHidden="0" w:uiPriority="63" w:unhideWhenUsed="0"/>
+    <w:lsdException w:name="Medium Shading 2 Accent 3" w:semiHidden="0" w:uiPriority="64" w:unhideWhenUsed="0"/>
+    <w:lsdException w:name="Medium List 1 Accent 3" w:semiHidden="0" w:uiPriority="65" w:unhideWhenUsed="0"/>
+    <w:lsdException w:name="Medium List 2 Accent 3" w:semiHidden="0" w:uiPriority="66" w:unhideWhenUsed="0"/>
+    <w:lsdException w:name="Medium Grid 1 Accent 3" w:semiHidden="0" w:uiPriority="67" w:unhideWhenUsed="0"/>
+    <w:lsdException w:name="Medium Grid 2 Accent 3" w:semiHidden="0" w:uiPriority="68" w:unhideWhenUsed="0"/>
+    <w:lsdException w:name="Medium Grid 3 Accent 3" w:semiHidden="0" w:uiPriority="69" w:unhideWhenUsed="0"/>
+    <w:lsdException w:name="Dark List Accent 3" w:semiHidden="0" w:uiPriority="70" w:unhideWhenUsed="0"/>
+    <w:lsdException w:name="Colorful Shading Accent 3" w:semiHidden="0" w:uiPriority="71" w:unhideWhenUsed="0"/>
+    <w:lsdException w:name="Colorful List Accent 3" w:semiHidden="0" w:uiPriority="72" w:unhideWhenUsed="0"/>
+    <w:lsdException w:name="Colorful Grid Accent 3" w:semiHidden="0" w:uiPriority="73" w:unhideWhenUsed="0"/>
+    <w:lsdException w:name="Light Shading Accent 4" w:semiHidden="0" w:uiPriority="60" w:unhideWhenUsed="0"/>
+    <w:lsdException w:name="Light List Accent 4" w:semiHidden="0" w:uiPriority="61" w:unhideWhenUsed="0"/>
+    <w:lsdException w:name="Light Grid Accent 4" w:semiHidden="0" w:uiPriority="62" w:unhideWhenUsed="0"/>
+    <w:lsdException w:name="Medium Shading 1 Accent 4" w:semiHidden="0" w:uiPriority="63" w:unhideWhenUsed="0"/>
+    <w:lsdException w:name="Medium Shading 2 Accent 4" w:semiHidden="0" w:uiPriority="64" w:unhideWhenUsed="0"/>
+    <w:lsdException w:name="Medium List 1 Accent 4" w:semiHidden="0" w:uiPriority="65" w:unhideWhenUsed="0"/>
+    <w:lsdException w:name="Medium List 2 Accent 4" w:semiHidden="0" w:uiPriority="66" w:unhideWhenUsed="0"/>
+    <w:lsdException w:name="Medium Grid 1 Accent 4" w:semiHidden="0" w:uiPriority="67" w:unhideWhenUsed="0"/>
+    <w:lsdException w:name="Medium Grid 2 Accent 4" w:semiHidden="0" w:uiPriority="68" w:unhideWhenUsed="0"/>
+    <w:lsdException w:name="Medium Grid 3 Accent 4" w:semiHidden="0" w:uiPriority="69" w:unhideWhenUsed="0"/>
+    <w:lsdException w:name="Dark List Accent 4" w:semiHidden="0" w:uiPriority="70" w:unhideWhenUsed="0"/>
+    <w:lsdException w:name="Colorful Shading Accent 4" w:semiHidden="0" w:uiPriority="71" w:unhideWhenUsed="0"/>
+    <w:lsdException w:name="Colorful List Accent 4" w:semiHidden="0" w:uiPriority="72" w:unhideWhenUsed="0"/>
+    <w:lsdException w:name="Colorful Grid Accent 4" w:semiHidden="0" w:uiPriority="73" w:unhideWhenUsed="0"/>
+    <w:lsdException w:name="Light Shading Accent 5" w:semiHidden="0" w:uiPriority="60" w:unhideWhenUsed="0"/>
+    <w:lsdException w:name="Light List Accent 5" w:semiHidden="0" w:uiPriority="61" w:unhideWhenUsed="0"/>
+    <w:lsdException w:name="Light Grid Accent 5" w:semiHidden="0" w:uiPriority="62" w:unhideWhenUsed="0"/>
+    <w:lsdException w:name="Medium Shading 1 Accent 5" w:semiHidden="0" w:uiPriority="63" w:unhideWhenUsed="0"/>
+    <w:lsdException w:name="Medium Shading 2 Accent 5" w:semiHidden="0" w:uiPriority="64" w:unhideWhenUsed="0"/>
+    <w:lsdException w:name="Medium List 1 Accent 5" w:semiHidden="0" w:uiPriority="65" w:unhideWhenUsed="0"/>
+    <w:lsdException w:name="Medium List 2 Accent 5" w:semiHidden="0" w:uiPriority="66" w:unhideWhenUsed="0"/>
+    <w:lsdException w:name="Medium Grid 1 Accent 5" w:semiHidden="0" w:uiPriority="67" w:unhideWhenUsed="0"/>
+    <w:lsdException w:name="Medium Grid 2 Accent 5" w:semiHidden="0" w:uiPriority="68" w:unhideWhenUsed="0"/>
+    <w:lsdException w:name="Medium Grid 3 Accent 5" w:semiHidden="0" w:uiPriority="69" w:unhideWhenUsed="0"/>
+    <w:lsdException w:name="Dark List Accent 5" w:semiHidden="0" w:uiPriority="70" w:unhideWhenUsed="0"/>
+    <w:lsdException w:name="Colorful Shading Accent 5" w:semiHidden="0" w:uiPriority="71" w:unhideWhenUsed="0"/>
+    <w:lsdException w:name="Colorful List Accent 5" w:semiHidden="0" w:uiPriority="72" w:unhideWhenUsed="0"/>
+    <w:lsdException w:name="Colorful Grid Accent 5" w:semiHidden="0" w:uiPriority="73" w:unhideWhenUsed="0"/>
+    <w:lsdException w:name="Light Shading Accent 6" w:semiHidden="0" w:uiPriority="60" w:unhideWhenUsed="0"/>
+    <w:lsdException w:name="Light List Accent 6" w:semiHidden="0" w:uiPriority="61" w:unhideWhenUsed="0"/>
+    <w:lsdException w:name="Light Grid Accent 6" w:semiHidden="0" w:uiPriority="62" w:unhideWhenUsed="0"/>
+    <w:lsdException w:name="Medium Shading 1 Accent 6" w:semiHidden="0" w:uiPriority="63" w:unhideWhenUsed="0"/>
+    <w:lsdException w:name="Medium Shading 2 Accent 6" w:semiHidden="0" w:uiPriority="64" w:unhideWhenUsed="0"/>
+    <w:lsdException w:name="Medium List 1 Accent 6" w:semiHidden="0" w:uiPriority="65" w:unhideWhenUsed="0"/>
+    <w:lsdException w:name="Medium List 2 Accent 6" w:semiHidden="0" w:uiPriority="66" w:unhideWhenUsed="0"/>
+    <w:lsdException w:name="Medium Grid 1 Accent 6" w:semiHidden="0" w:uiPriority="67" w:unhideWhenUsed="0"/>
+    <w:lsdException w:name="Medium Grid 2 Accent 6" w:semiHidden="0" w:uiPriority="68" w:unhideWhenUsed="0"/>
+    <w:lsdException w:name="Medium Grid 3 Accent 6" w:semiHidden="0" w:uiPriority="69" w:unhideWhenUsed="0"/>
+    <w:lsdException w:name="Dark List Accent 6" w:semiHidden="0" w:uiPriority="70" w:unhideWhenUsed="0"/>
+    <w:lsdException w:name="Colorful Shading Accent 6" w:semiHidden="0" w:uiPriority="71" w:unhideWhenUsed="0"/>
+    <w:lsdException w:name="Colorful List Accent 6" w:semiHidden="0" w:uiPriority="72" w:unhideWhenUsed="0"/>
+    <w:lsdException w:name="Colorful Grid Accent 6" w:semiHidden="0" w:uiPriority="73" w:unhideWhenUsed="0"/>
+    <w:lsdException w:name="Subtle Emphasis" w:semiHidden="0" w:uiPriority="19" w:unhideWhenUsed="0" w:qFormat="1"/>
+    <w:lsdException w:name="Intense Emphasis" w:semiHidden="0" w:uiPriority="21" w:unhideWhenUsed="0" w:qFormat="1"/>
+    <w:lsdException w:name="Subtle Reference" w:semiHidden="0" w:uiPriority="31" w:unhideWhenUsed="0" w:qFormat="1"/>
+    <w:lsdException w:name="Intense Reference" w:semiHidden="0" w:uiPriority="32" w:unhideWhenUsed="0" w:qFormat="1"/>
+    <w:lsdException w:name="Book Title" w:semiHidden="0" w:uiPriority="33" w:unhideWhenUsed="0" w:qFormat="1"/>
+    <w:lsdException w:name="Bibliography" w:uiPriority="37"/>
+    <w:lsdException w:name="TOC Heading" w:uiPriority="39" w:qFormat="1"/>
+  </w:latentStyles>
+  <w:style w:type="paragraph" w:default="1" w:styleId="Normal">
+    <w:name w:val="Normal"/>
+    <w:qFormat/>
+  </w:style>
+  <w:style w:type="paragraph" w:styleId="Heading1">
+    <w:name w:val="heading 1"/>
+    <w:basedOn w:val="Normal"/>
+    <w:next w:val="Normal"/>
+    <w:link w:val="Heading1Char"/>
+    <w:uiPriority w:val="9"/>
+    <w:qFormat/>
+    <w:rsid w:val="008F3CCD"/>
+    <w:pPr>
+      <w:keepNext/>
+      <w:keepLines/>
+      <w:spacing w:before="240"/>
+      <w:outlineLvl w:val="0"/>
+    </w:pPr>
+    <w:rPr>
+      <w:rFonts w:asciiTheme="majorHAnsi" w:eastAsiaTheme="majorEastAsia" w:hAnsiTheme="majorHAnsi" w:cs="Mangal"/>
+      <w:color w:val="2E74B5" w:themeColor="accent1" w:themeShade="BF"/>
+      <w:sz w:val="32"/>
+      <w:szCs w:val="29"/>
+    </w:rPr>
+  </w:style>
+  <w:style w:type="paragraph" w:styleId="Heading2">
+    <w:name w:val="heading 2"/>
+    <w:basedOn w:val="Normal"/>
+    <w:next w:val="Normal"/>
+    <w:link w:val="Heading2Char"/>
+    <w:uiPriority w:val="9"/>
+    <w:unhideWhenUsed/>
+    <w:qFormat/>
+    <w:rsid w:val="008F3CCD"/>
+    <w:pPr>
+      <w:keepNext/>
+      <w:keepLines/>
+      <w:spacing w:before="40"/>
+      <w:outlineLvl w:val="1"/>
+    </w:pPr>
+    <w:rPr>
+      <w:rFonts w:asciiTheme="majorHAnsi" w:eastAsiaTheme="majorEastAsia" w:hAnsiTheme="majorHAnsi" w:cs="Mangal"/>
+      <w:color w:val="2E74B5" w:themeColor="accent1" w:themeShade="BF"/>
+      <w:sz w:val="26"/>
+      <w:szCs w:val="23"/>
+    </w:rPr>
+  </w:style>
+  <w:style w:type="character" w:default="1" w:styleId="DefaultParagraphFont">
+    <w:name w:val="Default Paragraph Font"/>
+    <w:uiPriority w:val="1"/>
+    <w:semiHidden/>
+    <w:unhideWhenUsed/>
+  </w:style>
+  <w:style w:type="table" w:default="1" w:styleId="TableNormal">
+    <w:name w:val="Normal Table"/>
+    <w:uiPriority w:val="99"/>
+    <w:semiHidden/>
+    <w:unhideWhenUsed/>
+    <w:tblPr>
+      <w:tblInd w:w="0" w:type="dxa"/>
+      <w:tblCellMar>
+        <w:top w:w="0" w:type="dxa"/>
+        <w:left w:w="108" w:type="dxa"/>
+        <w:bottom w:w="0" w:type="dxa"/>
+        <w:right w:w="108" w:type="dxa"/>
+      </w:tblCellMar>
+    </w:tblPr>
+  </w:style>
+  <w:style w:type="numbering" w:default="1" w:styleId="NoList">
+    <w:name w:val="No List"/>
+    <w:uiPriority w:val="99"/>
+    <w:semiHidden/>
+    <w:unhideWhenUsed/>
+  </w:style>
+  <w:style w:type="paragraph" w:customStyle="1" w:styleId="Standard">
+    <w:name w:val="Standard"/>
+  </w:style>
+  <w:style w:type="paragraph" w:customStyle="1" w:styleId="Heading">
+    <w:name w:val="Heading"/>
+    <w:basedOn w:val="Standard"/>
+    <w:next w:val="Textbody"/>
+    <w:pPr>
+      <w:keepNext/>
+      <w:spacing w:before="240" w:after="120"/>
+    </w:pPr>
+    <w:rPr>
+      <w:rFonts w:ascii="Arial" w:hAnsi="Arial"/>
+      <w:sz w:val="28"/>
+      <w:szCs w:val="28"/>
+    </w:rPr>
+  </w:style>
+  <w:style w:type="paragraph" w:customStyle="1" w:styleId="Textbody">
+    <w:name w:val="Text body"/>
+    <w:basedOn w:val="Standard"/>
+    <w:pPr>
+      <w:spacing w:after="120"/>
+    </w:pPr>
+  </w:style>
+  <w:style w:type="paragraph" w:styleId="List">
+    <w:name w:val="List"/>
+    <w:basedOn w:val="Textbody"/>
+  </w:style>
+  <w:style w:type="paragraph" w:styleId="Caption">
+    <w:name w:val="caption"/>
+    <w:basedOn w:val="Standard"/>
+    <w:pPr>
+      <w:suppressLineNumbers/>
+      <w:spacing w:before="120" w:after="120"/>
+    </w:pPr>
+    <w:rPr>
+      <w:i/>
+      <w:iCs/>
+    </w:rPr>
+  </w:style>
+  <w:style w:type="paragraph" w:customStyle="1" w:styleId="Index">
+    <w:name w:val="Index"/>
+    <w:basedOn w:val="Standard"/>
+    <w:pPr>
+      <w:suppressLineNumbers/>
+    </w:pPr>
+  </w:style>
+  <w:style w:type="paragraph" w:styleId="Header">
+    <w:name w:val="header"/>
+    <w:basedOn w:val="Standard"/>
+    <w:pPr>
+      <w:suppressLineNumbers/>
+      <w:tabs>
+        <w:tab w:val="center" w:pos="4819"/>
+        <w:tab w:val="right" w:pos="9638"/>
+      </w:tabs>
+    </w:pPr>
+  </w:style>
+  <w:style w:type="paragraph" w:styleId="Footer">
+    <w:name w:val="footer"/>
+    <w:basedOn w:val="Standard"/>
+    <w:link w:val="FooterChar"/>
+    <w:uiPriority w:val="99"/>
+    <w:pPr>
+      <w:suppressLineNumbers/>
+      <w:tabs>
+        <w:tab w:val="center" w:pos="4819"/>
+        <w:tab w:val="right" w:pos="9638"/>
+      </w:tabs>
+    </w:pPr>
+  </w:style>
+  <w:style w:type="character" w:customStyle="1" w:styleId="Heading1Char">
+    <w:name w:val="Heading 1 Char"/>
+    <w:basedOn w:val="DefaultParagraphFont"/>
+    <w:link w:val="Heading1"/>
+    <w:uiPriority w:val="9"/>
+    <w:rsid w:val="008F3CCD"/>
+    <w:rPr>
+      <w:rFonts w:asciiTheme="majorHAnsi" w:eastAsiaTheme="majorEastAsia" w:hAnsiTheme="majorHAnsi" w:cs="Mangal"/>
+      <w:color w:val="2E74B5" w:themeColor="accent1" w:themeShade="BF"/>
+      <w:sz w:val="32"/>
+      <w:szCs w:val="29"/>
+    </w:rPr>
+  </w:style>
+  <w:style w:type="character" w:customStyle="1" w:styleId="Heading2Char">
+    <w:name w:val="Heading 2 Char"/>
+    <w:basedOn w:val="DefaultParagraphFont"/>
+    <w:link w:val="Heading2"/>
+    <w:uiPriority w:val="9"/>
+    <w:rsid w:val="008F3CCD"/>
+    <w:rPr>
+      <w:rFonts w:asciiTheme="majorHAnsi" w:eastAsiaTheme="majorEastAsia" w:hAnsiTheme="majorHAnsi" w:cs="Mangal"/>
+      <w:color w:val="2E74B5" w:themeColor="accent1" w:themeShade="BF"/>
+      <w:sz w:val="26"/>
+      <w:szCs w:val="23"/>
+    </w:rPr>
+  </w:style>
+  <w:style w:type="paragraph" w:styleId="TOCHeading">
+    <w:name w:val="TOC Heading"/>
+    <w:basedOn w:val="Heading1"/>
+    <w:next w:val="Normal"/>
+    <w:uiPriority w:val="39"/>
+    <w:unhideWhenUsed/>
+    <w:qFormat/>
+    <w:rsid w:val="008F3CCD"/>
+    <w:pPr>
+      <w:widowControl/>
+      <w:suppressAutoHyphens w:val="0"/>
+      <w:autoSpaceDN/>
+      <w:spacing w:line="259" w:lineRule="auto"/>
+      <w:textAlignment w:val="auto"/>
+      <w:outlineLvl w:val="9"/>
+    </w:pPr>
+    <w:rPr>
+      <w:rFonts w:cstheme="majorBidi"/>
+      <w:kern w:val="0"/>
+      <w:szCs w:val="32"/>
+      <w:lang w:val="en-US" w:eastAsia="en-US" w:bidi="ar-SA"/>
+    </w:rPr>
+  </w:style>
+  <w:style w:type="paragraph" w:styleId="TOC1">
+    <w:name w:val="toc 1"/>
+    <w:basedOn w:val="Normal"/>
+    <w:next w:val="Normal"/>
+    <w:autoRedefine/>
+    <w:uiPriority w:val="39"/>
+    <w:unhideWhenUsed/>
+    <w:rsid w:val="008F3CCD"/>
+    <w:pPr>
+      <w:spacing w:after="100"/>
+    </w:pPr>
+    <w:rPr>
+      <w:rFonts w:cs="Mangal"/>
+      <w:szCs w:val="21"/>
+    </w:rPr>
+  </w:style>
+  <w:style w:type="paragraph" w:styleId="TOC2">
+    <w:name w:val="toc 2"/>
+    <w:basedOn w:val="Normal"/>
+    <w:next w:val="Normal"/>
+    <w:autoRedefine/>
+    <w:uiPriority w:val="39"/>
+    <w:unhideWhenUsed/>
+    <w:rsid w:val="008F3CCD"/>
+    <w:pPr>
+      <w:spacing w:after="100"/>
+      <w:ind w:left="240"/>
+    </w:pPr>
+    <w:rPr>
+      <w:rFonts w:cs="Mangal"/>
+      <w:szCs w:val="21"/>
+    </w:rPr>
+  </w:style>
+  <w:style w:type="character" w:styleId="Hyperlink">
+    <w:name w:val="Hyperlink"/>
+    <w:basedOn w:val="DefaultParagraphFont"/>
+    <w:uiPriority w:val="99"/>
+    <w:unhideWhenUsed/>
+    <w:rsid w:val="008F3CCD"/>
+    <w:rPr>
+      <w:color w:val="0563C1" w:themeColor="hyperlink"/>
+      <w:u w:val="single"/>
+    </w:rPr>
+  </w:style>
+  <w:style w:type="character" w:customStyle="1" w:styleId="FooterChar">
+    <w:name w:val="Footer Char"/>
+    <w:basedOn w:val="DefaultParagraphFont"/>
+    <w:link w:val="Footer"/>
+    <w:uiPriority w:val="99"/>
+    <w:rsid w:val="008F3CCD"/>
+  </w:style>
+  <w:style w:type="table" w:styleId="TableGrid">
+    <w:name w:val="Table Grid"/>
+    <w:basedOn w:val="TableNormal"/>
+    <w:uiPriority w:val="59"/>
+    <w:rsid w:val="00296AE8"/>
+    <w:pPr>
+      <w:widowControl/>
+      <w:suppressAutoHyphens w:val="0"/>
+      <w:autoSpaceDN/>
+      <w:textAlignment w:val="auto"/>
+    </w:pPr>
+    <w:rPr>
+      <w:rFonts w:asciiTheme="minorHAnsi" w:eastAsiaTheme="minorEastAsia" w:hAnsiTheme="minorHAnsi" w:cstheme="minorBidi"/>
+      <w:kern w:val="0"/>
+      <w:lang w:eastAsia="en-US" w:bidi="ar-SA"/>
+    </w:rPr>
+    <w:tblPr>
+      <w:tblInd w:w="0" w:type="dxa"/>
+      <w:tblBorders>
+        <w:top w:val="single" w:sz="4" w:space="0" w:color="auto"/>
+        <w:left w:val="single" w:sz="4" w:space="0" w:color="auto"/>
+        <w:bottom w:val="single" w:sz="4" w:space="0" w:color="auto"/>
+        <w:right w:val="single" w:sz="4" w:space="0" w:color="auto"/>
+        <w:insideH w:val="single" w:sz="4" w:space="0" w:color="auto"/>
+        <w:insideV w:val="single" w:sz="4" w:space="0" w:color="auto"/>
+      </w:tblBorders>
+      <w:tblCellMar>
+        <w:top w:w="0" w:type="dxa"/>
+        <w:left w:w="108" w:type="dxa"/>
+        <w:bottom w:w="0" w:type="dxa"/>
+        <w:right w:w="108" w:type="dxa"/>
+      </w:tblCellMar>
+    </w:tblPr>
+  </w:style>
+  <w:style w:type="paragraph" w:styleId="ListParagraph">
+    <w:name w:val="List Paragraph"/>
+    <w:basedOn w:val="Normal"/>
+    <w:uiPriority w:val="34"/>
+    <w:qFormat/>
+    <w:rsid w:val="00296AE8"/>
+    <w:pPr>
+      <w:widowControl/>
+      <w:suppressAutoHyphens w:val="0"/>
+      <w:autoSpaceDN/>
+      <w:ind w:left="720"/>
+      <w:contextualSpacing/>
+      <w:textAlignment w:val="auto"/>
+    </w:pPr>
+    <w:rPr>
+      <w:rFonts w:asciiTheme="minorHAnsi" w:eastAsiaTheme="minorEastAsia" w:hAnsiTheme="minorHAnsi" w:cstheme="minorBidi"/>
+      <w:kern w:val="0"/>
+      <w:lang w:eastAsia="en-US" w:bidi="ar-SA"/>
+    </w:rPr>
+  </w:style>
+  <w:style w:type="paragraph" w:styleId="BalloonText">
+    <w:name w:val="Balloon Text"/>
+    <w:basedOn w:val="Normal"/>
+    <w:link w:val="BalloonTextChar"/>
+    <w:uiPriority w:val="99"/>
+    <w:semiHidden/>
+    <w:unhideWhenUsed/>
+    <w:rsid w:val="000B57DE"/>
+    <w:rPr>
+      <w:rFonts w:ascii="Lucida Grande" w:hAnsi="Lucida Grande" w:cs="Lucida Grande"/>
+      <w:sz w:val="18"/>
+      <w:szCs w:val="18"/>
+    </w:rPr>
+  </w:style>
+  <w:style w:type="character" w:customStyle="1" w:styleId="BalloonTextChar">
+    <w:name w:val="Balloon Text Char"/>
+    <w:basedOn w:val="DefaultParagraphFont"/>
+    <w:link w:val="BalloonText"/>
+    <w:uiPriority w:val="99"/>
+    <w:semiHidden/>
+    <w:rsid w:val="000B57DE"/>
+    <w:rPr>
+      <w:rFonts w:ascii="Lucida Grande" w:hAnsi="Lucida Grande" w:cs="Lucida Grande"/>
+      <w:sz w:val="18"/>
+      <w:szCs w:val="18"/>
+    </w:rPr>
+  </w:style>
 </w:styles>
 </file>
 
@@ -7693,7 +7745,7 @@
     </a:clrScheme>
     <a:fontScheme name="Office">
       <a:majorFont>
-        <a:latin typeface="Calibri Light" panose="020F0302020204030204"/>
+        <a:latin typeface="Calibri Light"/>
         <a:ea typeface=""/>
         <a:cs typeface=""/>
         <a:font script="Jpan" typeface="ＭＳ ゴシック"/>
@@ -7728,7 +7780,7 @@
         <a:font script="Geor" typeface="Sylfaen"/>
       </a:majorFont>
       <a:minorFont>
-        <a:latin typeface="Calibri" panose="020F0502020204030204"/>
+        <a:latin typeface="Calibri"/>
         <a:ea typeface=""/>
         <a:cs typeface=""/>
         <a:font script="Jpan" typeface="ＭＳ 明朝"/>
@@ -7905,7 +7957,7 @@
   <a:extraClrSchemeLst/>
   <a:extLst>
     <a:ext uri="{05A4C25C-085E-4340-85A3-A5531E510DB2}">
-      <thm15:themeFamily xmlns:thm15="http://schemas.microsoft.com/office/thememl/2012/main" name="Office Theme" id="{62F939B6-93AF-4DB8-9C6B-D6C7DFDC589F}" vid="{4A3C46E8-61CC-4603-A589-7422A47A8E4A}"/>
+      <thm15:themeFamily xmlns:thm15="http://schemas.microsoft.com/office/thememl/2012/main" xmlns="" name="Office Theme" id="{62F939B6-93AF-4DB8-9C6B-D6C7DFDC589F}" vid="{4A3C46E8-61CC-4603-A589-7422A47A8E4A}"/>
     </a:ext>
   </a:extLst>
 </a:theme>
@@ -7916,7 +7968,7 @@
 </file>
 
 <file path=customXml/itemProps1.xml><?xml version="1.0" encoding="utf-8"?>
-<ds:datastoreItem xmlns:ds="http://schemas.openxmlformats.org/officeDocument/2006/customXml" ds:itemID="{FA3464A7-6B83-4D59-90CD-7566E7348E00}">
+<ds:datastoreItem xmlns:ds="http://schemas.openxmlformats.org/officeDocument/2006/customXml" ds:itemID="{6E39653D-0B5D-D44F-A740-0B9A7D30A1A8}">
   <ds:schemaRefs>
     <ds:schemaRef ds:uri="http://schemas.openxmlformats.org/officeDocument/2006/bibliography"/>
   </ds:schemaRefs>

</xml_diff>